<commit_message>
update a teable or something
</commit_message>
<xml_diff>
--- a/UDOT_A_Comparative_Illustration_of_Trip-_and_Activity-Based_Modeling_Techniuqes.docx
+++ b/UDOT_A_Comparative_Illustration_of_Trip-_and_Activity-Based_Modeling_Techniuqes.docx
@@ -4065,9 +4065,8 @@
     </w:p>
     <w:tbl>
       <w:tblPr>
-        <w:tblStyle w:val="Table"/>
+        <w:tblStyle w:val="TableTest"/>
         <w:tblW w:w="5000" w:type="pct"/>
-        <w:jc w:val="left"/>
         <w:tblLayout w:type="fixed"/>
         <w:tblLook w:val="0000" w:firstRow="0" w:lastRow="0" w:firstColumn="0" w:lastColumn="0" w:noHBand="0" w:noVBand="0"/>
       </w:tblPr>
@@ -4075,25 +4074,221 @@
         <w:gridCol w:w="9360"/>
       </w:tblGrid>
       <w:tr>
-        <w:trPr>
-          <w:cnfStyle w:val="000000100000" w:firstRow="0" w:lastRow="0" w:firstColumn="0" w:lastColumn="0" w:oddVBand="0" w:evenVBand="0" w:oddHBand="1" w:evenHBand="0" w:firstRowFirstColumn="0" w:firstRowLastColumn="0" w:lastRowFirstColumn="0" w:lastRowLastColumn="0"/>
-          <w:jc w:val="left"/>
-        </w:trPr>
         <w:tc>
           <w:tcPr>
-            <w:cnfStyle w:val="000010000000" w:firstRow="0" w:lastRow="0" w:firstColumn="0" w:lastColumn="0" w:oddVBand="1" w:evenVBand="0" w:oddHBand="0" w:evenHBand="0" w:firstRowFirstColumn="0" w:firstRowLastColumn="0" w:lastRowFirstColumn="0" w:lastRowLastColumn="0"/>
             <w:tcW w:w="7920" w:type="dxa"/>
           </w:tcPr>
+          <w:p>
+            <w:pPr>
+              <w:pStyle w:val="TableCaption"/>
+            </w:pPr>
+            <w:bookmarkStart w:id="33" w:name="tbl-income-groups"/>
+            <w:r>
+              <w:t>Table 3.1: Income Groups in the WFRC Model</w:t>
+            </w:r>
+          </w:p>
+          <w:tbl>
+            <w:tblPr>
+              <w:tblStyle w:val="Style1"/>
+              <w:tblW w:w="0" w:type="auto"/>
+              <w:jc w:val="center"/>
+              <w:tblLook w:val="04A0" w:firstRow="1" w:lastRow="0" w:firstColumn="1" w:lastColumn="0" w:noHBand="0" w:noVBand="1"/>
+            </w:tblPr>
+            <w:tblGrid>
+              <w:gridCol w:w="2142"/>
+              <w:gridCol w:w="2259"/>
+            </w:tblGrid>
+            <w:tr>
+              <w:trPr>
+                <w:cnfStyle w:val="100000000000" w:firstRow="1" w:lastRow="0" w:firstColumn="0" w:lastColumn="0" w:oddVBand="0" w:evenVBand="0" w:oddHBand="0" w:evenHBand="0" w:firstRowFirstColumn="0" w:firstRowLastColumn="0" w:lastRowFirstColumn="0" w:lastRowLastColumn="0"/>
+                <w:jc w:val="center"/>
+              </w:trPr>
+              <w:tc>
+                <w:tcPr>
+                  <w:tcW w:w="2142" w:type="dxa"/>
+                </w:tcPr>
+                <w:p>
+                  <w:pPr>
+                    <w:spacing w:line="276" w:lineRule="auto"/>
+                  </w:pPr>
+                  <w:r>
+                    <w:rPr>
+                      <w:b/>
+                      <w:bCs/>
+                    </w:rPr>
+                    <w:t>Income</w:t>
+                  </w:r>
+                  <w:r>
+                    <w:t xml:space="preserve"> </w:t>
+                  </w:r>
+                  <w:r>
+                    <w:rPr>
+                      <w:b/>
+                      <w:bCs/>
+                    </w:rPr>
+                    <w:t>Group</w:t>
+                  </w:r>
+                </w:p>
+              </w:tc>
+              <w:tc>
+                <w:tcPr>
+                  <w:tcW w:w="2259" w:type="dxa"/>
+                </w:tcPr>
+                <w:p>
+                  <w:pPr>
+                    <w:spacing w:line="276" w:lineRule="auto"/>
+                    <w:rPr>
+                      <w:b/>
+                      <w:bCs/>
+                    </w:rPr>
+                  </w:pPr>
+                  <w:r>
+                    <w:rPr>
+                      <w:b/>
+                      <w:bCs/>
+                    </w:rPr>
+                    <w:t>Income Range</w:t>
+                  </w:r>
+                </w:p>
+              </w:tc>
+            </w:tr>
+            <w:tr>
+              <w:trPr>
+                <w:jc w:val="center"/>
+              </w:trPr>
+              <w:tc>
+                <w:tcPr>
+                  <w:tcW w:w="2142" w:type="dxa"/>
+                </w:tcPr>
+                <w:p>
+                  <w:pPr>
+                    <w:spacing w:line="276" w:lineRule="auto"/>
+                  </w:pPr>
+                  <w:r>
+                    <w:t>1</w:t>
+                  </w:r>
+                </w:p>
+              </w:tc>
+              <w:tc>
+                <w:tcPr>
+                  <w:tcW w:w="2259" w:type="dxa"/>
+                </w:tcPr>
+                <w:p>
+                  <w:pPr>
+                    <w:spacing w:line="276" w:lineRule="auto"/>
+                  </w:pPr>
+                  <w:r>
+                    <w:t>≤</w:t>
+                  </w:r>
+                  <w:r>
+                    <w:t xml:space="preserve"> $45,000</w:t>
+                  </w:r>
+                </w:p>
+              </w:tc>
+            </w:tr>
+            <w:tr>
+              <w:trPr>
+                <w:jc w:val="center"/>
+              </w:trPr>
+              <w:tc>
+                <w:tcPr>
+                  <w:tcW w:w="2142" w:type="dxa"/>
+                </w:tcPr>
+                <w:p>
+                  <w:pPr>
+                    <w:spacing w:line="276" w:lineRule="auto"/>
+                  </w:pPr>
+                  <w:r>
+                    <w:t>2</w:t>
+                  </w:r>
+                </w:p>
+              </w:tc>
+              <w:tc>
+                <w:tcPr>
+                  <w:tcW w:w="2259" w:type="dxa"/>
+                </w:tcPr>
+                <w:p>
+                  <w:pPr>
+                    <w:spacing w:line="276" w:lineRule="auto"/>
+                  </w:pPr>
+                  <w:r>
+                    <w:t>$45,000–$75,000</w:t>
+                  </w:r>
+                </w:p>
+              </w:tc>
+            </w:tr>
+            <w:tr>
+              <w:trPr>
+                <w:jc w:val="center"/>
+              </w:trPr>
+              <w:tc>
+                <w:tcPr>
+                  <w:tcW w:w="2142" w:type="dxa"/>
+                </w:tcPr>
+                <w:p>
+                  <w:pPr>
+                    <w:spacing w:line="276" w:lineRule="auto"/>
+                  </w:pPr>
+                  <w:r>
+                    <w:t>3</w:t>
+                  </w:r>
+                </w:p>
+              </w:tc>
+              <w:tc>
+                <w:tcPr>
+                  <w:tcW w:w="2259" w:type="dxa"/>
+                </w:tcPr>
+                <w:p>
+                  <w:pPr>
+                    <w:spacing w:line="276" w:lineRule="auto"/>
+                  </w:pPr>
+                  <w:r>
+                    <w:t>$75,000–$125,000</w:t>
+                  </w:r>
+                </w:p>
+              </w:tc>
+            </w:tr>
+            <w:tr>
+              <w:trPr>
+                <w:jc w:val="center"/>
+              </w:trPr>
+              <w:tc>
+                <w:tcPr>
+                  <w:tcW w:w="2142" w:type="dxa"/>
+                </w:tcPr>
+                <w:p>
+                  <w:pPr>
+                    <w:spacing w:line="276" w:lineRule="auto"/>
+                  </w:pPr>
+                  <w:r>
+                    <w:t>4</w:t>
+                  </w:r>
+                </w:p>
+              </w:tc>
+              <w:tc>
+                <w:tcPr>
+                  <w:tcW w:w="2259" w:type="dxa"/>
+                </w:tcPr>
+                <w:p>
+                  <w:pPr>
+                    <w:spacing w:line="276" w:lineRule="auto"/>
+                  </w:pPr>
+                  <w:r>
+                    <w:t>≥</w:t>
+                  </w:r>
+                  <w:r>
+                    <w:t xml:space="preserve"> $125,000</w:t>
+                  </w:r>
+                </w:p>
+              </w:tc>
+            </w:tr>
+          </w:tbl>
           <w:p>
             <w:pPr>
               <w:pStyle w:val="ImageCaption"/>
               <w:spacing w:before="200"/>
               <w:jc w:val="left"/>
             </w:pPr>
-            <w:bookmarkStart w:id="33" w:name="tbl-income-groups"/>
-            <w:r>
-              <w:t>Table 3.1: Income Groups in the WFRC Model</w:t>
-            </w:r>
           </w:p>
         </w:tc>
         <w:bookmarkEnd w:id="33"/>
@@ -4120,9 +4315,8 @@
     </w:p>
     <w:tbl>
       <w:tblPr>
-        <w:tblStyle w:val="Table"/>
+        <w:tblStyle w:val="TableTest"/>
         <w:tblW w:w="5000" w:type="pct"/>
-        <w:jc w:val="left"/>
         <w:tblLayout w:type="fixed"/>
         <w:tblLook w:val="0000" w:firstRow="0" w:lastRow="0" w:firstColumn="0" w:lastColumn="0" w:noHBand="0" w:noVBand="0"/>
       </w:tblPr>
@@ -4130,20 +4324,14 @@
         <w:gridCol w:w="9360"/>
       </w:tblGrid>
       <w:tr>
-        <w:trPr>
-          <w:cnfStyle w:val="000000100000" w:firstRow="0" w:lastRow="0" w:firstColumn="0" w:lastColumn="0" w:oddVBand="0" w:evenVBand="0" w:oddHBand="1" w:evenHBand="0" w:firstRowFirstColumn="0" w:firstRowLastColumn="0" w:lastRowFirstColumn="0" w:lastRowLastColumn="0"/>
-          <w:jc w:val="left"/>
-        </w:trPr>
         <w:tc>
           <w:tcPr>
-            <w:cnfStyle w:val="000010000000" w:firstRow="0" w:lastRow="0" w:firstColumn="0" w:lastColumn="0" w:oddVBand="1" w:evenVBand="0" w:oddHBand="0" w:evenHBand="0" w:firstRowFirstColumn="0" w:firstRowLastColumn="0" w:lastRowFirstColumn="0" w:lastRowLastColumn="0"/>
             <w:tcW w:w="7920" w:type="dxa"/>
           </w:tcPr>
           <w:p>
             <w:pPr>
               <w:pStyle w:val="ImageCaption"/>
               <w:spacing w:before="200"/>
-              <w:jc w:val="left"/>
             </w:pPr>
             <w:bookmarkStart w:id="34" w:name="tbl-lif-cyc-categories"/>
             <w:r>
@@ -4153,6 +4341,529 @@
         </w:tc>
         <w:bookmarkEnd w:id="34"/>
       </w:tr>
+      <w:tr>
+        <w:tc>
+          <w:tcPr>
+            <w:tcW w:w="7920" w:type="dxa"/>
+          </w:tcPr>
+          <w:tbl>
+            <w:tblPr>
+              <w:tblStyle w:val="Style1"/>
+              <w:tblW w:w="0" w:type="auto"/>
+              <w:jc w:val="center"/>
+              <w:tblLook w:val="06A0" w:firstRow="1" w:lastRow="0" w:firstColumn="1" w:lastColumn="0" w:noHBand="1" w:noVBand="1"/>
+            </w:tblPr>
+            <w:tblGrid>
+              <w:gridCol w:w="1406"/>
+              <w:gridCol w:w="967"/>
+              <w:gridCol w:w="1296"/>
+              <w:gridCol w:w="1296"/>
+            </w:tblGrid>
+            <w:tr>
+              <w:trPr>
+                <w:cnfStyle w:val="100000000000" w:firstRow="1" w:lastRow="0" w:firstColumn="0" w:lastColumn="0" w:oddVBand="0" w:evenVBand="0" w:oddHBand="0" w:evenHBand="0" w:firstRowFirstColumn="0" w:firstRowLastColumn="0" w:lastRowFirstColumn="0" w:lastRowLastColumn="0"/>
+                <w:jc w:val="center"/>
+              </w:trPr>
+              <w:tc>
+                <w:tcPr>
+                  <w:tcW w:w="1406" w:type="dxa"/>
+                  <w:tcBorders>
+                    <w:top w:val="single" w:sz="8" w:space="0" w:color="auto"/>
+                    <w:bottom w:val="nil"/>
+                  </w:tcBorders>
+                </w:tcPr>
+                <w:p>
+                  <w:pPr>
+                    <w:spacing w:line="276" w:lineRule="auto"/>
+                    <w:rPr>
+                      <w:b/>
+                      <w:bCs/>
+                      <w:color w:val="000000"/>
+                    </w:rPr>
+                  </w:pPr>
+                </w:p>
+              </w:tc>
+              <w:tc>
+                <w:tcPr>
+                  <w:tcW w:w="3559" w:type="dxa"/>
+                  <w:gridSpan w:val="3"/>
+                  <w:tcBorders>
+                    <w:bottom w:val="single" w:sz="8" w:space="0" w:color="auto"/>
+                  </w:tcBorders>
+                </w:tcPr>
+                <w:p>
+                  <w:pPr>
+                    <w:spacing w:line="276" w:lineRule="auto"/>
+                    <w:rPr>
+                      <w:b/>
+                      <w:bCs/>
+                      <w:color w:val="000000"/>
+                    </w:rPr>
+                  </w:pPr>
+                  <w:r>
+                    <w:rPr>
+                      <w:b/>
+                      <w:bCs/>
+                      <w:color w:val="000000"/>
+                    </w:rPr>
+                    <w:t>Presence of persons aged:</w:t>
+                  </w:r>
+                </w:p>
+              </w:tc>
+            </w:tr>
+            <w:tr>
+              <w:trPr>
+                <w:jc w:val="center"/>
+              </w:trPr>
+              <w:tc>
+                <w:tcPr>
+                  <w:tcW w:w="1406" w:type="dxa"/>
+                  <w:tcBorders>
+                    <w:top w:val="nil"/>
+                    <w:bottom w:val="single" w:sz="8" w:space="0" w:color="auto"/>
+                  </w:tcBorders>
+                  <w:hideMark/>
+                </w:tcPr>
+                <w:p>
+                  <w:pPr>
+                    <w:spacing w:line="276" w:lineRule="auto"/>
+                    <w:rPr>
+                      <w:b/>
+                      <w:bCs/>
+                      <w:color w:val="000000"/>
+                    </w:rPr>
+                  </w:pPr>
+                  <w:r>
+                    <w:rPr>
+                      <w:b/>
+                      <w:bCs/>
+                      <w:color w:val="000000"/>
+                    </w:rPr>
+                    <w:t xml:space="preserve">Life Cycle </w:t>
+                  </w:r>
+                </w:p>
+              </w:tc>
+              <w:tc>
+                <w:tcPr>
+                  <w:tcW w:w="967" w:type="dxa"/>
+                  <w:tcBorders>
+                    <w:top w:val="single" w:sz="8" w:space="0" w:color="auto"/>
+                    <w:bottom w:val="single" w:sz="8" w:space="0" w:color="auto"/>
+                  </w:tcBorders>
+                  <w:hideMark/>
+                </w:tcPr>
+                <w:p>
+                  <w:pPr>
+                    <w:spacing w:line="276" w:lineRule="auto"/>
+                    <w:rPr>
+                      <w:b/>
+                      <w:bCs/>
+                      <w:color w:val="000000"/>
+                    </w:rPr>
+                  </w:pPr>
+                  <w:r>
+                    <w:rPr>
+                      <w:b/>
+                      <w:bCs/>
+                      <w:color w:val="000000"/>
+                    </w:rPr>
+                    <w:t>0–18</w:t>
+                  </w:r>
+                </w:p>
+              </w:tc>
+              <w:tc>
+                <w:tcPr>
+                  <w:tcW w:w="1296" w:type="dxa"/>
+                  <w:tcBorders>
+                    <w:top w:val="single" w:sz="8" w:space="0" w:color="auto"/>
+                    <w:bottom w:val="single" w:sz="8" w:space="0" w:color="auto"/>
+                  </w:tcBorders>
+                  <w:hideMark/>
+                </w:tcPr>
+                <w:p>
+                  <w:pPr>
+                    <w:spacing w:line="276" w:lineRule="auto"/>
+                    <w:rPr>
+                      <w:b/>
+                      <w:bCs/>
+                      <w:color w:val="000000"/>
+                    </w:rPr>
+                  </w:pPr>
+                  <w:r>
+                    <w:rPr>
+                      <w:b/>
+                      <w:bCs/>
+                      <w:color w:val="000000"/>
+                    </w:rPr>
+                    <w:t xml:space="preserve">18–64 </w:t>
+                  </w:r>
+                </w:p>
+              </w:tc>
+              <w:tc>
+                <w:tcPr>
+                  <w:tcW w:w="1296" w:type="dxa"/>
+                  <w:tcBorders>
+                    <w:top w:val="single" w:sz="8" w:space="0" w:color="auto"/>
+                    <w:bottom w:val="single" w:sz="8" w:space="0" w:color="auto"/>
+                  </w:tcBorders>
+                  <w:hideMark/>
+                </w:tcPr>
+                <w:p>
+                  <w:pPr>
+                    <w:spacing w:line="276" w:lineRule="auto"/>
+                    <w:rPr>
+                      <w:b/>
+                      <w:bCs/>
+                      <w:color w:val="000000"/>
+                    </w:rPr>
+                  </w:pPr>
+                  <w:r>
+                    <w:rPr>
+                      <w:b/>
+                      <w:bCs/>
+                      <w:color w:val="000000"/>
+                    </w:rPr>
+                    <w:t xml:space="preserve">65+ </w:t>
+                  </w:r>
+                </w:p>
+              </w:tc>
+            </w:tr>
+            <w:tr>
+              <w:trPr>
+                <w:jc w:val="center"/>
+              </w:trPr>
+              <w:tc>
+                <w:tcPr>
+                  <w:tcW w:w="1406" w:type="dxa"/>
+                  <w:tcBorders>
+                    <w:top w:val="single" w:sz="8" w:space="0" w:color="auto"/>
+                  </w:tcBorders>
+                  <w:hideMark/>
+                </w:tcPr>
+                <w:p>
+                  <w:pPr>
+                    <w:spacing w:line="276" w:lineRule="auto"/>
+                    <w:rPr>
+                      <w:rFonts w:cs="Times New Roman"/>
+                      <w:color w:val="000000"/>
+                    </w:rPr>
+                  </w:pPr>
+                  <w:r>
+                    <w:rPr>
+                      <w:rFonts w:cs="Times New Roman"/>
+                      <w:color w:val="000000"/>
+                    </w:rPr>
+                    <w:t xml:space="preserve">1 </w:t>
+                  </w:r>
+                </w:p>
+              </w:tc>
+              <w:tc>
+                <w:tcPr>
+                  <w:tcW w:w="967" w:type="dxa"/>
+                  <w:tcBorders>
+                    <w:top w:val="single" w:sz="8" w:space="0" w:color="auto"/>
+                  </w:tcBorders>
+                  <w:hideMark/>
+                </w:tcPr>
+                <w:p>
+                  <w:pPr>
+                    <w:spacing w:line="276" w:lineRule="auto"/>
+                    <w:rPr>
+                      <w:rFonts w:cs="Times New Roman"/>
+                      <w:color w:val="000000"/>
+                    </w:rPr>
+                  </w:pPr>
+                  <w:r>
+                    <w:rPr>
+                      <w:rFonts w:cs="Times New Roman"/>
+                      <w:color w:val="000000"/>
+                    </w:rPr>
+                    <w:t xml:space="preserve">— </w:t>
+                  </w:r>
+                </w:p>
+              </w:tc>
+              <w:tc>
+                <w:tcPr>
+                  <w:tcW w:w="1296" w:type="dxa"/>
+                  <w:tcBorders>
+                    <w:top w:val="single" w:sz="8" w:space="0" w:color="auto"/>
+                  </w:tcBorders>
+                  <w:hideMark/>
+                </w:tcPr>
+                <w:p>
+                  <w:pPr>
+                    <w:spacing w:line="276" w:lineRule="auto"/>
+                    <w:rPr>
+                      <w:rFonts w:cs="Times New Roman"/>
+                      <w:color w:val="000000"/>
+                    </w:rPr>
+                  </w:pPr>
+                  <w:r>
+                    <w:rPr>
+                      <w:rFonts w:ascii="Segoe UI Symbol" w:hAnsi="Segoe UI Symbol" w:cs="Segoe UI Symbol"/>
+                      <w:color w:val="000000"/>
+                    </w:rPr>
+                    <w:t>✓</w:t>
+                  </w:r>
+                  <w:r>
+                    <w:rPr>
+                      <w:rFonts w:cs="Times New Roman"/>
+                      <w:color w:val="000000"/>
+                    </w:rPr>
+                    <w:t xml:space="preserve"> </w:t>
+                  </w:r>
+                </w:p>
+              </w:tc>
+              <w:tc>
+                <w:tcPr>
+                  <w:tcW w:w="1296" w:type="dxa"/>
+                  <w:tcBorders>
+                    <w:top w:val="single" w:sz="8" w:space="0" w:color="auto"/>
+                  </w:tcBorders>
+                  <w:hideMark/>
+                </w:tcPr>
+                <w:p>
+                  <w:pPr>
+                    <w:spacing w:line="276" w:lineRule="auto"/>
+                    <w:rPr>
+                      <w:rFonts w:cs="Times New Roman"/>
+                      <w:color w:val="000000"/>
+                    </w:rPr>
+                  </w:pPr>
+                  <w:r>
+                    <w:rPr>
+                      <w:rFonts w:cs="Times New Roman"/>
+                      <w:color w:val="000000"/>
+                    </w:rPr>
+                    <w:t xml:space="preserve">— </w:t>
+                  </w:r>
+                </w:p>
+              </w:tc>
+            </w:tr>
+            <w:tr>
+              <w:trPr>
+                <w:jc w:val="center"/>
+              </w:trPr>
+              <w:tc>
+                <w:tcPr>
+                  <w:tcW w:w="1406" w:type="dxa"/>
+                  <w:hideMark/>
+                </w:tcPr>
+                <w:p>
+                  <w:pPr>
+                    <w:spacing w:line="276" w:lineRule="auto"/>
+                    <w:rPr>
+                      <w:rFonts w:cs="Times New Roman"/>
+                      <w:color w:val="000000"/>
+                    </w:rPr>
+                  </w:pPr>
+                  <w:r>
+                    <w:rPr>
+                      <w:rFonts w:cs="Times New Roman"/>
+                      <w:color w:val="000000"/>
+                    </w:rPr>
+                    <w:t xml:space="preserve">2 </w:t>
+                  </w:r>
+                </w:p>
+              </w:tc>
+              <w:tc>
+                <w:tcPr>
+                  <w:tcW w:w="967" w:type="dxa"/>
+                  <w:hideMark/>
+                </w:tcPr>
+                <w:p>
+                  <w:pPr>
+                    <w:spacing w:line="276" w:lineRule="auto"/>
+                    <w:rPr>
+                      <w:rFonts w:cs="Times New Roman"/>
+                      <w:color w:val="000000"/>
+                    </w:rPr>
+                  </w:pPr>
+                  <w:r>
+                    <w:rPr>
+                      <w:rFonts w:ascii="Segoe UI Symbol" w:hAnsi="Segoe UI Symbol" w:cs="Segoe UI Symbol"/>
+                      <w:color w:val="000000"/>
+                    </w:rPr>
+                    <w:t>✓</w:t>
+                  </w:r>
+                  <w:r>
+                    <w:rPr>
+                      <w:rFonts w:cs="Times New Roman"/>
+                      <w:color w:val="000000"/>
+                    </w:rPr>
+                    <w:t xml:space="preserve"> </w:t>
+                  </w:r>
+                </w:p>
+              </w:tc>
+              <w:tc>
+                <w:tcPr>
+                  <w:tcW w:w="1296" w:type="dxa"/>
+                  <w:hideMark/>
+                </w:tcPr>
+                <w:p>
+                  <w:pPr>
+                    <w:spacing w:line="276" w:lineRule="auto"/>
+                    <w:rPr>
+                      <w:rFonts w:cs="Times New Roman"/>
+                      <w:color w:val="000000"/>
+                    </w:rPr>
+                  </w:pPr>
+                  <w:r>
+                    <w:rPr>
+                      <w:rFonts w:ascii="Segoe UI Symbol" w:hAnsi="Segoe UI Symbol" w:cs="Segoe UI Symbol"/>
+                      <w:color w:val="000000"/>
+                    </w:rPr>
+                    <w:t>✓</w:t>
+                  </w:r>
+                  <w:r>
+                    <w:rPr>
+                      <w:rFonts w:cs="Times New Roman"/>
+                      <w:color w:val="000000"/>
+                    </w:rPr>
+                    <w:t xml:space="preserve"> </w:t>
+                  </w:r>
+                </w:p>
+              </w:tc>
+              <w:tc>
+                <w:tcPr>
+                  <w:tcW w:w="1296" w:type="dxa"/>
+                  <w:hideMark/>
+                </w:tcPr>
+                <w:p>
+                  <w:pPr>
+                    <w:spacing w:line="276" w:lineRule="auto"/>
+                    <w:rPr>
+                      <w:rFonts w:cs="Times New Roman"/>
+                      <w:color w:val="000000"/>
+                    </w:rPr>
+                  </w:pPr>
+                  <w:r>
+                    <w:rPr>
+                      <w:rFonts w:cs="Times New Roman"/>
+                      <w:color w:val="000000"/>
+                    </w:rPr>
+                    <w:t xml:space="preserve">— </w:t>
+                  </w:r>
+                </w:p>
+              </w:tc>
+            </w:tr>
+            <w:tr>
+              <w:trPr>
+                <w:jc w:val="center"/>
+              </w:trPr>
+              <w:tc>
+                <w:tcPr>
+                  <w:tcW w:w="1406" w:type="dxa"/>
+                  <w:hideMark/>
+                </w:tcPr>
+                <w:p>
+                  <w:pPr>
+                    <w:spacing w:line="276" w:lineRule="auto"/>
+                    <w:rPr>
+                      <w:rFonts w:cs="Times New Roman"/>
+                      <w:color w:val="000000"/>
+                    </w:rPr>
+                  </w:pPr>
+                  <w:r>
+                    <w:rPr>
+                      <w:rFonts w:cs="Times New Roman"/>
+                      <w:color w:val="000000"/>
+                    </w:rPr>
+                    <w:t xml:space="preserve">3 </w:t>
+                  </w:r>
+                </w:p>
+              </w:tc>
+              <w:tc>
+                <w:tcPr>
+                  <w:tcW w:w="967" w:type="dxa"/>
+                  <w:hideMark/>
+                </w:tcPr>
+                <w:p>
+                  <w:pPr>
+                    <w:spacing w:line="276" w:lineRule="auto"/>
+                    <w:rPr>
+                      <w:rFonts w:cs="Times New Roman"/>
+                      <w:color w:val="000000"/>
+                    </w:rPr>
+                  </w:pPr>
+                  <w:r>
+                    <w:rPr>
+                      <w:rFonts w:ascii="Segoe UI Symbol" w:hAnsi="Segoe UI Symbol" w:cs="Segoe UI Symbol"/>
+                      <w:color w:val="000000"/>
+                    </w:rPr>
+                    <w:t>✓</w:t>
+                  </w:r>
+                  <w:r>
+                    <w:rPr>
+                      <w:rFonts w:cs="Times New Roman"/>
+                      <w:color w:val="000000"/>
+                    </w:rPr>
+                    <w:t xml:space="preserve"> </w:t>
+                  </w:r>
+                </w:p>
+              </w:tc>
+              <w:tc>
+                <w:tcPr>
+                  <w:tcW w:w="1296" w:type="dxa"/>
+                  <w:hideMark/>
+                </w:tcPr>
+                <w:p>
+                  <w:pPr>
+                    <w:spacing w:line="276" w:lineRule="auto"/>
+                    <w:rPr>
+                      <w:rFonts w:cs="Times New Roman"/>
+                      <w:color w:val="000000"/>
+                    </w:rPr>
+                  </w:pPr>
+                  <w:r>
+                    <w:rPr>
+                      <w:rFonts w:cs="Times New Roman"/>
+                      <w:color w:val="000000"/>
+                    </w:rPr>
+                    <w:t xml:space="preserve">— </w:t>
+                  </w:r>
+                </w:p>
+              </w:tc>
+              <w:tc>
+                <w:tcPr>
+                  <w:tcW w:w="1296" w:type="dxa"/>
+                  <w:hideMark/>
+                </w:tcPr>
+                <w:p>
+                  <w:pPr>
+                    <w:spacing w:line="276" w:lineRule="auto"/>
+                    <w:rPr>
+                      <w:rFonts w:cs="Times New Roman"/>
+                      <w:color w:val="000000"/>
+                    </w:rPr>
+                  </w:pPr>
+                  <w:r>
+                    <w:rPr>
+                      <w:rFonts w:ascii="Segoe UI Symbol" w:hAnsi="Segoe UI Symbol" w:cs="Segoe UI Symbol"/>
+                      <w:color w:val="000000"/>
+                    </w:rPr>
+                    <w:t>✓</w:t>
+                  </w:r>
+                  <w:r>
+                    <w:rPr>
+                      <w:rFonts w:cs="Times New Roman"/>
+                      <w:color w:val="000000"/>
+                    </w:rPr>
+                    <w:t xml:space="preserve"> </w:t>
+                  </w:r>
+                </w:p>
+              </w:tc>
+            </w:tr>
+          </w:tbl>
+          <w:p>
+            <w:pPr>
+              <w:pStyle w:val="ImageCaption"/>
+              <w:spacing w:before="200"/>
+              <w:jc w:val="left"/>
+            </w:pPr>
+          </w:p>
+        </w:tc>
+      </w:tr>
     </w:tbl>
     <w:p>
       <w:pPr>
@@ -4175,7 +4886,11 @@
       </w:r>
       <w:proofErr w:type="gramEnd"/>
       <w:r>
-        <w:t>–home-based Work, and Non–home-based Non-work. The Home-based Work and Non–home-based Work purposes use only the number of workers per household in determining trip productions, and all other trip purposes use the cross-classification of household size with life cycle.</w:t>
+        <w:t xml:space="preserve">–home-based Work, and Non–home-based Non-work. The Home-based Work and Non–home-based Work purposes use only the </w:t>
+      </w:r>
+      <w:r>
+        <w:lastRenderedPageBreak/>
+        <w:t>number of workers per household in determining trip productions, and all other trip purposes use the cross-classification of household size with life cycle.</w:t>
       </w:r>
     </w:p>
     <w:p>
@@ -4183,11 +4898,7 @@
         <w:pStyle w:val="BodyText"/>
       </w:pPr>
       <w:r>
-        <w:t xml:space="preserve">Trip attractions are estimated for each purpose based mostly on the number of jobs by industry in each TAZ. Home-based other and non–home-based trip attractions also are affected by the number of households in a TAZ, and school attractions are based on the school enrollment </w:t>
-      </w:r>
-      <w:r>
-        <w:lastRenderedPageBreak/>
-        <w:t>by TAZ. Each purpose has a different coefficient for each variable, and these are left unchanged from the existing values.</w:t>
+        <w:t>Trip attractions are estimated for each purpose based mostly on the number of jobs by industry in each TAZ. Home-based other and non–home-based trip attractions also are affected by the number of households in a TAZ, and school attractions are based on the school enrollment by TAZ. Each purpose has a different coefficient for each variable, and these are left unchanged from the existing values.</w:t>
       </w:r>
     </w:p>
     <w:p>
@@ -4669,7 +5380,11 @@
         <w:pStyle w:val="FirstParagraph"/>
       </w:pPr>
       <w:r>
-        <w:t>ActivitySim is an open-source ABM whose development is led by a consortium of transportation planning agencies. ActivitySim is highly configurable, and many agencies have their own bespoke implementation. This paper uses an ActivitySim implementation based on the one used in Macfarlane and Lant (2021), which is in turn based on the prototype configuration for the Metropolitan Transportation Commission serving the San Francisco area (Erhardt et al. 2011). The exact implementation is available on GitHub (BYU Transportation Lab 2024).</w:t>
+        <w:t xml:space="preserve">ActivitySim is an open-source ABM whose development is led by a consortium of transportation planning agencies. ActivitySim is highly configurable, and many agencies have their own bespoke implementation. This paper uses an ActivitySim implementation based on the </w:t>
+      </w:r>
+      <w:r>
+        <w:lastRenderedPageBreak/>
+        <w:t>one used in Macfarlane and Lant (2021), which is in turn based on the prototype configuration for the Metropolitan Transportation Commission serving the San Francisco area (Erhardt et al. 2011). The exact implementation is available on GitHub (BYU Transportation Lab 2024).</w:t>
       </w:r>
     </w:p>
     <w:p>
@@ -4677,11 +5392,7 @@
         <w:pStyle w:val="BodyText"/>
       </w:pPr>
       <w:r>
-        <w:t xml:space="preserve">ActivitySim, like all ABMs, simulates transportation decisions on an individual level. ActivitySim has a hierarchical decision tree, where long-term decisions (such as auto ownership </w:t>
-      </w:r>
-      <w:r>
-        <w:lastRenderedPageBreak/>
-        <w:t xml:space="preserve">and telecommute frequency) are made first, followed by daily and tour- and trip-level decisions such as scheduling and mode choice (see </w:t>
+        <w:t xml:space="preserve">ActivitySim, like all ABMs, simulates transportation decisions on an individual level. ActivitySim has a hierarchical decision tree, where long-term decisions (such as auto ownership and telecommute frequency) are made first, followed by daily and tour- and trip-level decisions such as scheduling and mode choice (see </w:t>
       </w:r>
       <w:hyperlink w:anchor="fig-asim-flowchart">
         <w:r>
@@ -4719,6 +5430,7 @@
               <w:rPr>
                 <w:noProof/>
               </w:rPr>
+              <w:lastRenderedPageBreak/>
               <w:drawing>
                 <wp:inline distT="0" distB="0" distL="0" distR="0" wp14:anchorId="22A1B2FB" wp14:editId="518941A4">
                   <wp:extent cx="5894605" cy="6186331"/>
@@ -4781,7 +5493,6 @@
         <w:pStyle w:val="BodyText"/>
       </w:pPr>
       <w:r>
-        <w:lastRenderedPageBreak/>
         <w:t xml:space="preserve">The steps can broadly be categorized into five groups, as shown in </w:t>
       </w:r>
       <w:hyperlink w:anchor="fig-asim-flowchart">
@@ -4801,6 +5512,7 @@
         <w:pStyle w:val="BodyText"/>
       </w:pPr>
       <w:r>
+        <w:lastRenderedPageBreak/>
         <w:t xml:space="preserve">The household/personal steps relate to long-term decisions that are unlikely to change quickly based on daily transportation conditions. These steps include determining remote work status, work/school location, auto ownership, transit pass ownership, and free parking availability at work. Our ActivitySim implementation models remote work status, work/school location, auto ownership, and free parking availability, but transit pass ownership is not </w:t>
       </w:r>
       <w:proofErr w:type="gramStart"/>
@@ -4841,7 +5553,6 @@
         <w:pStyle w:val="BodyText"/>
       </w:pPr>
       <w:r>
-        <w:lastRenderedPageBreak/>
         <w:t>Most of ActivitySim’s individual models are based on a multinomial logit model of the form:</w:t>
       </w:r>
     </w:p>
@@ -5141,7 +5852,11 @@
         </m:r>
       </m:oMath>
       <w:r>
-        <w:t xml:space="preserve"> is the set of all alternatives (as discussed in McFadden 1974). The utility values are determined by coefficients on variables such as income, age, and work status, in addition to calibration constants for each alternative.</w:t>
+        <w:t xml:space="preserve"> is the set of all alternatives (as discussed in McFadden 1974). The utility values are determined by </w:t>
+      </w:r>
+      <w:r>
+        <w:lastRenderedPageBreak/>
+        <w:t>coefficients on variables such as income, age, and work status, in addition to calibration constants for each alternative.</w:t>
       </w:r>
     </w:p>
     <w:p>
@@ -5165,27 +5880,27 @@
         <w:pStyle w:val="BodyText"/>
       </w:pPr>
       <w:r>
-        <w:t xml:space="preserve">This research uses PopulationSim (Association of Metropolitan Planning Organizations 2023b) to create a synthetic population for ActivitySim. The synthetic population aims to be representative of the study area while maintaining privacy. Additionally, a synthetic population </w:t>
+        <w:t xml:space="preserve">This research uses PopulationSim (Association of Metropolitan Planning Organizations 2023b) to create a synthetic population for ActivitySim. The synthetic population aims to be representative of the study area while maintaining privacy. Additionally, a synthetic population can be adjusted in line with projected socioeconomic forecasts to perform future-year analyses. PopulationSim takes as input a “seed” of individuals and </w:t>
+      </w:r>
+      <w:proofErr w:type="gramStart"/>
+      <w:r>
+        <w:t>households, and</w:t>
+      </w:r>
+      <w:proofErr w:type="gramEnd"/>
+      <w:r>
+        <w:t xml:space="preserve"> populates the area with copies of these to match given control totals.</w:t>
+      </w:r>
+    </w:p>
+    <w:p>
+      <w:pPr>
+        <w:pStyle w:val="BodyText"/>
+      </w:pPr>
+      <w:r>
+        <w:t xml:space="preserve">The seed sample comes from the 2019 American Community Survey Public Use Microdata Sample (U.S. Census Bureau 2022), which contains a sample of actual (anonymized) </w:t>
       </w:r>
       <w:r>
         <w:lastRenderedPageBreak/>
-        <w:t xml:space="preserve">can be adjusted in line with projected socioeconomic forecasts to perform future-year analyses. PopulationSim takes as input a “seed” of individuals and </w:t>
-      </w:r>
-      <w:proofErr w:type="gramStart"/>
-      <w:r>
-        <w:t>households, and</w:t>
-      </w:r>
-      <w:proofErr w:type="gramEnd"/>
-      <w:r>
-        <w:t xml:space="preserve"> populates the area with copies of these to match given control totals.</w:t>
-      </w:r>
-    </w:p>
-    <w:p>
-      <w:pPr>
-        <w:pStyle w:val="BodyText"/>
-      </w:pPr>
-      <w:r>
-        <w:t xml:space="preserve">The seed sample comes from the 2019 American Community Survey Public Use Microdata Sample (U.S. Census Bureau 2022), which contains a sample of actual (anonymized) individuals and households at the Public Use Microdata Area geography (these geographies partition the United States into areas of around 100,000 people each (U.S. Census Bureau 2023)). The control totals come from two different sources: the U.S. Census and the WFRC model. </w:t>
+        <w:t xml:space="preserve">individuals and households at the Public Use Microdata Area geography (these geographies partition the United States into areas of around 100,000 people each (U.S. Census Bureau 2023)). The control totals come from two different sources: the U.S. Census and the WFRC model. </w:t>
       </w:r>
       <w:hyperlink w:anchor="tbl-control-totals">
         <w:r>
@@ -5220,9 +5935,8 @@
     </w:p>
     <w:tbl>
       <w:tblPr>
-        <w:tblStyle w:val="Table"/>
+        <w:tblStyle w:val="TableTest"/>
         <w:tblW w:w="5000" w:type="pct"/>
-        <w:jc w:val="left"/>
         <w:tblLayout w:type="fixed"/>
         <w:tblLook w:val="0000" w:firstRow="0" w:lastRow="0" w:firstColumn="0" w:lastColumn="0" w:noHBand="0" w:noVBand="0"/>
       </w:tblPr>
@@ -5230,13 +5944,8 @@
         <w:gridCol w:w="9360"/>
       </w:tblGrid>
       <w:tr>
-        <w:trPr>
-          <w:cnfStyle w:val="000000100000" w:firstRow="0" w:lastRow="0" w:firstColumn="0" w:lastColumn="0" w:oddVBand="0" w:evenVBand="0" w:oddHBand="1" w:evenHBand="0" w:firstRowFirstColumn="0" w:firstRowLastColumn="0" w:lastRowFirstColumn="0" w:lastRowLastColumn="0"/>
-          <w:jc w:val="left"/>
-        </w:trPr>
         <w:tc>
           <w:tcPr>
-            <w:cnfStyle w:val="000010000000" w:firstRow="0" w:lastRow="0" w:firstColumn="0" w:lastColumn="0" w:oddVBand="1" w:evenVBand="0" w:oddHBand="0" w:evenHBand="0" w:firstRowFirstColumn="0" w:firstRowLastColumn="0" w:lastRowFirstColumn="0" w:lastRowLastColumn="0"/>
             <w:tcW w:w="7920" w:type="dxa"/>
           </w:tcPr>
           <w:p>
@@ -5253,17 +5962,424 @@
         </w:tc>
         <w:bookmarkEnd w:id="38"/>
       </w:tr>
+      <w:tr>
+        <w:tc>
+          <w:tcPr>
+            <w:tcW w:w="7920" w:type="dxa"/>
+          </w:tcPr>
+          <w:tbl>
+            <w:tblPr>
+              <w:tblStyle w:val="Style1"/>
+              <w:tblW w:w="0" w:type="auto"/>
+              <w:tblLook w:val="04A0" w:firstRow="1" w:lastRow="0" w:firstColumn="1" w:lastColumn="0" w:noHBand="0" w:noVBand="1"/>
+            </w:tblPr>
+            <w:tblGrid>
+              <w:gridCol w:w="6382"/>
+              <w:gridCol w:w="3176"/>
+              <w:gridCol w:w="2979"/>
+              <w:gridCol w:w="3228"/>
+            </w:tblGrid>
+            <w:tr>
+              <w:trPr>
+                <w:cnfStyle w:val="100000000000" w:firstRow="1" w:lastRow="0" w:firstColumn="0" w:lastColumn="0" w:oddVBand="0" w:evenVBand="0" w:oddHBand="0" w:evenHBand="0" w:firstRowFirstColumn="0" w:firstRowLastColumn="0" w:lastRowFirstColumn="0" w:lastRowLastColumn="0"/>
+              </w:trPr>
+              <w:tc>
+                <w:tcPr>
+                  <w:tcW w:w="6382" w:type="dxa"/>
+                  <w:hideMark/>
+                </w:tcPr>
+                <w:p>
+                  <w:pPr>
+                    <w:spacing w:line="276" w:lineRule="auto"/>
+                    <w:rPr>
+                      <w:b/>
+                      <w:bCs/>
+                    </w:rPr>
+                  </w:pPr>
+                  <w:r>
+                    <w:rPr>
+                      <w:b/>
+                      <w:bCs/>
+                    </w:rPr>
+                    <w:t>Control</w:t>
+                  </w:r>
+                </w:p>
+              </w:tc>
+              <w:tc>
+                <w:tcPr>
+                  <w:tcW w:w="3176" w:type="dxa"/>
+                  <w:hideMark/>
+                </w:tcPr>
+                <w:p>
+                  <w:pPr>
+                    <w:spacing w:line="276" w:lineRule="auto"/>
+                    <w:rPr>
+                      <w:b/>
+                      <w:bCs/>
+                    </w:rPr>
+                  </w:pPr>
+                  <w:r>
+                    <w:rPr>
+                      <w:b/>
+                      <w:bCs/>
+                    </w:rPr>
+                    <w:t>Geography</w:t>
+                  </w:r>
+                </w:p>
+              </w:tc>
+              <w:tc>
+                <w:tcPr>
+                  <w:tcW w:w="2979" w:type="dxa"/>
+                  <w:hideMark/>
+                </w:tcPr>
+                <w:p>
+                  <w:r>
+                    <w:t>Source</w:t>
+                  </w:r>
+                </w:p>
+              </w:tc>
+              <w:tc>
+                <w:tcPr>
+                  <w:tcW w:w="3228" w:type="dxa"/>
+                  <w:hideMark/>
+                </w:tcPr>
+                <w:p>
+                  <w:r>
+                    <w:t>Weight</w:t>
+                  </w:r>
+                </w:p>
+              </w:tc>
+            </w:tr>
+            <w:tr>
+              <w:tc>
+                <w:tcPr>
+                  <w:tcW w:w="6382" w:type="dxa"/>
+                  <w:hideMark/>
+                </w:tcPr>
+                <w:p>
+                  <w:pPr>
+                    <w:spacing w:line="276" w:lineRule="auto"/>
+                  </w:pPr>
+                  <w:r>
+                    <w:t>Population</w:t>
+                  </w:r>
+                </w:p>
+              </w:tc>
+              <w:tc>
+                <w:tcPr>
+                  <w:tcW w:w="3176" w:type="dxa"/>
+                  <w:hideMark/>
+                </w:tcPr>
+                <w:p>
+                  <w:pPr>
+                    <w:spacing w:line="276" w:lineRule="auto"/>
+                  </w:pPr>
+                  <w:r>
+                    <w:t>Entire Region</w:t>
+                  </w:r>
+                </w:p>
+              </w:tc>
+              <w:tc>
+                <w:tcPr>
+                  <w:tcW w:w="2979" w:type="dxa"/>
+                  <w:hideMark/>
+                </w:tcPr>
+                <w:p>
+                  <w:r>
+                    <w:t>Census</w:t>
+                  </w:r>
+                </w:p>
+              </w:tc>
+              <w:tc>
+                <w:tcPr>
+                  <w:tcW w:w="3228" w:type="dxa"/>
+                  <w:hideMark/>
+                </w:tcPr>
+                <w:p>
+                  <w:r>
+                    <w:t>5,000</w:t>
+                  </w:r>
+                </w:p>
+              </w:tc>
+            </w:tr>
+            <w:tr>
+              <w:tc>
+                <w:tcPr>
+                  <w:tcW w:w="6382" w:type="dxa"/>
+                  <w:hideMark/>
+                </w:tcPr>
+                <w:p>
+                  <w:pPr>
+                    <w:spacing w:line="276" w:lineRule="auto"/>
+                  </w:pPr>
+                  <w:r>
+                    <w:t>Number of Households</w:t>
+                  </w:r>
+                </w:p>
+              </w:tc>
+              <w:tc>
+                <w:tcPr>
+                  <w:tcW w:w="3176" w:type="dxa"/>
+                  <w:hideMark/>
+                </w:tcPr>
+                <w:p>
+                  <w:pPr>
+                    <w:spacing w:line="276" w:lineRule="auto"/>
+                  </w:pPr>
+                  <w:r>
+                    <w:t>TAZ</w:t>
+                  </w:r>
+                </w:p>
+              </w:tc>
+              <w:tc>
+                <w:tcPr>
+                  <w:tcW w:w="2979" w:type="dxa"/>
+                  <w:hideMark/>
+                </w:tcPr>
+                <w:p>
+                  <w:r>
+                    <w:t>WFRC Model</w:t>
+                  </w:r>
+                </w:p>
+              </w:tc>
+              <w:tc>
+                <w:tcPr>
+                  <w:tcW w:w="3228" w:type="dxa"/>
+                  <w:hideMark/>
+                </w:tcPr>
+                <w:p>
+                  <w:r>
+                    <w:t>1,000,000,000</w:t>
+                  </w:r>
+                </w:p>
+              </w:tc>
+            </w:tr>
+            <w:tr>
+              <w:tc>
+                <w:tcPr>
+                  <w:tcW w:w="6382" w:type="dxa"/>
+                  <w:hideMark/>
+                </w:tcPr>
+                <w:p>
+                  <w:pPr>
+                    <w:spacing w:line="276" w:lineRule="auto"/>
+                  </w:pPr>
+                  <w:r>
+                    <w:t>Household Size</w:t>
+                  </w:r>
+                </w:p>
+              </w:tc>
+              <w:tc>
+                <w:tcPr>
+                  <w:tcW w:w="3176" w:type="dxa"/>
+                  <w:hideMark/>
+                </w:tcPr>
+                <w:p>
+                  <w:pPr>
+                    <w:spacing w:line="276" w:lineRule="auto"/>
+                  </w:pPr>
+                  <w:r>
+                    <w:t>Census Tract</w:t>
+                  </w:r>
+                </w:p>
+              </w:tc>
+              <w:tc>
+                <w:tcPr>
+                  <w:tcW w:w="2979" w:type="dxa"/>
+                  <w:hideMark/>
+                </w:tcPr>
+                <w:p>
+                  <w:r>
+                    <w:t>Census</w:t>
+                  </w:r>
+                </w:p>
+              </w:tc>
+              <w:tc>
+                <w:tcPr>
+                  <w:tcW w:w="3228" w:type="dxa"/>
+                  <w:hideMark/>
+                </w:tcPr>
+                <w:p>
+                  <w:r>
+                    <w:t>10,000</w:t>
+                  </w:r>
+                </w:p>
+              </w:tc>
+            </w:tr>
+            <w:tr>
+              <w:tc>
+                <w:tcPr>
+                  <w:tcW w:w="6382" w:type="dxa"/>
+                  <w:hideMark/>
+                </w:tcPr>
+                <w:p>
+                  <w:pPr>
+                    <w:spacing w:line="276" w:lineRule="auto"/>
+                  </w:pPr>
+                  <w:r>
+                    <w:t>Persons by Age Group</w:t>
+                  </w:r>
+                </w:p>
+              </w:tc>
+              <w:tc>
+                <w:tcPr>
+                  <w:tcW w:w="3176" w:type="dxa"/>
+                  <w:hideMark/>
+                </w:tcPr>
+                <w:p>
+                  <w:pPr>
+                    <w:spacing w:line="276" w:lineRule="auto"/>
+                  </w:pPr>
+                  <w:r>
+                    <w:t>Census Tract</w:t>
+                  </w:r>
+                </w:p>
+              </w:tc>
+              <w:tc>
+                <w:tcPr>
+                  <w:tcW w:w="2979" w:type="dxa"/>
+                  <w:hideMark/>
+                </w:tcPr>
+                <w:p>
+                  <w:r>
+                    <w:t>Census</w:t>
+                  </w:r>
+                </w:p>
+              </w:tc>
+              <w:tc>
+                <w:tcPr>
+                  <w:tcW w:w="3228" w:type="dxa"/>
+                  <w:hideMark/>
+                </w:tcPr>
+                <w:p>
+                  <w:r>
+                    <w:t>10,000</w:t>
+                  </w:r>
+                </w:p>
+              </w:tc>
+            </w:tr>
+            <w:tr>
+              <w:tc>
+                <w:tcPr>
+                  <w:tcW w:w="6382" w:type="dxa"/>
+                  <w:hideMark/>
+                </w:tcPr>
+                <w:p>
+                  <w:pPr>
+                    <w:spacing w:line="276" w:lineRule="auto"/>
+                  </w:pPr>
+                  <w:r>
+                    <w:t>Households by Income Group</w:t>
+                  </w:r>
+                </w:p>
+              </w:tc>
+              <w:tc>
+                <w:tcPr>
+                  <w:tcW w:w="3176" w:type="dxa"/>
+                  <w:hideMark/>
+                </w:tcPr>
+                <w:p>
+                  <w:pPr>
+                    <w:spacing w:line="276" w:lineRule="auto"/>
+                  </w:pPr>
+                  <w:r>
+                    <w:t>Census Tract</w:t>
+                  </w:r>
+                </w:p>
+              </w:tc>
+              <w:tc>
+                <w:tcPr>
+                  <w:tcW w:w="2979" w:type="dxa"/>
+                  <w:hideMark/>
+                </w:tcPr>
+                <w:p>
+                  <w:r>
+                    <w:t>Census</w:t>
+                  </w:r>
+                </w:p>
+              </w:tc>
+              <w:tc>
+                <w:tcPr>
+                  <w:tcW w:w="3228" w:type="dxa"/>
+                  <w:hideMark/>
+                </w:tcPr>
+                <w:p>
+                  <w:r>
+                    <w:t>500</w:t>
+                  </w:r>
+                </w:p>
+              </w:tc>
+            </w:tr>
+            <w:tr>
+              <w:tc>
+                <w:tcPr>
+                  <w:tcW w:w="6382" w:type="dxa"/>
+                  <w:hideMark/>
+                </w:tcPr>
+                <w:p>
+                  <w:pPr>
+                    <w:spacing w:line="276" w:lineRule="auto"/>
+                  </w:pPr>
+                  <w:r>
+                    <w:t>Workers per Household</w:t>
+                  </w:r>
+                </w:p>
+              </w:tc>
+              <w:tc>
+                <w:tcPr>
+                  <w:tcW w:w="3176" w:type="dxa"/>
+                  <w:hideMark/>
+                </w:tcPr>
+                <w:p>
+                  <w:pPr>
+                    <w:spacing w:line="276" w:lineRule="auto"/>
+                  </w:pPr>
+                  <w:r>
+                    <w:t>Census Tract</w:t>
+                  </w:r>
+                </w:p>
+              </w:tc>
+              <w:tc>
+                <w:tcPr>
+                  <w:tcW w:w="2979" w:type="dxa"/>
+                  <w:hideMark/>
+                </w:tcPr>
+                <w:p>
+                  <w:r>
+                    <w:t>Census</w:t>
+                  </w:r>
+                </w:p>
+              </w:tc>
+              <w:tc>
+                <w:tcPr>
+                  <w:tcW w:w="3228" w:type="dxa"/>
+                  <w:hideMark/>
+                </w:tcPr>
+                <w:p>
+                  <w:r>
+                    <w:t>1,000</w:t>
+                  </w:r>
+                </w:p>
+              </w:tc>
+            </w:tr>
+          </w:tbl>
+          <w:p>
+            <w:pPr>
+              <w:pStyle w:val="ImageCaption"/>
+              <w:spacing w:before="200"/>
+              <w:jc w:val="left"/>
+            </w:pPr>
+          </w:p>
+        </w:tc>
+      </w:tr>
     </w:tbl>
     <w:p>
       <w:pPr>
         <w:pStyle w:val="BodyText"/>
       </w:pPr>
       <w:r>
-        <w:t xml:space="preserve">Most of these controls come from Census data, with only the number of households per TAZ coming from the WFRC model data. Note also that there are many personal and household variables that are not accounted for in these controls, such as gender, vehicle ownership, internet </w:t>
-      </w:r>
-      <w:r>
         <w:lastRenderedPageBreak/>
-        <w:t>access, etc. These variables are not controlled for and are dependent on which seed persons or households are copied in controlling for the other variables. However, this process is assumed to still give a representative enough estimate for the uncontrolled variables without needing to model them explicitly.</w:t>
+        <w:t>Most of these controls come from Census data, with only the number of households per TAZ coming from the WFRC model data. Note also that there are many personal and household variables that are not accounted for in these controls, such as gender, vehicle ownership, internet access, etc. These variables are not controlled for and are dependent on which seed persons or households are copied in controlling for the other variables. However, this process is assumed to still give a representative enough estimate for the uncontrolled variables without needing to model them explicitly.</w:t>
       </w:r>
     </w:p>
     <w:p>
@@ -5335,11 +6451,11 @@
         </w:r>
       </w:hyperlink>
       <w:r>
-        <w:t xml:space="preserve">. However, the WFRC model contains TAZ-level data including population and median income. The WFRC model also has a household classification step that estimates the number of households by size and income group. This section compares the output of PopulationSim to the WFRC model on each of these variables. Though these outputs are given at the TAZ level, most controls to PopulationSim were given at the Census tract level, and these tracts are not a one-to-one match with the region’s TAZs. Because of this, PopulationSim has some amount of </w:t>
+        <w:t xml:space="preserve">. However, the WFRC model contains TAZ-level data including population and median income. The WFRC model also has a household classification step that estimates the number of households by size and income group. This section compares the output of PopulationSim to the </w:t>
       </w:r>
       <w:r>
         <w:lastRenderedPageBreak/>
-        <w:t>randomness in which TAZ it places each household in. As such, for small geographic areas such as TAZs the error distribution between the two models is noisy. The comparisons in this section are therefore made by aggregating each TAZ at the district level, where each district is defined by WFRC and includes several contiguous TAZs.</w:t>
+        <w:t>WFRC model on each of these variables. Though these outputs are given at the TAZ level, most controls to PopulationSim were given at the Census tract level, and these tracts are not a one-to-one match with the region’s TAZs. Because of this, PopulationSim has some amount of randomness in which TAZ it places each household in. As such, for small geographic areas such as TAZs the error distribution between the two models is noisy. The comparisons in this section are therefore made by aggregating each TAZ at the district level, where each district is defined by WFRC and includes several contiguous TAZs.</w:t>
       </w:r>
     </w:p>
     <w:p>
@@ -5393,6 +6509,7 @@
               <w:rPr>
                 <w:noProof/>
               </w:rPr>
+              <w:lastRenderedPageBreak/>
               <w:drawing>
                 <wp:inline distT="0" distB="0" distL="0" distR="0" wp14:anchorId="5923D815" wp14:editId="18D271A8">
                   <wp:extent cx="5580404" cy="4464323"/>
@@ -5455,7 +6572,6 @@
         <w:pStyle w:val="BodyText"/>
       </w:pPr>
       <w:r>
-        <w:lastRenderedPageBreak/>
         <w:t xml:space="preserve">The population per district is </w:t>
       </w:r>
       <w:proofErr w:type="gramStart"/>
@@ -5526,6 +6642,7 @@
               <w:rPr>
                 <w:noProof/>
               </w:rPr>
+              <w:lastRenderedPageBreak/>
               <w:drawing>
                 <wp:inline distT="0" distB="0" distL="0" distR="0" wp14:anchorId="6F44BBA5" wp14:editId="3ADFA65F">
                   <wp:extent cx="5943600" cy="4754880"/>
@@ -5576,7 +6693,6 @@
               <w:jc w:val="left"/>
             </w:pPr>
             <w:r>
-              <w:lastRenderedPageBreak/>
               <w:t>Figure 3.4: District-level median income, PopulationSim compared to the TAZ-level socioeconomic data in the WFRC Model.</w:t>
             </w:r>
           </w:p>
@@ -5589,7 +6705,6 @@
         <w:pStyle w:val="BodyText"/>
       </w:pPr>
       <w:r>
-        <w:lastRenderedPageBreak/>
         <w:t xml:space="preserve">However, both the WFRC model and ActivitySim use household income </w:t>
       </w:r>
       <w:r>
@@ -5649,6 +6764,7 @@
               <w:rPr>
                 <w:noProof/>
               </w:rPr>
+              <w:lastRenderedPageBreak/>
               <w:drawing>
                 <wp:inline distT="0" distB="0" distL="0" distR="0" wp14:anchorId="30FE66E6" wp14:editId="2ABE5DF9">
                   <wp:extent cx="5943600" cy="2600325"/>
@@ -5733,11 +6849,7 @@
         </w:r>
       </w:hyperlink>
       <w:r>
-        <w:t xml:space="preserve"> shows. A production-ready synthetic population would match its income distribution more closely to the existing </w:t>
-      </w:r>
-      <w:r>
-        <w:lastRenderedPageBreak/>
-        <w:t>socioeconomic data, but as mentioned, in this research the focus is on the process, rather than accuracy, for each model. Because of this focus, ActivitySim does not need to be perfectly calibrated to the WFRC model, and so for the purposes of this research the income distribution of the synthetic population is acceptable.</w:t>
+        <w:t xml:space="preserve"> shows. A production-ready synthetic population would match its income distribution more closely to the existing socioeconomic data, but as mentioned, in this research the focus is on the process, rather than accuracy, for each model. Because of this focus, ActivitySim does not need to be perfectly calibrated to the WFRC model, and so for the purposes of this research the income distribution of the synthetic population is acceptable.</w:t>
       </w:r>
     </w:p>
     <w:tbl>
@@ -5764,6 +6876,7 @@
               <w:rPr>
                 <w:noProof/>
               </w:rPr>
+              <w:lastRenderedPageBreak/>
               <w:drawing>
                 <wp:inline distT="0" distB="0" distL="0" distR="0" wp14:anchorId="6427D9D2" wp14:editId="67DC2840">
                   <wp:extent cx="5943600" cy="4754880"/>
@@ -5828,24 +6941,27 @@
       <w:bookmarkStart w:id="46" w:name="sec-baseline-calibration"/>
       <w:bookmarkEnd w:id="41"/>
       <w:r>
+        <w:t>3.3.2 Validation and Calibration of ActivitySim</w:t>
+      </w:r>
+    </w:p>
+    <w:p>
+      <w:pPr>
+        <w:pStyle w:val="FirstParagraph"/>
+      </w:pPr>
+      <w:r>
+        <w:t>This section compares the outputs of both models to verify that trip patterns roughly agree. There are three comparisons of interest that we make between the outputs of the two models: mode split, trip length frequency distribution, and remote work.</w:t>
+      </w:r>
+    </w:p>
+    <w:p>
+      <w:pPr>
+        <w:pStyle w:val="BodyText"/>
+      </w:pPr>
+      <w:r>
+        <w:t xml:space="preserve">The initial baseline ActivitySim scenario predicted a mode split significantly different to that from the WFRC model, and so calibration efforts were needed. The ideal approach would be to calibrate the mode choice model to recent travel survey data, such as from the Utah Household </w:t>
+      </w:r>
+      <w:r>
         <w:lastRenderedPageBreak/>
-        <w:t>3.3.2 Validation and Calibration of ActivitySim</w:t>
-      </w:r>
-    </w:p>
-    <w:p>
-      <w:pPr>
-        <w:pStyle w:val="FirstParagraph"/>
-      </w:pPr>
-      <w:r>
-        <w:t>This section compares the outputs of both models to verify that trip patterns roughly agree. There are three comparisons of interest that we make between the outputs of the two models: mode split, trip length frequency distribution, and remote work.</w:t>
-      </w:r>
-    </w:p>
-    <w:p>
-      <w:pPr>
-        <w:pStyle w:val="BodyText"/>
-      </w:pPr>
-      <w:r>
-        <w:t>The initial baseline ActivitySim scenario predicted a mode split significantly different to that from the WFRC model, and so calibration efforts were needed. The ideal approach would be to calibrate the mode choice model to recent travel survey data, such as from the Utah Household Travel Survey. However, recent travel survey data was not available for this project, and only a rough calibration is needed for the purposes of this research. We therefore used the outputs of the baseline WFRC model scenario as mode split targets. A production model would certainly use travel survey data and perform a thorough calibration, but that is outside the scope of this project.</w:t>
+        <w:t>Travel Survey. However, recent travel survey data was not available for this project, and only a rough calibration is needed for the purposes of this research. We therefore used the outputs of the baseline WFRC model scenario as mode split targets. A production model would certainly use travel survey data and perform a thorough calibration, but that is outside the scope of this project.</w:t>
       </w:r>
     </w:p>
     <w:p>
@@ -5904,7 +7020,6 @@
             </w:pPr>
             <w:bookmarkStart w:id="47" w:name="tbl-mode-crosswalk"/>
             <w:r>
-              <w:lastRenderedPageBreak/>
               <w:t>Table 3.4: Crosswalk Between Modes in Both Models</w:t>
             </w:r>
           </w:p>
@@ -5917,7 +7032,11 @@
         <w:pStyle w:val="BodyText"/>
       </w:pPr>
       <w:r>
-        <w:t>Additionally, since the WFRC model has a significantly different mode split depending on the trip purpose, we calibrated each trip purpose individually. However, a crosswalk of trip purposes between the models is more complicated than the crosswalk for modes. Because ABMs create tours first, which are then populated with trips, an ABM’s idea of “trip purpose” is entirely different to that of a trip-based model. Specifically, an ABM does not have a concept of, for example, “home-based work” trips, there are simply trips on a “work” tour, some of which have an origin or destination at home. For simplicity, though, we converted the trips from ActivitySim into purposes that roughly match the WFRC model’s purposes. Any trip that doesn’t start or end at home is considered a Non–home-based trip, and if a trip starting or ending at home has its other end at work, it is considered a Home-based Work trip. All other trips are considered Home-based Other trips.</w:t>
+        <w:t xml:space="preserve">Additionally, since the WFRC model has a significantly different mode split depending on the trip purpose, we calibrated each trip purpose individually. However, a crosswalk of trip purposes between the models is more complicated than the crosswalk for modes. Because ABMs create tours first, which are then populated with trips, an ABM’s idea of “trip purpose” is entirely different to that of a trip-based model. Specifically, an ABM does not have a concept of, for example, “home-based work” trips, there are simply trips on a “work” tour, some of which have an origin or destination at home. For simplicity, though, we converted the trips from ActivitySim </w:t>
+      </w:r>
+      <w:r>
+        <w:lastRenderedPageBreak/>
+        <w:t>into purposes that roughly match the WFRC model’s purposes. Any trip that doesn’t start or end at home is considered a Non–home-based trip, and if a trip starting or ending at home has its other end at work, it is considered a Home-based Work trip. All other trips are considered Home-based Other trips.</w:t>
       </w:r>
     </w:p>
     <w:p>
@@ -6173,11 +7292,7 @@
         <w:pStyle w:val="BodyText"/>
       </w:pPr>
       <w:r>
-        <w:t xml:space="preserve">There are two aspects of this calibration process worth noting. The first is that ActivitySim contains ASCs for both tour mode choice and trip mode choice, where the tour mode is the principal mode used on the tour, and the trip mode is the mode of the individual trip (for example, there could be a “walk” trip on a “transit” tour). Because tour-level mode choice </w:t>
-      </w:r>
-      <w:r>
-        <w:lastRenderedPageBreak/>
-        <w:t xml:space="preserve">influences trip mode choice, both the tour-level and trip-level ASCs were adjusted by the calculated adjustment value for each mode. The second is that while it is possible to categorize ActivitySim trips into purposes </w:t>
+        <w:t xml:space="preserve">There are two aspects of this calibration process worth noting. The first is that ActivitySim contains ASCs for both tour mode choice and trip mode choice, where the tour mode is the principal mode used on the tour, and the trip mode is the mode of the individual trip (for example, there could be a “walk” trip on a “transit” tour). Because tour-level mode choice influences trip mode choice, both the tour-level and trip-level ASCs were adjusted by the calculated adjustment value for each mode. The second is that while it is possible to categorize ActivitySim trips into purposes </w:t>
       </w:r>
       <w:proofErr w:type="gramStart"/>
       <w:r>
@@ -6203,7 +7318,11 @@
       </w:r>
       <w:proofErr w:type="spellEnd"/>
       <w:r>
-        <w:t>” ASCs are calibrated with the Non–home-based adjustment, all “work” ASCs are calibrated with the Home-based Work adjustment, and all other ASCs are calibrated with the Home-based Other adjustment.</w:t>
+        <w:t>” ASCs are calibrated with the Non–</w:t>
+      </w:r>
+      <w:r>
+        <w:lastRenderedPageBreak/>
+        <w:t>home-based adjustment, all “work” ASCs are calibrated with the Home-based Work adjustment, and all other ASCs are calibrated with the Home-based Other adjustment.</w:t>
       </w:r>
     </w:p>
     <w:p>
@@ -6246,7 +7365,6 @@
               <w:rPr>
                 <w:noProof/>
               </w:rPr>
-              <w:lastRenderedPageBreak/>
               <w:drawing>
                 <wp:inline distT="0" distB="0" distL="0" distR="0" wp14:anchorId="04010CB9" wp14:editId="3751D725">
                   <wp:extent cx="5943600" cy="3343275"/>
@@ -6309,7 +7427,11 @@
         <w:pStyle w:val="BodyText"/>
       </w:pPr>
       <w:r>
-        <w:t xml:space="preserve">In any case, we chose the calibration at Iteration 4 for the final ASC values, as subsequent iterations adjusted the ASCs without changing the mode split very much. At subsequent iterations ActivitySim was also less sensitive to changes in infrastructure due to over-calibration, which would not allow for effective policy analysis. </w:t>
+        <w:t xml:space="preserve">In any case, we chose the calibration at Iteration 4 for the final ASC values, as subsequent iterations adjusted the ASCs without changing the mode split very much. At </w:t>
+      </w:r>
+      <w:r>
+        <w:lastRenderedPageBreak/>
+        <w:t xml:space="preserve">subsequent iterations ActivitySim was also less sensitive to changes in infrastructure due to over-calibration, which would not allow for effective policy analysis. </w:t>
       </w:r>
       <w:hyperlink w:anchor="tbl-mode-split">
         <w:r>
@@ -6372,11 +7494,7 @@
         </w:r>
       </w:hyperlink>
       <w:r>
-        <w:t xml:space="preserve"> compares the trip length frequency distribution of the two models by mode and purpose. Both ActivitySim and the WFRC model contain trip distribution steps which can be </w:t>
-      </w:r>
-      <w:r>
-        <w:lastRenderedPageBreak/>
-        <w:t>adjusted to affect the distribution of trip length. However, as the figure shows, the two models have similar trip length frequency distributions, so no adjustment was necessary. The most significant discrepancies are with transit trips, again likely due to this configuration of ActivitySim being developed for San Francisco, making transit more attractive. Note that further calibration may be required to create a production-ready ActivitySim implementation, but again we are focused more on process than accuracy. It is sufficient to ensure the models very roughly agree on outputs such as mode split and trip length distribution, and we determined that this is the case.</w:t>
+        <w:t xml:space="preserve"> compares the trip length frequency distribution of the two models by mode and purpose. Both ActivitySim and the WFRC model contain trip distribution steps which can be adjusted to affect the distribution of trip length. However, as the figure shows, the two models have similar trip length frequency distributions, so no adjustment was necessary. The most significant discrepancies are with transit trips, again likely due to this configuration of ActivitySim being developed for San Francisco, making transit more attractive. Note that further calibration may be required to create a production-ready ActivitySim implementation, but again we are focused more on process than accuracy. It is sufficient to ensure the models very roughly agree on outputs such as mode split and trip length distribution, and we determined that this is the case.</w:t>
       </w:r>
     </w:p>
     <w:tbl>
@@ -7497,6 +8615,7 @@
         <w:pStyle w:val="BodyText"/>
       </w:pPr>
       <w:r>
+        <w:lastRenderedPageBreak/>
         <w:t xml:space="preserve">In the WFRC model (and in many trip-based models), homes produce trips with different trip purposes, including Home-based Work, Home-based Other, and Non–home-based trips. “Home-based” trips have an origin or destination at the home, and are </w:t>
       </w:r>
       <w:proofErr w:type="gramStart"/>
@@ -8245,6 +9364,7 @@
       <w:bookmarkStart w:id="74" w:name="scenario-creation-1"/>
       <w:bookmarkStart w:id="75" w:name="_Toc170653312"/>
       <w:r>
+        <w:lastRenderedPageBreak/>
         <w:t>5.1 Scenario Creation</w:t>
       </w:r>
       <w:bookmarkEnd w:id="75"/>
@@ -12732,7 +13852,6 @@
   <w:style w:type="character" w:default="1" w:styleId="DefaultParagraphFont">
     <w:name w:val="Default Paragraph Font"/>
     <w:uiPriority w:val="1"/>
-    <w:semiHidden/>
     <w:unhideWhenUsed/>
   </w:style>
   <w:style w:type="table" w:default="1" w:styleId="TableNormal">
@@ -13944,9 +15063,9 @@
     <w:name w:val="TableTest"/>
     <w:basedOn w:val="TableNormal"/>
     <w:uiPriority w:val="99"/>
-    <w:rsid w:val="007357EA"/>
+    <w:rsid w:val="003033A8"/>
     <w:pPr>
-      <w:spacing w:after="0"/>
+      <w:spacing w:after="240"/>
     </w:pPr>
     <w:tblPr/>
   </w:style>
@@ -14162,6 +15281,97 @@
     <w:rPr>
       <w:rFonts w:ascii="Times New Roman" w:hAnsi="Times New Roman"/>
     </w:rPr>
+  </w:style>
+  <w:style w:type="table" w:styleId="ListTable1Light">
+    <w:name w:val="List Table 1 Light"/>
+    <w:basedOn w:val="TableNormal"/>
+    <w:uiPriority w:val="46"/>
+    <w:rsid w:val="006904D3"/>
+    <w:pPr>
+      <w:spacing w:after="0"/>
+    </w:pPr>
+    <w:tblPr>
+      <w:tblStyleRowBandSize w:val="1"/>
+      <w:tblStyleColBandSize w:val="1"/>
+    </w:tblPr>
+    <w:tblStylePr w:type="firstRow">
+      <w:rPr>
+        <w:b/>
+        <w:bCs/>
+      </w:rPr>
+      <w:tblPr/>
+      <w:tcPr>
+        <w:tcBorders>
+          <w:bottom w:val="single" w:sz="4" w:space="0" w:color="666666" w:themeColor="text1" w:themeTint="99"/>
+        </w:tcBorders>
+      </w:tcPr>
+    </w:tblStylePr>
+    <w:tblStylePr w:type="lastRow">
+      <w:rPr>
+        <w:b/>
+        <w:bCs/>
+      </w:rPr>
+      <w:tblPr/>
+      <w:tcPr>
+        <w:tcBorders>
+          <w:top w:val="single" w:sz="4" w:space="0" w:color="666666" w:themeColor="text1" w:themeTint="99"/>
+        </w:tcBorders>
+      </w:tcPr>
+    </w:tblStylePr>
+    <w:tblStylePr w:type="firstCol">
+      <w:rPr>
+        <w:b/>
+        <w:bCs/>
+      </w:rPr>
+    </w:tblStylePr>
+    <w:tblStylePr w:type="lastCol">
+      <w:rPr>
+        <w:b/>
+        <w:bCs/>
+      </w:rPr>
+    </w:tblStylePr>
+    <w:tblStylePr w:type="band1Vert">
+      <w:tblPr/>
+      <w:tcPr>
+        <w:shd w:val="clear" w:color="auto" w:fill="CCCCCC" w:themeFill="text1" w:themeFillTint="33"/>
+      </w:tcPr>
+    </w:tblStylePr>
+    <w:tblStylePr w:type="band1Horz">
+      <w:tblPr/>
+      <w:tcPr>
+        <w:shd w:val="clear" w:color="auto" w:fill="CCCCCC" w:themeFill="text1" w:themeFillTint="33"/>
+      </w:tcPr>
+    </w:tblStylePr>
+  </w:style>
+  <w:style w:type="table" w:customStyle="1" w:styleId="Style1">
+    <w:name w:val="Style1"/>
+    <w:basedOn w:val="TableNormal"/>
+    <w:uiPriority w:val="99"/>
+    <w:rsid w:val="006904D3"/>
+    <w:pPr>
+      <w:spacing w:after="240"/>
+      <w:jc w:val="center"/>
+    </w:pPr>
+    <w:rPr>
+      <w:rFonts w:ascii="Times New Roman" w:hAnsi="Times New Roman"/>
+    </w:rPr>
+    <w:tblPr>
+      <w:tblBorders>
+        <w:top w:val="single" w:sz="8" w:space="0" w:color="auto"/>
+        <w:bottom w:val="single" w:sz="4" w:space="0" w:color="auto"/>
+      </w:tblBorders>
+    </w:tblPr>
+    <w:tcPr>
+      <w:vAlign w:val="center"/>
+    </w:tcPr>
+    <w:tblStylePr w:type="firstRow">
+      <w:tblPr/>
+      <w:tcPr>
+        <w:tcBorders>
+          <w:bottom w:val="single" w:sz="4" w:space="0" w:color="auto"/>
+        </w:tcBorders>
+      </w:tcPr>
+    </w:tblStylePr>
   </w:style>
 </w:styles>
 </file>

</xml_diff>

<commit_message>
fix errant header styles on blank spaces
</commit_message>
<xml_diff>
--- a/UDOT_A_Comparative_Illustration_of_Trip-_and_Activity-Based_Modeling_Techniuqes.docx
+++ b/UDOT_A_Comparative_Illustration_of_Trip-_and_Activity-Based_Modeling_Techniuqes.docx
@@ -2339,8 +2339,8 @@
       <w:pPr>
         <w:pStyle w:val="Heading1"/>
         <w:sectPr>
-          <w:footerReference w:type="even" r:id="rId7"/>
-          <w:footerReference w:type="default" r:id="rId8"/>
+          <w:footerReference w:type="even" r:id="rId8"/>
+          <w:footerReference w:type="default" r:id="rId9"/>
           <w:pgSz w:w="12240" w:h="15840"/>
           <w:pgMar w:top="1440" w:right="1440" w:bottom="1440" w:left="1440" w:header="720" w:footer="720" w:gutter="0"/>
           <w:pgNumType w:fmt="lowerRoman" w:start="1"/>
@@ -2364,7 +2364,31 @@
         <w:pStyle w:val="Abstract"/>
       </w:pPr>
       <w:r>
-        <w:t>Activity-based travel demand models are generally considered superior to their trip-based counterparts, as activity-based models (ABMs) explicitly model individuals in contrast to the aggregate nature of trip-based models. There have been a number of comparisons between trip- and activity-based models, but these comparisons focus almost exclusively on the technical ability of the two model types, while not considering the practical benefits an ABM may or may not have to a transportation agency. This research performs a more holistic comparison between trip- and activity-based models, focused specifically on the practical differences between model types, both in terms of usability and capability for complex analysis. We use the existing Wasatch Front model as a representative trip-based model, and an ActivitySim implementation in the same area as a representative ABM. We create three hypothetical scenarios in both models: a change in land use, an improvement to commuter rail service, and an increase in remote work. We discuss the process of creating each scenario in both models, and perform several example analyses with each scenario and model. We find that many commonly-cited reasons for the lack of ABM adoption may not be as applicable as previously thought. ABMs are often considered more complicated than trip-based models, requiring more data and computational resources. While ABMs do require more input data, we found that in our case the complexity of the model and the computational resources required were similar between model types. Additionally, the ABM allows for much more intuitive and straightforward interpretation of results.</w:t>
+        <w:t xml:space="preserve">Activity-based travel demand models are generally considered superior to their trip-based counterparts, as activity-based models (ABMs) explicitly model individuals in contrast to the aggregate nature of trip-based models. There have been </w:t>
+      </w:r>
+      <w:proofErr w:type="gramStart"/>
+      <w:r>
+        <w:t>a number of</w:t>
+      </w:r>
+      <w:proofErr w:type="gramEnd"/>
+      <w:r>
+        <w:t xml:space="preserve"> comparisons between trip- and activity-based models, but these comparisons focus almost exclusively on the technical ability of the two model types, while not considering the practical benefits an ABM may or may not have to a transportation agency. This research performs a more holistic comparison between trip- and activity-based models, focused specifically on the practical differences between model types, both in terms of usability and capability for complex analysis. We use the existing Wasatch Front model as a representative trip-based model, and an ActivitySim implementation in the same area as a representative ABM. We create three hypothetical scenarios in both models: a change in land use, an improvement to commuter rail service, and an increase in remote work. We discuss the process of creating each scenario in both models, and perform several </w:t>
+      </w:r>
+      <w:proofErr w:type="gramStart"/>
+      <w:r>
+        <w:t>example</w:t>
+      </w:r>
+      <w:proofErr w:type="gramEnd"/>
+      <w:r>
+        <w:t xml:space="preserve"> analyses with each scenario and model. We find that many </w:t>
+      </w:r>
+      <w:proofErr w:type="gramStart"/>
+      <w:r>
+        <w:t>commonly-cited</w:t>
+      </w:r>
+      <w:proofErr w:type="gramEnd"/>
+      <w:r>
+        <w:t xml:space="preserve"> reasons for the lack of ABM adoption may not be as applicable as previously thought. ABMs are often considered more complicated than trip-based models, requiring more data and computational resources. While ABMs do require more input data, we found that in our case the complexity of the model and the computational resources required were similar between model types. Additionally, the ABM allows for much more intuitive and straightforward interpretation of results.</w:t>
       </w:r>
     </w:p>
     <w:p>
@@ -2385,7 +2409,15 @@
         <w:pStyle w:val="FirstParagraph"/>
       </w:pPr>
       <w:r>
-        <w:t>In travel demand modeling, activity-based models (ABMs) have been championed by researchers and many practitioners as being theoretically superior to the trip-based models historically used in transportation planning efforts since the 1950s (Rasouli and Timmermans 2014). ABMs explicitly model individuals, in contrast to the aggregate nature of trip-based models, and so in theory are able to represent travel behavior more accurately. Additionally, the focus on individuals in an ABM can allow for more detailed post-hoc analysis of model outputs compared to a trip-based model.</w:t>
+        <w:t xml:space="preserve">In travel demand modeling, activity-based models (ABMs) have been championed by researchers and many practitioners as being theoretically superior to the trip-based models historically used in transportation planning efforts since the 1950s (Rasouli and Timmermans 2014). ABMs explicitly model individuals, in contrast to the aggregate nature of trip-based models, and so in theory </w:t>
+      </w:r>
+      <w:proofErr w:type="gramStart"/>
+      <w:r>
+        <w:t>are able to</w:t>
+      </w:r>
+      <w:proofErr w:type="gramEnd"/>
+      <w:r>
+        <w:t xml:space="preserve"> represent travel behavior more accurately. Additionally, the focus on individuals in an ABM can allow for more detailed post-hoc analysis of model outputs compared to a trip-based model.</w:t>
       </w:r>
     </w:p>
     <w:p>
@@ -2393,7 +2425,15 @@
         <w:pStyle w:val="BodyText"/>
       </w:pPr>
       <w:r>
-        <w:t xml:space="preserve">There have been a number of comparisons and case studies between trip- and activity-based models (Ferdous et al. 2012; Mouw 2022; Zhong et al. 2015), but these comparisons focus almost exclusively on the technical ability of the two model types. Though there are potential </w:t>
+        <w:t xml:space="preserve">There have been </w:t>
+      </w:r>
+      <w:proofErr w:type="gramStart"/>
+      <w:r>
+        <w:t>a number of</w:t>
+      </w:r>
+      <w:proofErr w:type="gramEnd"/>
+      <w:r>
+        <w:t xml:space="preserve"> comparisons and case studies between trip- and activity-based models (Ferdous et al. 2012; Mouw 2022; Zhong et al. 2015), but these comparisons focus almost exclusively on the technical ability of the two model types. Though there are potential </w:t>
       </w:r>
       <w:r>
         <w:rPr>
@@ -2535,7 +2575,15 @@
         <w:pStyle w:val="BodyText"/>
       </w:pPr>
       <w:r>
-        <w:t>These trip-based models are not without problems, however. Rasouli and Timmermans (2014) give several shortcomings of trip-based models. First, they use several sub-models that are (implicitly or explicitly) assumed independent, and this can result in a lack of consistency or integrity between sub-models. For example, the assumed value of time in the mode choice model might be radically different than the assumed value of time in the tolling assignment model. Second, these models are strongly aggregate in nature, which can cause significant aggregation bias with high and low values excluded. Finally, they lack “behavioral realism”—that is, they do not have a concept of individuals making decisions, which is what travel behavior actually is.</w:t>
+        <w:t xml:space="preserve">These trip-based models are not without problems, however. Rasouli and Timmermans (2014) give several shortcomings of trip-based models. First, they use several sub-models that are (implicitly or explicitly) assumed independent, and this can result in a lack of consistency or integrity between sub-models. For example, the assumed value of time in the mode choice model might be radically different than the assumed value of time in the tolling assignment model. Second, these models are strongly aggregate in nature, which can cause significant aggregation bias with high and low values excluded. Finally, they lack “behavioral realism”—that is, they do not have a concept of individuals making decisions, which is what travel behavior </w:t>
+      </w:r>
+      <w:proofErr w:type="gramStart"/>
+      <w:r>
+        <w:t>actually is</w:t>
+      </w:r>
+      <w:proofErr w:type="gramEnd"/>
+      <w:r>
+        <w:t>.</w:t>
       </w:r>
     </w:p>
     <w:p>
@@ -2543,11 +2591,27 @@
         <w:pStyle w:val="BodyText"/>
       </w:pPr>
       <w:r>
-        <w:t xml:space="preserve">Jones (1979) proposed an alternative to the trip-based paradigm, namely an “activity-based” framework that models travel behavior at an individual rather than aggregate level. An ABM places the focus on “activities” rather than “trips” as the basic unit of analysis, and predicts a sequence of activities for each individual and household, with information such as activity </w:t>
+        <w:t xml:space="preserve">Jones (1979) proposed an alternative to the trip-based paradigm, namely an “activity-based” framework that models travel behavior at an individual rather than aggregate level. An ABM places the focus on “activities” rather than “trips” as the basic unit of </w:t>
+      </w:r>
+      <w:proofErr w:type="gramStart"/>
+      <w:r>
+        <w:t>analysis, and</w:t>
+      </w:r>
+      <w:proofErr w:type="gramEnd"/>
+      <w:r>
+        <w:t xml:space="preserve"> predicts a sequence of activities for each individual and household, with information such as activity </w:t>
       </w:r>
       <w:r>
         <w:lastRenderedPageBreak/>
-        <w:t>location, start time, and duration, using a high level of temporal and spatial granularity. “Trips” are then journeys from one activity to the next (Pinjari and Bhat 2011). By adopting this activity-centric framework, ABMs provide a more consistent and comprehensive representation of travel behavior. They take into account complex dependencies and interactions within the model as a whole and at an individual level. ABMs acknowledge that travel choices are not made in isolation, but rather influenced by the preceding activities. This means that, for example, if an individual takes transit to work, they will not be able to drive home. ABMs therefore attempt to present a more conceptually accurate model of actual travel behavior than traditional trip-based models.</w:t>
+        <w:t xml:space="preserve">location, start time, and duration, using a high level of temporal and spatial granularity. “Trips” are then journeys from one activity to the next (Pinjari and Bhat 2011). By adopting this activity-centric framework, ABMs provide a more consistent and comprehensive representation of travel behavior. They </w:t>
+      </w:r>
+      <w:proofErr w:type="gramStart"/>
+      <w:r>
+        <w:t>take into account</w:t>
+      </w:r>
+      <w:proofErr w:type="gramEnd"/>
+      <w:r>
+        <w:t xml:space="preserve"> complex dependencies and interactions within the model as a whole and at an individual level. ABMs acknowledge that travel choices are not made in isolation, but rather influenced by the preceding activities. This means that, for example, if an individual takes transit to work, they will not be able to drive home. ABMs therefore attempt to present a more conceptually accurate model of actual travel behavior than traditional trip-based models.</w:t>
       </w:r>
     </w:p>
     <w:p>
@@ -2555,7 +2619,15 @@
         <w:pStyle w:val="BodyText"/>
       </w:pPr>
       <w:r>
-        <w:t>Despite these advantages, many agencies have yet to adopt ABMs, and instead continue to use trip-based models (Miller 2023). While ABMs may be superior in certain aspects, they may also have disadvantages, such as requiring more detailed input data and greater computational resources. It is also not always clear if ABMs provide substantially better forecasts than their trip-based counterparts, nor if this tradeoff is worth the increased costs for every agency. This literature review presents an overview of both modeling frameworks, and discusses the advantages and disadvantages of using an ABM.</w:t>
+        <w:t xml:space="preserve">Despite these advantages, many agencies have yet to adopt ABMs, and instead continue to use trip-based models (Miller 2023). While ABMs may be superior in certain aspects, they may also have disadvantages, such as requiring more detailed input data and greater computational resources. It is also not always clear if ABMs provide substantially better forecasts than their trip-based counterparts, nor if this tradeoff is worth the increased costs for every agency. This literature review presents an overview of both modeling </w:t>
+      </w:r>
+      <w:proofErr w:type="gramStart"/>
+      <w:r>
+        <w:t>frameworks, and</w:t>
+      </w:r>
+      <w:proofErr w:type="gramEnd"/>
+      <w:r>
+        <w:t xml:space="preserve"> discusses the advantages and disadvantages of using an ABM.</w:t>
       </w:r>
     </w:p>
     <w:p>
@@ -2591,7 +2663,31 @@
         <w:pStyle w:val="BodyText"/>
       </w:pPr>
       <w:r>
-        <w:t>ABMs differ significantly from this approach. Rather than using aggregate data, ABMs use data representing an actual or synthetic population, with individual person and household data (Vovsha et al. 2005). These models use an activity or tour scheduler to assign a daily activity pattern (DAP) of zero or more tours to each individual, where a tour is a series of trips that begin and end at home. These DAPs are restricted temporally, spatially, and modally; i.e., each person has a logical and followable sequence of trips and activities (Bowman 1998). A “drive alone” trip from work to lunch, for example, cannot be made if transit was taken to work. ABMs output a list of tours and trips by person, time, location, and type, and these can then be assigned to a transportation network in a similar manner as in a trip-based model. In effect, an ABM replaces the first “three” steps of the traditional “four-step” approach.</w:t>
+        <w:t>ABMs differ significantly from this approach. Rather than using aggregate data, ABMs use data representing an actual or synthetic population, with individual person and household data (</w:t>
+      </w:r>
+      <w:proofErr w:type="spellStart"/>
+      <w:r>
+        <w:t>Vovsha</w:t>
+      </w:r>
+      <w:proofErr w:type="spellEnd"/>
+      <w:r>
+        <w:t xml:space="preserve"> et al. 2005). These models use an activity or tour scheduler to assign a daily activity pattern (DAP) of zero or more tours to </w:t>
+      </w:r>
+      <w:proofErr w:type="gramStart"/>
+      <w:r>
+        <w:t>each individual</w:t>
+      </w:r>
+      <w:proofErr w:type="gramEnd"/>
+      <w:r>
+        <w:t xml:space="preserve">, where a tour is a series of trips that begin and end at home. These DAPs are restricted temporally, spatially, and </w:t>
+      </w:r>
+      <w:proofErr w:type="gramStart"/>
+      <w:r>
+        <w:t>modally;</w:t>
+      </w:r>
+      <w:proofErr w:type="gramEnd"/>
+      <w:r>
+        <w:t xml:space="preserve"> i.e., each person has a logical and followable sequence of trips and activities (Bowman 1998). A “drive alone” trip from work to lunch, for example, cannot be made if transit was taken to work. ABMs output a list of tours and trips by person, time, location, and type, and these can then be assigned to a transportation network in a similar manner as in a trip-based model. In effect, an ABM replaces the first “three” steps of the traditional “four-step” approach.</w:t>
       </w:r>
     </w:p>
     <w:p>
@@ -2666,7 +2762,15 @@
         <w:pStyle w:val="BodyText"/>
       </w:pPr>
       <w:r>
-        <w:t xml:space="preserve">This approach becomes a particular issue in equity analysis because it is perhaps impossible to determine equitable distribution of “winners” and “losers” of a potential policy without using demographic variables in the trip generation and destination and mode choice steps (Bills and Walker 2017). Though many studies have shown that trip production and mode choice behavior differ by ethnic group even after controlling for income (Bhat and Naumann 2013; Yum 2020; Zmud and Arce 2001), including such variables in travel demand models can be problematic. Does coding such a variable in a mode choice model represent discrimination? Or does doing so assert that present differences resulting from unequal opportunity will persist into future planning years? Regardless of the reasons for their exclusion, in a trip-based model </w:t>
+        <w:t xml:space="preserve">This approach becomes a particular issue in equity analysis because it is perhaps impossible to determine equitable distribution of “winners” and “losers” of a potential policy without using demographic variables in the trip generation and destination and mode choice steps (Bills and Walker 2017). Though many studies have shown that trip production and mode choice behavior differ by ethnic group even after controlling for income (Bhat and Naumann 2013; Yum 2020; </w:t>
+      </w:r>
+      <w:proofErr w:type="spellStart"/>
+      <w:r>
+        <w:t>Zmud</w:t>
+      </w:r>
+      <w:proofErr w:type="spellEnd"/>
+      <w:r>
+        <w:t xml:space="preserve"> and Arce 2001), including such variables in travel demand models can be problematic. Does coding such a variable in a mode choice model represent discrimination? Or does doing so assert that present differences resulting from unequal opportunity will persist into future planning years? Regardless of the reasons for their exclusion, in a trip-based model </w:t>
       </w:r>
       <w:r>
         <w:lastRenderedPageBreak/>
@@ -2678,7 +2782,15 @@
         <w:pStyle w:val="BodyText"/>
       </w:pPr>
       <w:r>
-        <w:t>An alternative approach to population data, and the approach that ABMs use, is to use a full synthetic population. A synthetic population takes demographic and socioeconomic data at various levels of detail to create a “population” with generally the same attributes as the study area (National Academies 2012 p. 93). The goal is to have a population that is functionally similar to the actual population, but without the privacy concerns of using real data. Castiglione et al. (2006) argue that the major advantage with this approach is that the demographic and socioeconomic data is known at the person and household level, rather than aggregated at the zone level. In an ABM, decisions in each model step are tied to a specific individual, and so the individual-level socioeconomic data remains available throughout the modeling process regardless of the specific variables used in each model step. This allows, for example, an equity analysis to identify the “winners” and “losers” of a proposed development without needing to encode demographic variables into each step of the model.</w:t>
+        <w:t xml:space="preserve">An alternative approach to population data, and the approach that ABMs use, is to use a full synthetic population. A synthetic population takes demographic and socioeconomic data at various levels of detail to create a “population” with generally the same attributes as the study area (National Academies 2012 p. 93). The goal is to have a population that is functionally </w:t>
+      </w:r>
+      <w:proofErr w:type="gramStart"/>
+      <w:r>
+        <w:t>similar to</w:t>
+      </w:r>
+      <w:proofErr w:type="gramEnd"/>
+      <w:r>
+        <w:t xml:space="preserve"> the actual population, but without the privacy concerns of using real data. Castiglione et al. (2006) argue that the major advantage with this approach is that the demographic and socioeconomic data is known at the person and household level, rather than aggregated at the zone level. In an ABM, decisions in each model step are tied to a specific individual, and so the individual-level socioeconomic data remains available throughout the modeling process regardless of the specific variables used in each model step. This allows, for example, an equity analysis to identify the “winners” and “losers” of a proposed development without needing to encode demographic variables into each step of the model.</w:t>
       </w:r>
     </w:p>
     <w:p>
@@ -2807,7 +2919,7 @@
                                 </pic:cNvPicPr>
                               </pic:nvPicPr>
                               <pic:blipFill>
-                                <a:blip r:embed="rId9"/>
+                                <a:blip r:embed="rId10"/>
                                 <a:stretch>
                                   <a:fillRect/>
                                 </a:stretch>
@@ -2940,7 +3052,7 @@
                                 </pic:cNvPicPr>
                               </pic:nvPicPr>
                               <pic:blipFill>
-                                <a:blip r:embed="rId10"/>
+                                <a:blip r:embed="rId11"/>
                                 <a:stretch>
                                   <a:fillRect/>
                                 </a:stretch>
@@ -3015,7 +3127,15 @@
       <w:bookmarkEnd w:id="18"/>
       <w:r>
         <w:lastRenderedPageBreak/>
-        <w:t>In a typical trip-based model, trips are forecasted based on empirical trip rates, usually by trip purpose and by household type (for example, low-income, 1-vehicle households make a certain number of “home-based work” trips) (McNally 2007). These trips are then assigned an origin and destination, mode, and often a time of day (peak/off-peak, etc.), resulting in a list of trips between each zone by mode and purpose. A trip-based microsimulation model may use choice models rather than aggregate data for some of the model steps (Moeckel et al. 2020), but the end result is similar: a list of trips by person, noting mode and purpose. However, this trip list may be inconsistent, and the forecasted trips may not be physically possible to complete in any sequence, as there is no sense of “trip-chaining.” The hope, though, is that over an entire population the inconsistencies would cancel out, leaving an overall accurate forecast.</w:t>
+        <w:t xml:space="preserve">In a typical trip-based model, trips are forecasted based on empirical trip rates, usually by trip purpose and by household type (for example, low-income, 1-vehicle households make a certain number of “home-based work” trips) (McNally 2007). These trips are then assigned an origin and destination, mode, and often a time of day (peak/off-peak, etc.), resulting in a list of trips between each zone by mode and purpose. A trip-based microsimulation model may use choice models rather than aggregate data for some of the model steps (Moeckel et al. 2020), but </w:t>
+      </w:r>
+      <w:proofErr w:type="gramStart"/>
+      <w:r>
+        <w:t>the end result</w:t>
+      </w:r>
+      <w:proofErr w:type="gramEnd"/>
+      <w:r>
+        <w:t xml:space="preserve"> is similar: a list of trips by person, noting mode and purpose. However, this trip list may be inconsistent, and the forecasted trips may not be physically possible to complete in any sequence, as there is no sense of “trip-chaining.” The hope, though, is that over an entire population the inconsistencies would cancel out, leaving an overall accurate forecast.</w:t>
       </w:r>
     </w:p>
     <w:p>
@@ -3023,7 +3143,23 @@
         <w:pStyle w:val="BodyText"/>
       </w:pPr>
       <w:r>
-        <w:t>ABMs, on the other hand, explicitly model this trip-chaining in the form of “tours”, sequences of trips that begin and end at the home. This approach attempts to create consistency in trip origins/destinations, mode choice, and time of day: since each trip is a part of a tour, the trips within a tour are dependent on each other (Rasouli and Timmermans 2014). The open-source ABM ActivitySim (Association of Metropolitan Planning Organizations 2023a), for example, has a tour-scheduling model that determines the number of “mandatory” (work, school, etc.) and “discretionary” tours each individual will make, and performs tour-level mode and destination choice for each tour. After the tour-level decisions are made, trip-level mode/destination choice is done for each trip in the tour, including the possible addition of subtours (see Vovsha et al. (2005), fig. 18.1).</w:t>
+        <w:t xml:space="preserve">ABMs, on the other hand, explicitly model this trip-chaining in the form of “tours”, sequences of trips that begin and end at the home. This approach attempts to create consistency in trip origins/destinations, mode choice, and time of day: since each trip is a part of a tour, the trips within a tour are dependent on each other (Rasouli and Timmermans 2014). The open-source ABM ActivitySim (Association of Metropolitan Planning Organizations 2023a), for example, has a tour-scheduling model that determines the number of “mandatory” (work, school, etc.) and “discretionary” tours </w:t>
+      </w:r>
+      <w:proofErr w:type="gramStart"/>
+      <w:r>
+        <w:t>each individual</w:t>
+      </w:r>
+      <w:proofErr w:type="gramEnd"/>
+      <w:r>
+        <w:t xml:space="preserve"> will make, and performs tour-level mode and destination choice for each tour. After the tour-level decisions are made, trip-level mode/destination choice is done for each trip in the tour, including the possible addition of subtours (see </w:t>
+      </w:r>
+      <w:proofErr w:type="spellStart"/>
+      <w:r>
+        <w:t>Vovsha</w:t>
+      </w:r>
+      <w:proofErr w:type="spellEnd"/>
+      <w:r>
+        <w:t xml:space="preserve"> et al. (2005), fig. 18.1).</w:t>
       </w:r>
     </w:p>
     <w:p>
@@ -3105,7 +3241,15 @@
         <w:t>individual’s</w:t>
       </w:r>
       <w:r>
-        <w:t xml:space="preserve"> travel made possible by the use of a synthetic population. </w:t>
+        <w:t xml:space="preserve"> travel made possible </w:t>
+      </w:r>
+      <w:proofErr w:type="gramStart"/>
+      <w:r>
+        <w:t>by the use of</w:t>
+      </w:r>
+      <w:proofErr w:type="gramEnd"/>
+      <w:r>
+        <w:t xml:space="preserve"> a synthetic population. </w:t>
       </w:r>
       <w:hyperlink w:anchor="fig-network-synth-1">
         <w:r>
@@ -3116,7 +3260,15 @@
         </w:r>
       </w:hyperlink>
       <w:r>
-        <w:t xml:space="preserve"> depicts the trip distribution that could be given for an individual in a trip-based microsimulation model. Though each individual’s trips are known, there is no guarantee of consistency between trips. For example, a trip-based microsimulation model could predict that the individual takes transit to work but then drives home, or that the individual makes two trips to recreation without ever making a return trip. The activity-based approach, depicted in </w:t>
+        <w:t xml:space="preserve"> depicts the trip distribution that could be given for an individual in a trip-based microsimulation model. Though </w:t>
+      </w:r>
+      <w:proofErr w:type="gramStart"/>
+      <w:r>
+        <w:t>each individual’s</w:t>
+      </w:r>
+      <w:proofErr w:type="gramEnd"/>
+      <w:r>
+        <w:t xml:space="preserve"> trips are known, there is no guarantee of consistency between trips. For example, a trip-based microsimulation model could predict that the individual takes transit to work but then drives home, or that the individual makes two trips to recreation without ever making a return trip. The activity-based approach, depicted in </w:t>
       </w:r>
       <w:hyperlink w:anchor="fig-network-synth-2">
         <w:r>
@@ -3135,7 +3287,15 @@
         <w:pStyle w:val="BodyText"/>
       </w:pPr>
       <w:r>
-        <w:t>In addition to intra-person dependencies, Rasouli and Timmermans (2014) note that ABMs can model dependencies between members of a household as well. A vehicle can’t be used by multiple people in the same household at the same time to travel to different destinations. Because the people within the household will have travel patterns that depend on the patterns of others in the household, a policy affecting one person in the household can affect everyone in the household no matter how directly the policy connects to them (Macfarlane and Lant 2023; Vovsha et al. 2005). These effects are not possible to forecast in a trip-based model.</w:t>
+        <w:t xml:space="preserve">In addition to intra-person dependencies, Rasouli and Timmermans (2014) note that ABMs can model dependencies between members of a household as well. A vehicle can’t be used by multiple people in the same household at the same time to travel to different destinations. Because the people within the household will have travel patterns that depend on the patterns of others in the household, a policy affecting one person in the household can affect everyone in the household no matter how directly the policy connects to them (Macfarlane and Lant 2023; </w:t>
+      </w:r>
+      <w:proofErr w:type="spellStart"/>
+      <w:r>
+        <w:t>Vovsha</w:t>
+      </w:r>
+      <w:proofErr w:type="spellEnd"/>
+      <w:r>
+        <w:t xml:space="preserve"> et al. 2005). These effects are not possible to forecast in a trip-based model.</w:t>
       </w:r>
     </w:p>
     <w:p>
@@ -3143,7 +3303,15 @@
         <w:pStyle w:val="BodyText"/>
       </w:pPr>
       <w:r>
-        <w:t xml:space="preserve">Another advantage of organizing travel into tours comes regarding accessibility analyses. Dong et al. (2006) note that when trip-based models are used to analyze accessibility, each zone must be analyzed independently of travel behavior. This approach only analyzes zones’ </w:t>
+        <w:t xml:space="preserve">Another advantage of organizing travel into tours comes regarding accessibility analyses. Dong et al. (2006) </w:t>
+      </w:r>
+      <w:proofErr w:type="gramStart"/>
+      <w:r>
+        <w:t>note</w:t>
+      </w:r>
+      <w:proofErr w:type="gramEnd"/>
+      <w:r>
+        <w:t xml:space="preserve"> that when trip-based models are used to analyze accessibility, each zone must be analyzed independently of travel behavior. This approach only analyzes zones’ </w:t>
       </w:r>
     </w:p>
     <w:p>
@@ -3192,7 +3360,7 @@
                           </pic:cNvPicPr>
                         </pic:nvPicPr>
                         <pic:blipFill>
-                          <a:blip r:embed="rId11"/>
+                          <a:blip r:embed="rId12"/>
                           <a:stretch>
                             <a:fillRect/>
                           </a:stretch>
@@ -3299,7 +3467,7 @@
                                 </pic:cNvPicPr>
                               </pic:nvPicPr>
                               <pic:blipFill>
-                                <a:blip r:embed="rId12"/>
+                                <a:blip r:embed="rId13"/>
                                 <a:stretch>
                                   <a:fillRect/>
                                 </a:stretch>
@@ -3375,7 +3543,7 @@
                           </pic:cNvPicPr>
                         </pic:nvPicPr>
                         <pic:blipFill>
-                          <a:blip r:embed="rId13"/>
+                          <a:blip r:embed="rId14"/>
                           <a:stretch>
                             <a:fillRect/>
                           </a:stretch>
@@ -3429,7 +3597,23 @@
         <w:ind w:firstLine="0"/>
       </w:pPr>
       <w:r>
-        <w:t>proximity to each other and does not take into account individual travel patterns. They argue that this is a limited view of accessibility, and discuss the “activity-based accessibility measure,” which is evaluated based on all trips in a day rather than particular trips. As an example, if an individual does not live within a 20-minute drive of a grocery store, traditional measures might rate this as poor accessibility. However, if a grocery store lies on their path between work and home, then in reality the accessibility should be rated much higher. Overall, they found that the “activity-based accessibility measure” predicts more reasonable accessibility outcomes compared to traditional measures.</w:t>
+        <w:t xml:space="preserve">proximity to each other and does not </w:t>
+      </w:r>
+      <w:proofErr w:type="gramStart"/>
+      <w:r>
+        <w:t>take into account</w:t>
+      </w:r>
+      <w:proofErr w:type="gramEnd"/>
+      <w:r>
+        <w:t xml:space="preserve"> individual travel patterns. They argue that this is a limited view of accessibility, and discuss the “activity-based accessibility measure,” which is evaluated based on all trips in a day rather than </w:t>
+      </w:r>
+      <w:proofErr w:type="gramStart"/>
+      <w:r>
+        <w:t>particular trips</w:t>
+      </w:r>
+      <w:proofErr w:type="gramEnd"/>
+      <w:r>
+        <w:t>. As an example, if an individual does not live within a 20-minute drive of a grocery store, traditional measures might rate this as poor accessibility. However, if a grocery store lies on their path between work and home, then in reality the accessibility should be rated much higher. Overall, they found that the “activity-based accessibility measure” predicts more reasonable accessibility outcomes compared to traditional measures.</w:t>
       </w:r>
     </w:p>
     <w:p>
@@ -3527,7 +3711,15 @@
         <w:t>accuracy</w:t>
       </w:r>
       <w:r>
-        <w:t xml:space="preserve"> of the two frameworks, but do not address the methodological differences between model types. What types of data collection/synthesis are needed for each model type? Are there analyses that can only be done through (or that are made easier by) one of the model types? What would an agency need in order to transition from a trip-based model to an ABM? Are certain types of scenarios suited to one model type? Though some of these questions have been discussed in the literature (Lemp et al. 2007), a holistic methodological comparison is lacking. The answers in the current literature are mainly theoretical, with little use to an agency considering the transition. Additionally, much of the existing literature comparing the two model types is outdated, and the technology of both model types may have significantly changed in recent years.</w:t>
+        <w:t xml:space="preserve"> of the two frameworks, but do not address the methodological differences between model types. What types of data collection/synthesis are needed for each model type? Are there analyses that can only be done through (or that are made easier by) one of the model types? What would an agency need </w:t>
+      </w:r>
+      <w:proofErr w:type="gramStart"/>
+      <w:r>
+        <w:t>in order to</w:t>
+      </w:r>
+      <w:proofErr w:type="gramEnd"/>
+      <w:r>
+        <w:t xml:space="preserve"> transition from a trip-based model to an ABM? Are certain types of scenarios suited to one model type? Though some of these questions have been discussed in the literature (Lemp et al. 2007), a holistic methodological comparison is lacking. The answers in the current literature are mainly theoretical, with little use to an agency considering the transition. Additionally, much of the existing literature comparing the two model types is outdated, and the technology of both model types may have significantly changed in recent years.</w:t>
       </w:r>
     </w:p>
     <w:p>
@@ -3577,7 +3769,15 @@
         <w:pStyle w:val="BodyText"/>
       </w:pPr>
       <w:r>
-        <w:t>Note that the focus is not on comparing model accuracy or performance, but rather on comparing the process of using each model, including the types of analyses that can be performed. There are therefore few direct comparisons of model outputs between each type. Instead, this research highlights the strengths and weaknesses of each model type in planning and policy analysis, and illustrates these differences.</w:t>
+        <w:t xml:space="preserve">Note that the focus is not on comparing model accuracy or performance, but rather on comparing the process of using each model, including the types of analyses that can be performed. There are therefore few direct comparisons of model outputs between each type. Instead, this research highlights the strengths and weaknesses of each model type in planning and policy </w:t>
+      </w:r>
+      <w:proofErr w:type="gramStart"/>
+      <w:r>
+        <w:t>analysis, and</w:t>
+      </w:r>
+      <w:proofErr w:type="gramEnd"/>
+      <w:r>
+        <w:t xml:space="preserve"> illustrates these differences.</w:t>
       </w:r>
     </w:p>
     <w:p>
@@ -3596,7 +3796,15 @@
         <w:pStyle w:val="FirstParagraph"/>
       </w:pPr>
       <w:r>
-        <w:t xml:space="preserve">The WFRC model is implemented in the CUBE software by Bentley (Bentley Systems 2023), and is currently used by WFRC for modeling travel in the Salt Lake City, Utah area. The Wasatch Front Regional Council (WFRC) provided the model directly, including land use forecasts and the current long-range transportation plan. The model is taken essentially as-is, </w:t>
+        <w:t>The WFRC model is implemented in the CUBE software by Bentley (Bentley Systems 2023</w:t>
+      </w:r>
+      <w:proofErr w:type="gramStart"/>
+      <w:r>
+        <w:t>), and</w:t>
+      </w:r>
+      <w:proofErr w:type="gramEnd"/>
+      <w:r>
+        <w:t xml:space="preserve"> is currently used by WFRC for modeling travel in the Salt Lake City, Utah area. The Wasatch Front Regional Council (WFRC) provided the model directly, including land use forecasts and the current long-range transportation plan. The model is taken essentially as-is, </w:t>
       </w:r>
       <w:r>
         <w:lastRenderedPageBreak/>
@@ -3696,7 +3904,15 @@
       </w:r>
       <w:r>
         <w:lastRenderedPageBreak/>
-        <w:t>used via lookup tables to estimate the number of households by size, income group, number of workers, and auto ownership. This does not create a fully synthetic or disaggregated population, but is more segmented than the initial TAZ-level data.</w:t>
+        <w:t xml:space="preserve">used via lookup tables to estimate the number of households by size, income group, number of workers, and auto ownership. This does not create a fully synthetic or disaggregated </w:t>
+      </w:r>
+      <w:proofErr w:type="gramStart"/>
+      <w:r>
+        <w:t>population, but</w:t>
+      </w:r>
+      <w:proofErr w:type="gramEnd"/>
+      <w:r>
+        <w:t xml:space="preserve"> is more segmented than the initial TAZ-level data.</w:t>
       </w:r>
     </w:p>
     <w:tbl>
@@ -3739,7 +3955,7 @@
                           </pic:cNvPicPr>
                         </pic:nvPicPr>
                         <pic:blipFill>
-                          <a:blip r:embed="rId14"/>
+                          <a:blip r:embed="rId15"/>
                           <a:stretch>
                             <a:fillRect/>
                           </a:stretch>
@@ -4623,7 +4839,15 @@
       </w:pPr>
       <w:r>
         <w:lastRenderedPageBreak/>
-        <w:t>The WFRC model contains the following trip purposes: Home-based Work, Home-based Shopping, Home-based School, Home-based Other, Non–home-based Work, and Non–home-based Non-work. The Home-based Work and Non–home-based Work purposes use only the number of workers per household in determining trip productions, and all other trip purposes use the cross-classification of household size with life cycle.</w:t>
+        <w:t xml:space="preserve">The WFRC model contains the following trip purposes: Home-based Work, Home-based Shopping, Home-based School, Home-based Other, </w:t>
+      </w:r>
+      <w:proofErr w:type="gramStart"/>
+      <w:r>
+        <w:t>Non</w:t>
+      </w:r>
+      <w:proofErr w:type="gramEnd"/>
+      <w:r>
+        <w:t>–home-based Work, and Non–home-based Non-work. The Home-based Work and Non–home-based Work purposes use only the number of workers per household in determining trip productions, and all other trip purposes use the cross-classification of household size with life cycle.</w:t>
       </w:r>
     </w:p>
     <w:p>
@@ -5143,7 +5367,7 @@
       <w:pPr>
         <w:pStyle w:val="BodyText"/>
         <w:sectPr>
-          <w:footerReference w:type="default" r:id="rId15"/>
+          <w:footerReference w:type="default" r:id="rId16"/>
           <w:pgSz w:w="12240" w:h="15840"/>
           <w:pgMar w:top="1440" w:right="1440" w:bottom="1440" w:left="1440" w:header="720" w:footer="720" w:gutter="0"/>
           <w:pgNumType w:start="1"/>
@@ -5207,7 +5431,7 @@
                           </pic:cNvPicPr>
                         </pic:nvPicPr>
                         <pic:blipFill>
-                          <a:blip r:embed="rId16"/>
+                          <a:blip r:embed="rId17"/>
                           <a:stretch>
                             <a:fillRect/>
                           </a:stretch>
@@ -5264,7 +5488,23 @@
       </w:pPr>
       <w:r>
         <w:lastRenderedPageBreak/>
-        <w:t>The household/personal steps relate to long-term decisions that are unlikely to change quickly based on daily transportation conditions. These steps include determining remote work status, work/school location, auto ownership, transit pass ownership, and free parking availability at work. Our ActivitySim implementation models remote work status, work/school location, auto ownership, and free parking availability, but transit pass ownership is not modeled and it is assumed that everyone pays the transit fare.</w:t>
+        <w:t xml:space="preserve">The household/personal steps relate to long-term decisions that are unlikely to change quickly based on daily transportation conditions. These steps include determining remote work status, work/school location, auto ownership, transit pass ownership, and free parking availability at work. Our </w:t>
+      </w:r>
+      <w:proofErr w:type="spellStart"/>
+      <w:r>
+        <w:t>ActivitySim</w:t>
+      </w:r>
+      <w:proofErr w:type="spellEnd"/>
+      <w:r>
+        <w:t xml:space="preserve"> implementation models remote work status, work/school location, auto ownership, and free parking availability, but transit pass ownership is not </w:t>
+      </w:r>
+      <w:proofErr w:type="gramStart"/>
+      <w:r>
+        <w:t>modeled</w:t>
+      </w:r>
+      <w:proofErr w:type="gramEnd"/>
+      <w:r>
+        <w:t xml:space="preserve"> and it is assumed that everyone pays the transit fare.</w:t>
       </w:r>
     </w:p>
     <w:p>
@@ -5623,7 +5863,15 @@
         <w:pStyle w:val="BodyText"/>
       </w:pPr>
       <w:r>
-        <w:t>This research uses PopulationSim (Association of Metropolitan Planning Organizations 2023b) to create a synthetic population for ActivitySim. The synthetic population aims to be representative of the study area while maintaining privacy. Additionally, a synthetic population can be adjusted in line with projected socioeconomic forecasts to perform future-year analyses. PopulationSim takes as input a “seed” of individuals and households, and populates the area with copies of these to match given control totals.</w:t>
+        <w:t xml:space="preserve">This research uses PopulationSim (Association of Metropolitan Planning Organizations 2023b) to create a synthetic population for ActivitySim. The synthetic population aims to be representative of the study area while maintaining privacy. Additionally, a synthetic population can be adjusted in line with projected socioeconomic forecasts to perform future-year analyses. PopulationSim takes as input a “seed” of individuals and </w:t>
+      </w:r>
+      <w:proofErr w:type="gramStart"/>
+      <w:r>
+        <w:t>households, and</w:t>
+      </w:r>
+      <w:proofErr w:type="gramEnd"/>
+      <w:r>
+        <w:t xml:space="preserve"> populates the area with copies of these to match given control totals.</w:t>
       </w:r>
     </w:p>
     <w:p>
@@ -5657,7 +5905,15 @@
         </w:r>
       </w:hyperlink>
       <w:r>
-        <w:t xml:space="preserve"> gives this information as well. Because the Public Use Microdata Sample does not contain every possible combination of variable values, it is not possible to create a synthetic population that perfectly matches every control total. The weights allow certain controls to “take priority” over others; for example with this configuration PopulationSim will prioritize the average household size over the average number of workers per household if the two controls cannot both be satisfied.</w:t>
+        <w:t xml:space="preserve"> gives this information as well. Because the Public Use Microdata Sample does not contain every possible combination of variable values, it is not possible to create a synthetic population that perfectly matches every control total. The weights allow certain controls to “take priority” over others; for </w:t>
+      </w:r>
+      <w:proofErr w:type="gramStart"/>
+      <w:r>
+        <w:t>example</w:t>
+      </w:r>
+      <w:proofErr w:type="gramEnd"/>
+      <w:r>
+        <w:t xml:space="preserve"> with this configuration PopulationSim will prioritize the average household size over the average number of workers per household if the two controls cannot both be satisfied.</w:t>
       </w:r>
     </w:p>
     <w:tbl>
@@ -6231,7 +6487,23 @@
         <w:pStyle w:val="FirstParagraph"/>
       </w:pPr>
       <w:r>
-        <w:t>While this research generally does not directly compare the outputs of ActivitySim to those of the WFRC model, it is important to ensure similar performance between the two models for meaningful analyses. As such, we used a “baseline” scenario in both models in order to calibrate the ActivitySim implementation to the WFRC model. This baseline scenario uses the 2019 WFRC model as-is. For ActivitySim, the baseline scenario uses 2019 Census and WFRC data to create the synthetic population, and uses land use data and network skims from the baseline WFRC scenario for accessibility and socioeconomic measures.</w:t>
+        <w:t xml:space="preserve">While this research generally does not directly compare the outputs of ActivitySim to those of the WFRC model, it is important to ensure similar performance between the two models for meaningful analyses. As such, we used a “baseline” scenario in both models </w:t>
+      </w:r>
+      <w:proofErr w:type="gramStart"/>
+      <w:r>
+        <w:t>in order to</w:t>
+      </w:r>
+      <w:proofErr w:type="gramEnd"/>
+      <w:r>
+        <w:t xml:space="preserve"> calibrate the ActivitySim implementation to the WFRC model. This baseline scenario uses the 2019 WFRC model as-is. For ActivitySim, the baseline scenario uses 2019 Census and WFRC data to create the synthetic </w:t>
+      </w:r>
+      <w:proofErr w:type="gramStart"/>
+      <w:r>
+        <w:t>population, and</w:t>
+      </w:r>
+      <w:proofErr w:type="gramEnd"/>
+      <w:r>
+        <w:t xml:space="preserve"> uses land use data and network skims from the baseline WFRC scenario for accessibility and socioeconomic measures.</w:t>
       </w:r>
     </w:p>
     <w:p>
@@ -6334,7 +6606,7 @@
                           </pic:cNvPicPr>
                         </pic:nvPicPr>
                         <pic:blipFill>
-                          <a:blip r:embed="rId17"/>
+                          <a:blip r:embed="rId18"/>
                           <a:stretch>
                             <a:fillRect/>
                           </a:stretch>
@@ -6381,7 +6653,15 @@
       </w:pPr>
       <w:r>
         <w:lastRenderedPageBreak/>
-        <w:t xml:space="preserve">The population per district is similar to the WFRC data in most places, though there are some discrepancies especially near Herriman and Lehi. Since total population is a region-level control, but number of households is a TAZ-level control, this shows PopulationSim is predicting a smaller average household size in Herriman and Lehi than the WFRC data suggests. </w:t>
+        <w:t xml:space="preserve">The population per district is </w:t>
+      </w:r>
+      <w:proofErr w:type="gramStart"/>
+      <w:r>
+        <w:t>similar to</w:t>
+      </w:r>
+      <w:proofErr w:type="gramEnd"/>
+      <w:r>
+        <w:t xml:space="preserve"> the WFRC data in most places, though there are some discrepancies especially near Herriman and Lehi. Since total population is a region-level control, but number of households is a TAZ-level control, this shows PopulationSim is predicting a smaller average household size in Herriman and Lehi than the WFRC data suggests. </w:t>
       </w:r>
     </w:p>
     <w:p>
@@ -6389,7 +6669,15 @@
         <w:pStyle w:val="BodyText"/>
       </w:pPr>
       <w:r>
-        <w:t xml:space="preserve">Income is also an important factor in travel behavior (Zegras and Srinivasan 2007), and </w:t>
+        <w:t>Income is also an important factor in travel behavior (</w:t>
+      </w:r>
+      <w:proofErr w:type="spellStart"/>
+      <w:r>
+        <w:t>Zegras</w:t>
+      </w:r>
+      <w:proofErr w:type="spellEnd"/>
+      <w:r>
+        <w:t xml:space="preserve"> and Srinivasan 2007), and </w:t>
       </w:r>
       <w:hyperlink w:anchor="fig-median-income-comparison">
         <w:r>
@@ -6400,7 +6688,15 @@
         </w:r>
       </w:hyperlink>
       <w:r>
-        <w:t xml:space="preserve"> shows a district-level comparison of median income between the synthetic population and the WFRC data. The synthetic population does have a lower median income than the WFRC data in many districts, but the error is in most cases fairly small, especially in more populated areas.</w:t>
+        <w:t xml:space="preserve"> shows a district-level comparison of median income between the synthetic population and the WFRC data. The synthetic population does have a lower median income than the WFRC data in many districts, but the error is in most cases </w:t>
+      </w:r>
+      <w:proofErr w:type="gramStart"/>
+      <w:r>
+        <w:t>fairly small</w:t>
+      </w:r>
+      <w:proofErr w:type="gramEnd"/>
+      <w:r>
+        <w:t>, especially in more populated areas.</w:t>
       </w:r>
     </w:p>
     <w:p>
@@ -6413,7 +6709,15 @@
         </w:sectPr>
       </w:pPr>
       <w:r>
-        <w:t xml:space="preserve">However, both the WFRC model and ActivitySim use household income </w:t>
+        <w:t xml:space="preserve">However, both the WFRC model and </w:t>
+      </w:r>
+      <w:proofErr w:type="spellStart"/>
+      <w:r>
+        <w:t>ActivitySim</w:t>
+      </w:r>
+      <w:proofErr w:type="spellEnd"/>
+      <w:r>
+        <w:t xml:space="preserve"> use household income </w:t>
       </w:r>
       <w:r>
         <w:rPr>
@@ -6434,7 +6738,23 @@
         </w:r>
       </w:hyperlink>
       <w:r>
-        <w:t xml:space="preserve">), and the groups in PopulationSim and ActivitySim were adjusted to match. </w:t>
+        <w:t xml:space="preserve">), and the groups in </w:t>
+      </w:r>
+      <w:proofErr w:type="spellStart"/>
+      <w:r>
+        <w:t>PopulationSim</w:t>
+      </w:r>
+      <w:proofErr w:type="spellEnd"/>
+      <w:r>
+        <w:t xml:space="preserve"> and </w:t>
+      </w:r>
+      <w:proofErr w:type="spellStart"/>
+      <w:r>
+        <w:t>ActivitySim</w:t>
+      </w:r>
+      <w:proofErr w:type="spellEnd"/>
+      <w:r>
+        <w:t xml:space="preserve"> were adjusted to match. </w:t>
       </w:r>
       <w:hyperlink w:anchor="fig-income-group-map">
         <w:r>
@@ -6445,7 +6765,15 @@
         </w:r>
       </w:hyperlink>
       <w:r>
-        <w:t xml:space="preserve"> shows the difference in number of households by income group. This figure shows PopulationSim predicting slightly more high-income households, though the error for the lower three groups is more evenly distributed, especially in more populated areas.</w:t>
+        <w:t xml:space="preserve"> shows the difference in number of households by income group. This figure shows </w:t>
+      </w:r>
+      <w:proofErr w:type="spellStart"/>
+      <w:r>
+        <w:t>PopulationSim</w:t>
+      </w:r>
+      <w:proofErr w:type="spellEnd"/>
+      <w:r>
+        <w:t xml:space="preserve"> predicting slightly more high-income households, though the error for the lower three groups is more evenly distributed, especially in more populated areas.</w:t>
       </w:r>
     </w:p>
     <w:tbl>
@@ -6489,7 +6817,7 @@
                           </pic:cNvPicPr>
                         </pic:nvPicPr>
                         <pic:blipFill>
-                          <a:blip r:embed="rId18"/>
+                          <a:blip r:embed="rId19"/>
                           <a:stretch>
                             <a:fillRect/>
                           </a:stretch>
@@ -6582,7 +6910,7 @@
                           </pic:cNvPicPr>
                         </pic:nvPicPr>
                         <pic:blipFill>
-                          <a:blip r:embed="rId19"/>
+                          <a:blip r:embed="rId20"/>
                           <a:stretch>
                             <a:fillRect/>
                           </a:stretch>
@@ -6706,7 +7034,7 @@
                           </pic:cNvPicPr>
                         </pic:nvPicPr>
                         <pic:blipFill>
-                          <a:blip r:embed="rId20"/>
+                          <a:blip r:embed="rId21"/>
                           <a:stretch>
                             <a:fillRect/>
                           </a:stretch>
@@ -6740,7 +7068,15 @@
               <w:jc w:val="left"/>
             </w:pPr>
             <w:r>
-              <w:t>Figure 3.6: Distribution of TAZ median income, PopulationSim compared to the TAZ-level socioeconomic data in the WFRC Model.</w:t>
+              <w:t xml:space="preserve">Figure 3.6: Distribution of TAZ median income, </w:t>
+            </w:r>
+            <w:proofErr w:type="spellStart"/>
+            <w:r>
+              <w:t>PopulationSim</w:t>
+            </w:r>
+            <w:proofErr w:type="spellEnd"/>
+            <w:r>
+              <w:t xml:space="preserve"> compared to the TAZ-level socioeconomic data in the WFRC Model.</w:t>
             </w:r>
           </w:p>
         </w:tc>
@@ -6921,6 +7257,7 @@
                       <w:color w:val="000000"/>
                     </w:rPr>
                   </w:pPr>
+                  <w:proofErr w:type="spellStart"/>
                   <w:r>
                     <w:rPr>
                       <w:rFonts w:eastAsia="Times New Roman" w:cs="Times New Roman"/>
@@ -6928,7 +7265,17 @@
                       <w:bCs/>
                       <w:color w:val="000000"/>
                     </w:rPr>
-                    <w:t>ActivitySim Mode(s)</w:t>
+                    <w:t>ActivitySim</w:t>
+                  </w:r>
+                  <w:proofErr w:type="spellEnd"/>
+                  <w:r>
+                    <w:rPr>
+                      <w:rFonts w:eastAsia="Times New Roman" w:cs="Times New Roman"/>
+                      <w:b/>
+                      <w:bCs/>
+                      <w:color w:val="000000"/>
+                    </w:rPr>
+                    <w:t xml:space="preserve"> Mode(s)</w:t>
                   </w:r>
                 </w:p>
               </w:tc>
@@ -7344,13 +7691,95 @@
                       <w:color w:val="000000"/>
                     </w:rPr>
                   </w:pPr>
-                  <w:r>
-                    <w:rPr>
-                      <w:rFonts w:eastAsia="Times New Roman" w:cs="Times New Roman"/>
-                      <w:color w:val="000000"/>
-                    </w:rPr>
-                    <w:t>dBRT, dCOR, dLCL, wBRT, wCOR, wLCL</w:t>
-                  </w:r>
+                  <w:proofErr w:type="spellStart"/>
+                  <w:r>
+                    <w:rPr>
+                      <w:rFonts w:eastAsia="Times New Roman" w:cs="Times New Roman"/>
+                      <w:color w:val="000000"/>
+                    </w:rPr>
+                    <w:t>dBRT</w:t>
+                  </w:r>
+                  <w:proofErr w:type="spellEnd"/>
+                  <w:r>
+                    <w:rPr>
+                      <w:rFonts w:eastAsia="Times New Roman" w:cs="Times New Roman"/>
+                      <w:color w:val="000000"/>
+                    </w:rPr>
+                    <w:t xml:space="preserve">, </w:t>
+                  </w:r>
+                  <w:proofErr w:type="spellStart"/>
+                  <w:r>
+                    <w:rPr>
+                      <w:rFonts w:eastAsia="Times New Roman" w:cs="Times New Roman"/>
+                      <w:color w:val="000000"/>
+                    </w:rPr>
+                    <w:t>dCOR</w:t>
+                  </w:r>
+                  <w:proofErr w:type="spellEnd"/>
+                  <w:r>
+                    <w:rPr>
+                      <w:rFonts w:eastAsia="Times New Roman" w:cs="Times New Roman"/>
+                      <w:color w:val="000000"/>
+                    </w:rPr>
+                    <w:t xml:space="preserve">, </w:t>
+                  </w:r>
+                  <w:proofErr w:type="spellStart"/>
+                  <w:r>
+                    <w:rPr>
+                      <w:rFonts w:eastAsia="Times New Roman" w:cs="Times New Roman"/>
+                      <w:color w:val="000000"/>
+                    </w:rPr>
+                    <w:t>dLCL</w:t>
+                  </w:r>
+                  <w:proofErr w:type="spellEnd"/>
+                  <w:r>
+                    <w:rPr>
+                      <w:rFonts w:eastAsia="Times New Roman" w:cs="Times New Roman"/>
+                      <w:color w:val="000000"/>
+                    </w:rPr>
+                    <w:t xml:space="preserve">, </w:t>
+                  </w:r>
+                  <w:proofErr w:type="spellStart"/>
+                  <w:r>
+                    <w:rPr>
+                      <w:rFonts w:eastAsia="Times New Roman" w:cs="Times New Roman"/>
+                      <w:color w:val="000000"/>
+                    </w:rPr>
+                    <w:t>wBRT</w:t>
+                  </w:r>
+                  <w:proofErr w:type="spellEnd"/>
+                  <w:r>
+                    <w:rPr>
+                      <w:rFonts w:eastAsia="Times New Roman" w:cs="Times New Roman"/>
+                      <w:color w:val="000000"/>
+                    </w:rPr>
+                    <w:t xml:space="preserve">, </w:t>
+                  </w:r>
+                  <w:proofErr w:type="spellStart"/>
+                  <w:r>
+                    <w:rPr>
+                      <w:rFonts w:eastAsia="Times New Roman" w:cs="Times New Roman"/>
+                      <w:color w:val="000000"/>
+                    </w:rPr>
+                    <w:t>wCOR</w:t>
+                  </w:r>
+                  <w:proofErr w:type="spellEnd"/>
+                  <w:r>
+                    <w:rPr>
+                      <w:rFonts w:eastAsia="Times New Roman" w:cs="Times New Roman"/>
+                      <w:color w:val="000000"/>
+                    </w:rPr>
+                    <w:t xml:space="preserve">, </w:t>
+                  </w:r>
+                  <w:proofErr w:type="spellStart"/>
+                  <w:r>
+                    <w:rPr>
+                      <w:rFonts w:eastAsia="Times New Roman" w:cs="Times New Roman"/>
+                      <w:color w:val="000000"/>
+                    </w:rPr>
+                    <w:t>wLCL</w:t>
+                  </w:r>
+                  <w:proofErr w:type="spellEnd"/>
                 </w:p>
               </w:tc>
               <w:tc>
@@ -7418,13 +7847,31 @@
                       <w:color w:val="000000"/>
                     </w:rPr>
                   </w:pPr>
-                  <w:r>
-                    <w:rPr>
-                      <w:rFonts w:eastAsia="Times New Roman" w:cs="Times New Roman"/>
-                      <w:color w:val="000000"/>
-                    </w:rPr>
-                    <w:t>dCRT, wCRT</w:t>
-                  </w:r>
+                  <w:proofErr w:type="spellStart"/>
+                  <w:r>
+                    <w:rPr>
+                      <w:rFonts w:eastAsia="Times New Roman" w:cs="Times New Roman"/>
+                      <w:color w:val="000000"/>
+                    </w:rPr>
+                    <w:t>dCRT</w:t>
+                  </w:r>
+                  <w:proofErr w:type="spellEnd"/>
+                  <w:r>
+                    <w:rPr>
+                      <w:rFonts w:eastAsia="Times New Roman" w:cs="Times New Roman"/>
+                      <w:color w:val="000000"/>
+                    </w:rPr>
+                    <w:t xml:space="preserve">, </w:t>
+                  </w:r>
+                  <w:proofErr w:type="spellStart"/>
+                  <w:r>
+                    <w:rPr>
+                      <w:rFonts w:eastAsia="Times New Roman" w:cs="Times New Roman"/>
+                      <w:color w:val="000000"/>
+                    </w:rPr>
+                    <w:t>wCRT</w:t>
+                  </w:r>
+                  <w:proofErr w:type="spellEnd"/>
                 </w:p>
               </w:tc>
               <w:tc>
@@ -7492,13 +7939,31 @@
                       <w:color w:val="000000"/>
                     </w:rPr>
                   </w:pPr>
-                  <w:r>
-                    <w:rPr>
-                      <w:rFonts w:eastAsia="Times New Roman" w:cs="Times New Roman"/>
-                      <w:color w:val="000000"/>
-                    </w:rPr>
-                    <w:t>dEXP, wEXP</w:t>
-                  </w:r>
+                  <w:proofErr w:type="spellStart"/>
+                  <w:r>
+                    <w:rPr>
+                      <w:rFonts w:eastAsia="Times New Roman" w:cs="Times New Roman"/>
+                      <w:color w:val="000000"/>
+                    </w:rPr>
+                    <w:t>dEXP</w:t>
+                  </w:r>
+                  <w:proofErr w:type="spellEnd"/>
+                  <w:r>
+                    <w:rPr>
+                      <w:rFonts w:eastAsia="Times New Roman" w:cs="Times New Roman"/>
+                      <w:color w:val="000000"/>
+                    </w:rPr>
+                    <w:t xml:space="preserve">, </w:t>
+                  </w:r>
+                  <w:proofErr w:type="spellStart"/>
+                  <w:r>
+                    <w:rPr>
+                      <w:rFonts w:eastAsia="Times New Roman" w:cs="Times New Roman"/>
+                      <w:color w:val="000000"/>
+                    </w:rPr>
+                    <w:t>wEXP</w:t>
+                  </w:r>
+                  <w:proofErr w:type="spellEnd"/>
                 </w:p>
               </w:tc>
               <w:tc>
@@ -7566,13 +8031,31 @@
                       <w:color w:val="000000"/>
                     </w:rPr>
                   </w:pPr>
-                  <w:r>
-                    <w:rPr>
-                      <w:rFonts w:eastAsia="Times New Roman" w:cs="Times New Roman"/>
-                      <w:color w:val="000000"/>
-                    </w:rPr>
-                    <w:t>dLRT, wLRT</w:t>
-                  </w:r>
+                  <w:proofErr w:type="spellStart"/>
+                  <w:r>
+                    <w:rPr>
+                      <w:rFonts w:eastAsia="Times New Roman" w:cs="Times New Roman"/>
+                      <w:color w:val="000000"/>
+                    </w:rPr>
+                    <w:t>dLRT</w:t>
+                  </w:r>
+                  <w:proofErr w:type="spellEnd"/>
+                  <w:r>
+                    <w:rPr>
+                      <w:rFonts w:eastAsia="Times New Roman" w:cs="Times New Roman"/>
+                      <w:color w:val="000000"/>
+                    </w:rPr>
+                    <w:t xml:space="preserve">, </w:t>
+                  </w:r>
+                  <w:proofErr w:type="spellStart"/>
+                  <w:r>
+                    <w:rPr>
+                      <w:rFonts w:eastAsia="Times New Roman" w:cs="Times New Roman"/>
+                      <w:color w:val="000000"/>
+                    </w:rPr>
+                    <w:t>wLRT</w:t>
+                  </w:r>
+                  <w:proofErr w:type="spellEnd"/>
                 </w:p>
               </w:tc>
               <w:tc>
@@ -7628,7 +8111,23 @@
         <w:pStyle w:val="BodyText"/>
       </w:pPr>
       <w:r>
-        <w:t xml:space="preserve">We performed the calibration by iteratively adjusting the alternative-specific constants (ASCs) in ActivitySim’s mode choice submodels. Each iteration, the output mode split of ActivitySim was compared to the target mode split output from the WFRC model, and we adjusted ActivitySim’s ASCs by the formula </w:t>
+        <w:t xml:space="preserve">We performed the calibration by iteratively adjusting the alternative-specific constants (ASCs) in </w:t>
+      </w:r>
+      <w:proofErr w:type="spellStart"/>
+      <w:r>
+        <w:t>ActivitySim’s</w:t>
+      </w:r>
+      <w:proofErr w:type="spellEnd"/>
+      <w:r>
+        <w:t xml:space="preserve"> mode choice </w:t>
+      </w:r>
+      <w:proofErr w:type="spellStart"/>
+      <w:r>
+        <w:t>submodels</w:t>
+      </w:r>
+      <w:proofErr w:type="spellEnd"/>
+      <w:r>
+        <w:t xml:space="preserve">. Each iteration, the output mode split of ActivitySim was compared to the target mode split output from the WFRC model, and we adjusted ActivitySim’s ASCs by the formula </w:t>
       </w:r>
       <m:oMath>
         <m:sSub>
@@ -7872,7 +8371,15 @@
         <w:pStyle w:val="BodyText"/>
       </w:pPr>
       <w:r>
-        <w:t xml:space="preserve">There are two aspects of this calibration process worth noting. The first is that ActivitySim contains ASCs for both tour mode choice and trip mode choice, where the tour mode is the principal mode used on the tour, and the trip mode is the mode of the individual trip (for example, there could be a “walk” trip on a “transit” tour). Because tour-level mode choice influences trip mode choice, both the tour-level and trip-level ASCs were adjusted by the calculated adjustment value for each mode. The second is that while it is possible to categorize ActivitySim trips into purposes similar to a trip-based model, ActivitySim does not do this conversion internally. ActivitySim </w:t>
+        <w:t xml:space="preserve">There are two aspects of this calibration process worth noting. The first is that ActivitySim contains ASCs for both tour mode choice and trip mode choice, where the tour mode is the principal mode used on the tour, and the trip mode is the mode of the individual trip (for example, there could be a “walk” trip on a “transit” tour). Because tour-level mode choice influences trip mode choice, both the tour-level and trip-level ASCs were adjusted by the calculated adjustment value for each mode. The second is that while it is possible to categorize ActivitySim trips into purposes </w:t>
+      </w:r>
+      <w:proofErr w:type="gramStart"/>
+      <w:r>
+        <w:t>similar to</w:t>
+      </w:r>
+      <w:proofErr w:type="gramEnd"/>
+      <w:r>
+        <w:t xml:space="preserve"> a trip-based model, ActivitySim does not do this conversion internally. ActivitySim </w:t>
       </w:r>
       <w:r>
         <w:rPr>
@@ -7882,7 +8389,23 @@
         <w:t>does</w:t>
       </w:r>
       <w:r>
-        <w:t xml:space="preserve"> have separate ASCs by purpose, but these purposes are ActivitySim’s tour purposes, rather than purposes resembling those in a trip-based model. Though it is not a perfect correspondence to how the adjustment values were calculated, we adjusted the ASCs as follows: All ActivitySim “atwork” ASCs are calibrated with the Non–home-based adjustment, all “work” ASCs are calibrated with the Home-based Work adjustment, and all other ASCs are calibrated with the Home-based Other adjustment.</w:t>
+        <w:t xml:space="preserve"> have separate ASCs by purpose, but these purposes are ActivitySim’s tour purposes, rather than purposes resembling those in a trip-based model. Though it is not a perfect correspondence to how the adjustment values were calculated, we adjusted the ASCs as follows: All </w:t>
+      </w:r>
+      <w:proofErr w:type="spellStart"/>
+      <w:r>
+        <w:t>ActivitySim</w:t>
+      </w:r>
+      <w:proofErr w:type="spellEnd"/>
+      <w:r>
+        <w:t xml:space="preserve"> “</w:t>
+      </w:r>
+      <w:proofErr w:type="spellStart"/>
+      <w:r>
+        <w:t>atwork</w:t>
+      </w:r>
+      <w:proofErr w:type="spellEnd"/>
+      <w:r>
+        <w:t>” ASCs are calibrated with the Non–home-based adjustment, all “work” ASCs are calibrated with the Home-based Work adjustment, and all other ASCs are calibrated with the Home-based Other adjustment.</w:t>
       </w:r>
     </w:p>
     <w:p>
@@ -7945,7 +8468,7 @@
                           </pic:cNvPicPr>
                         </pic:nvPicPr>
                         <pic:blipFill>
-                          <a:blip r:embed="rId21"/>
+                          <a:blip r:embed="rId22"/>
                           <a:stretch>
                             <a:fillRect/>
                           </a:stretch>
@@ -8133,6 +8656,7 @@
                       <w:color w:val="000000"/>
                     </w:rPr>
                   </w:pPr>
+                  <w:proofErr w:type="spellStart"/>
                   <w:r>
                     <w:rPr>
                       <w:rFonts w:eastAsia="Times New Roman" w:cs="Times New Roman"/>
@@ -8142,6 +8666,7 @@
                     </w:rPr>
                     <w:t>ActivitySim</w:t>
                   </w:r>
+                  <w:proofErr w:type="spellEnd"/>
                 </w:p>
               </w:tc>
               <w:tc>
@@ -8944,6 +9469,7 @@
                       <w:color w:val="000000"/>
                     </w:rPr>
                   </w:pPr>
+                  <w:proofErr w:type="spellStart"/>
                   <w:r>
                     <w:rPr>
                       <w:rFonts w:eastAsia="Times New Roman" w:cs="Times New Roman"/>
@@ -8951,6 +9477,7 @@
                     </w:rPr>
                     <w:t>Ridehail</w:t>
                   </w:r>
+                  <w:proofErr w:type="spellEnd"/>
                 </w:p>
               </w:tc>
               <w:tc>
@@ -9829,6 +10356,7 @@
                       <w:color w:val="000000"/>
                     </w:rPr>
                   </w:pPr>
+                  <w:proofErr w:type="spellStart"/>
                   <w:r>
                     <w:rPr>
                       <w:rFonts w:eastAsia="Times New Roman" w:cs="Times New Roman"/>
@@ -9836,6 +10364,7 @@
                     </w:rPr>
                     <w:t>Ridehail</w:t>
                   </w:r>
+                  <w:proofErr w:type="spellEnd"/>
                 </w:p>
               </w:tc>
               <w:tc>
@@ -10714,6 +11243,7 @@
                       <w:color w:val="000000"/>
                     </w:rPr>
                   </w:pPr>
+                  <w:proofErr w:type="spellStart"/>
                   <w:r>
                     <w:rPr>
                       <w:rFonts w:eastAsia="Times New Roman" w:cs="Times New Roman"/>
@@ -10721,6 +11251,7 @@
                     </w:rPr>
                     <w:t>Ridehail</w:t>
                   </w:r>
+                  <w:proofErr w:type="spellEnd"/>
                 </w:p>
               </w:tc>
               <w:tc>
@@ -11058,7 +11589,31 @@
         <w:pStyle w:val="BodyText"/>
       </w:pPr>
       <w:r>
-        <w:t>The WFRC model has basic support for predicting remote work. This includes a lookup table of remote work percentages based on job type and year. ActivitySim also has this functionality, and can additionally use individual- and household-level variables in its predictions. It is worth noting that both the WFRC model and ActivitySim make a distinction between “telecommuting,” where an individual commutes to work some days and does not others, and “work-from-home” (called “home-based jobs” in the WFRC model), where an individual’s workplace is always at their home.</w:t>
+        <w:t xml:space="preserve">The WFRC model has basic support for predicting remote work. This includes a lookup table of remote work percentages based on job type and year. </w:t>
+      </w:r>
+      <w:proofErr w:type="spellStart"/>
+      <w:r>
+        <w:t>ActivitySim</w:t>
+      </w:r>
+      <w:proofErr w:type="spellEnd"/>
+      <w:r>
+        <w:t xml:space="preserve"> also has this </w:t>
+      </w:r>
+      <w:proofErr w:type="gramStart"/>
+      <w:r>
+        <w:t>functionality, and</w:t>
+      </w:r>
+      <w:proofErr w:type="gramEnd"/>
+      <w:r>
+        <w:t xml:space="preserve"> can additionally use individual- and household-level variables in its predictions. It is worth noting that both the WFRC model and </w:t>
+      </w:r>
+      <w:proofErr w:type="spellStart"/>
+      <w:r>
+        <w:t>ActivitySim</w:t>
+      </w:r>
+      <w:proofErr w:type="spellEnd"/>
+      <w:r>
+        <w:t xml:space="preserve"> make a distinction between “telecommuting,” where an individual commutes to work some days and does not others, and “work-from-home” (called “home-based jobs” in the WFRC model), where an individual’s workplace is always at their home.</w:t>
       </w:r>
     </w:p>
     <w:p>
@@ -11066,7 +11621,31 @@
         <w:pStyle w:val="BodyText"/>
       </w:pPr>
       <w:r>
-        <w:t xml:space="preserve">The ActivitySim implementation discussed in Macfarlane and Lant (2021) does not include any submodels related to remote work. However, a separate ActivitySim example implementation, developed for the Southeast Michigan Council of Governments metropolitan planning organization in Michigan, </w:t>
+        <w:t xml:space="preserve">The </w:t>
+      </w:r>
+      <w:proofErr w:type="spellStart"/>
+      <w:r>
+        <w:t>ActivitySim</w:t>
+      </w:r>
+      <w:proofErr w:type="spellEnd"/>
+      <w:r>
+        <w:t xml:space="preserve"> implementation discussed in Macfarlane and Lant (2021) does not include any </w:t>
+      </w:r>
+      <w:proofErr w:type="spellStart"/>
+      <w:r>
+        <w:t>submodels</w:t>
+      </w:r>
+      <w:proofErr w:type="spellEnd"/>
+      <w:r>
+        <w:t xml:space="preserve"> related to remote work. However, a separate </w:t>
+      </w:r>
+      <w:proofErr w:type="spellStart"/>
+      <w:r>
+        <w:t>ActivitySim</w:t>
+      </w:r>
+      <w:proofErr w:type="spellEnd"/>
+      <w:r>
+        <w:t xml:space="preserve"> example implementation, developed for the Southeast Michigan Council of Governments metropolitan planning organization in Michigan, </w:t>
       </w:r>
       <w:r>
         <w:rPr>
@@ -11076,7 +11655,55 @@
         <w:t>does</w:t>
       </w:r>
       <w:r>
-        <w:t xml:space="preserve"> include these submodels, and our ActivitySim implementation takes these submodels directly from the Michigan example. Some modifications to the remote work submodels were needed for compatibility, but these modifications were minor and mostly involved ensuring the variable names from the remote work submodels were consistent with the existing ActivitySim implementation.</w:t>
+        <w:t xml:space="preserve"> include these </w:t>
+      </w:r>
+      <w:proofErr w:type="spellStart"/>
+      <w:r>
+        <w:t>submodels</w:t>
+      </w:r>
+      <w:proofErr w:type="spellEnd"/>
+      <w:r>
+        <w:t xml:space="preserve">, and our </w:t>
+      </w:r>
+      <w:proofErr w:type="spellStart"/>
+      <w:r>
+        <w:t>ActivitySim</w:t>
+      </w:r>
+      <w:proofErr w:type="spellEnd"/>
+      <w:r>
+        <w:t xml:space="preserve"> implementation takes these </w:t>
+      </w:r>
+      <w:proofErr w:type="spellStart"/>
+      <w:r>
+        <w:t>submodels</w:t>
+      </w:r>
+      <w:proofErr w:type="spellEnd"/>
+      <w:r>
+        <w:t xml:space="preserve"> directly from the Michigan example. Some modifications to the remote work </w:t>
+      </w:r>
+      <w:proofErr w:type="spellStart"/>
+      <w:r>
+        <w:t>submodels</w:t>
+      </w:r>
+      <w:proofErr w:type="spellEnd"/>
+      <w:r>
+        <w:t xml:space="preserve"> were needed for compatibility, but these modifications were minor and mostly involved ensuring the variable names from the remote work </w:t>
+      </w:r>
+      <w:proofErr w:type="spellStart"/>
+      <w:r>
+        <w:t>submodels</w:t>
+      </w:r>
+      <w:proofErr w:type="spellEnd"/>
+      <w:r>
+        <w:t xml:space="preserve"> were consistent with the existing </w:t>
+      </w:r>
+      <w:proofErr w:type="spellStart"/>
+      <w:r>
+        <w:t>ActivitySim</w:t>
+      </w:r>
+      <w:proofErr w:type="spellEnd"/>
+      <w:r>
+        <w:t xml:space="preserve"> implementation.</w:t>
       </w:r>
     </w:p>
     <w:p>
@@ -11084,7 +11711,31 @@
         <w:pStyle w:val="BodyText"/>
       </w:pPr>
       <w:r>
-        <w:t xml:space="preserve">Both models treat “work-from-home”/“home-based jobs” similarly. The WFRC model’s land use data contains employment by type in each TAZ, and it considers a “home-based job” as a separate job type, so these are not counted toward employment totals in trip generation and subsequent steps. ActivitySim has a “work from home” submodel which assigns workers work-from-home status based on personal variables such as income, gender, and education </w:t>
+        <w:t>Both models treat “work-from-home”</w:t>
+      </w:r>
+      <w:proofErr w:type="gramStart"/>
+      <w:r>
+        <w:t>/“</w:t>
+      </w:r>
+      <w:proofErr w:type="gramEnd"/>
+      <w:r>
+        <w:t xml:space="preserve">home-based jobs” similarly. The WFRC model’s land use data contains employment by type in each TAZ, and it considers a “home-based job” as a separate job type, so these are not counted toward employment totals in trip generation and subsequent steps. </w:t>
+      </w:r>
+      <w:proofErr w:type="spellStart"/>
+      <w:r>
+        <w:t>ActivitySim</w:t>
+      </w:r>
+      <w:proofErr w:type="spellEnd"/>
+      <w:r>
+        <w:t xml:space="preserve"> has a “work from home” </w:t>
+      </w:r>
+      <w:proofErr w:type="spellStart"/>
+      <w:r>
+        <w:t>submodel</w:t>
+      </w:r>
+      <w:proofErr w:type="spellEnd"/>
+      <w:r>
+        <w:t xml:space="preserve"> which assigns workers work-from-home status based on personal variables such as income, gender, and education </w:t>
       </w:r>
     </w:p>
     <w:p>
@@ -11136,7 +11787,7 @@
                           </pic:cNvPicPr>
                         </pic:nvPicPr>
                         <pic:blipFill>
-                          <a:blip r:embed="rId22"/>
+                          <a:blip r:embed="rId23"/>
                           <a:stretch>
                             <a:fillRect/>
                           </a:stretch>
@@ -11202,7 +11853,23 @@
         </w:r>
       </w:hyperlink>
       <w:r>
-        <w:t>). There is also a “target work-from-home percent” value that adjusts the model to reach the specified work-from-home proportion of all workers. Individuals with work-from-home status are then prohibited from making a mandatory tour. This target work-from-home percentage is set at 2.3%, based on a weighted average from the WFRC model data. We made no other adjustments to the ActivitySim work-from-home submodel.</w:t>
+        <w:t xml:space="preserve">). There is also a “target work-from-home percent” value that adjusts the model to reach the specified work-from-home proportion of all workers. Individuals with work-from-home status are then prohibited from making a mandatory tour. This target work-from-home percentage is set at 2.3%, based on a weighted average from the WFRC model data. We made no other adjustments to the </w:t>
+      </w:r>
+      <w:proofErr w:type="spellStart"/>
+      <w:r>
+        <w:t>ActivitySim</w:t>
+      </w:r>
+      <w:proofErr w:type="spellEnd"/>
+      <w:r>
+        <w:t xml:space="preserve"> work-from-home </w:t>
+      </w:r>
+      <w:proofErr w:type="spellStart"/>
+      <w:r>
+        <w:t>submodel</w:t>
+      </w:r>
+      <w:proofErr w:type="spellEnd"/>
+      <w:r>
+        <w:t>.</w:t>
       </w:r>
     </w:p>
     <w:tbl>
@@ -11226,7 +11893,15 @@
             </w:pPr>
             <w:bookmarkStart w:id="51" w:name="tbl-asim-wfh-model-coeffs"/>
             <w:r>
-              <w:t>Table 3.6: Work-From-Home Submodel Choice Coefficients in ActivitySim</w:t>
+              <w:t xml:space="preserve">Table 3.6: Work-From-Home </w:t>
+            </w:r>
+            <w:proofErr w:type="spellStart"/>
+            <w:r>
+              <w:t>Submodel</w:t>
+            </w:r>
+            <w:proofErr w:type="spellEnd"/>
+            <w:r>
+              <w:t xml:space="preserve"> Choice Coefficients in ActivitySim</w:t>
             </w:r>
           </w:p>
         </w:tc>
@@ -11547,8 +12222,17 @@
                       <w:rFonts w:eastAsia="Times New Roman" w:cs="Times New Roman"/>
                       <w:color w:val="000000"/>
                     </w:rPr>
-                    <w:t>Accessibility to workplaces of the home mgra</w:t>
-                  </w:r>
+                    <w:t xml:space="preserve">Accessibility to workplaces of the home </w:t>
+                  </w:r>
+                  <w:proofErr w:type="spellStart"/>
+                  <w:r>
+                    <w:rPr>
+                      <w:rFonts w:eastAsia="Times New Roman" w:cs="Times New Roman"/>
+                      <w:color w:val="000000"/>
+                    </w:rPr>
+                    <w:t>mgra</w:t>
+                  </w:r>
+                  <w:proofErr w:type="spellEnd"/>
                 </w:p>
               </w:tc>
               <w:tc>
@@ -11600,7 +12284,25 @@
                       <w:rFonts w:eastAsia="Times New Roman" w:cs="Times New Roman"/>
                       <w:color w:val="000000"/>
                     </w:rPr>
-                    <w:t>Presence of Non Working Adult in the Household</w:t>
+                    <w:t xml:space="preserve">Presence of </w:t>
+                  </w:r>
+                  <w:proofErr w:type="spellStart"/>
+                  <w:proofErr w:type="gramStart"/>
+                  <w:r>
+                    <w:rPr>
+                      <w:rFonts w:eastAsia="Times New Roman" w:cs="Times New Roman"/>
+                      <w:color w:val="000000"/>
+                    </w:rPr>
+                    <w:t>Non Working</w:t>
+                  </w:r>
+                  <w:proofErr w:type="spellEnd"/>
+                  <w:proofErr w:type="gramEnd"/>
+                  <w:r>
+                    <w:rPr>
+                      <w:rFonts w:eastAsia="Times New Roman" w:cs="Times New Roman"/>
+                      <w:color w:val="000000"/>
+                    </w:rPr>
+                    <w:t xml:space="preserve"> Adult in the Household</w:t>
                   </w:r>
                 </w:p>
               </w:tc>
@@ -11812,8 +12514,33 @@
                       <w:rFonts w:eastAsia="Times New Roman" w:cs="Times New Roman"/>
                       <w:color w:val="000000"/>
                     </w:rPr>
-                    <w:t>Age Group - 35 yrs to 45 yrs</w:t>
-                  </w:r>
+                    <w:t xml:space="preserve">Age Group - 35 </w:t>
+                  </w:r>
+                  <w:proofErr w:type="spellStart"/>
+                  <w:r>
+                    <w:rPr>
+                      <w:rFonts w:eastAsia="Times New Roman" w:cs="Times New Roman"/>
+                      <w:color w:val="000000"/>
+                    </w:rPr>
+                    <w:t>yrs</w:t>
+                  </w:r>
+                  <w:proofErr w:type="spellEnd"/>
+                  <w:r>
+                    <w:rPr>
+                      <w:rFonts w:eastAsia="Times New Roman" w:cs="Times New Roman"/>
+                      <w:color w:val="000000"/>
+                    </w:rPr>
+                    <w:t xml:space="preserve"> to 45 </w:t>
+                  </w:r>
+                  <w:proofErr w:type="spellStart"/>
+                  <w:r>
+                    <w:rPr>
+                      <w:rFonts w:eastAsia="Times New Roman" w:cs="Times New Roman"/>
+                      <w:color w:val="000000"/>
+                    </w:rPr>
+                    <w:t>yrs</w:t>
+                  </w:r>
+                  <w:proofErr w:type="spellEnd"/>
                 </w:p>
               </w:tc>
               <w:tc>
@@ -11865,8 +12592,33 @@
                       <w:rFonts w:eastAsia="Times New Roman" w:cs="Times New Roman"/>
                       <w:color w:val="000000"/>
                     </w:rPr>
-                    <w:t>Age Group - 45 yrs to 55 yrs</w:t>
-                  </w:r>
+                    <w:t xml:space="preserve">Age Group - 45 </w:t>
+                  </w:r>
+                  <w:proofErr w:type="spellStart"/>
+                  <w:r>
+                    <w:rPr>
+                      <w:rFonts w:eastAsia="Times New Roman" w:cs="Times New Roman"/>
+                      <w:color w:val="000000"/>
+                    </w:rPr>
+                    <w:t>yrs</w:t>
+                  </w:r>
+                  <w:proofErr w:type="spellEnd"/>
+                  <w:r>
+                    <w:rPr>
+                      <w:rFonts w:eastAsia="Times New Roman" w:cs="Times New Roman"/>
+                      <w:color w:val="000000"/>
+                    </w:rPr>
+                    <w:t xml:space="preserve"> to 55 </w:t>
+                  </w:r>
+                  <w:proofErr w:type="spellStart"/>
+                  <w:r>
+                    <w:rPr>
+                      <w:rFonts w:eastAsia="Times New Roman" w:cs="Times New Roman"/>
+                      <w:color w:val="000000"/>
+                    </w:rPr>
+                    <w:t>yrs</w:t>
+                  </w:r>
+                  <w:proofErr w:type="spellEnd"/>
                 </w:p>
               </w:tc>
               <w:tc>
@@ -11918,8 +12670,33 @@
                       <w:rFonts w:eastAsia="Times New Roman" w:cs="Times New Roman"/>
                       <w:color w:val="000000"/>
                     </w:rPr>
-                    <w:t>Age Group - 55 yrs to 65 yrs</w:t>
-                  </w:r>
+                    <w:t xml:space="preserve">Age Group - 55 </w:t>
+                  </w:r>
+                  <w:proofErr w:type="spellStart"/>
+                  <w:r>
+                    <w:rPr>
+                      <w:rFonts w:eastAsia="Times New Roman" w:cs="Times New Roman"/>
+                      <w:color w:val="000000"/>
+                    </w:rPr>
+                    <w:t>yrs</w:t>
+                  </w:r>
+                  <w:proofErr w:type="spellEnd"/>
+                  <w:r>
+                    <w:rPr>
+                      <w:rFonts w:eastAsia="Times New Roman" w:cs="Times New Roman"/>
+                      <w:color w:val="000000"/>
+                    </w:rPr>
+                    <w:t xml:space="preserve"> to 65 </w:t>
+                  </w:r>
+                  <w:proofErr w:type="spellStart"/>
+                  <w:r>
+                    <w:rPr>
+                      <w:rFonts w:eastAsia="Times New Roman" w:cs="Times New Roman"/>
+                      <w:color w:val="000000"/>
+                    </w:rPr>
+                    <w:t>yrs</w:t>
+                  </w:r>
+                  <w:proofErr w:type="spellEnd"/>
                 </w:p>
               </w:tc>
               <w:tc>
@@ -12020,7 +12797,31 @@
         <w:pStyle w:val="BodyText"/>
       </w:pPr>
       <w:r>
-        <w:t>The two models differ in their approach to telecommuting, however. The WFRC model has a lookup table of telecommuting shares based on job type, including predictions for future years. ActivitySim has a “telecommute frequency” submodel which assigns workers a telecommute status indicating the number of days they work remotely per week. Based on this status, ActivitySim adjusts the likelihood of selecting a mandatory DAP. Telecommute status depends on personal variables similar to those in the work-from-home submodel by default.</w:t>
+        <w:t xml:space="preserve">The two models differ in their approach to telecommuting, however. The WFRC model has a lookup table of telecommuting shares based on job type, including predictions for future years. ActivitySim has a “telecommute frequency” </w:t>
+      </w:r>
+      <w:proofErr w:type="spellStart"/>
+      <w:r>
+        <w:t>submodel</w:t>
+      </w:r>
+      <w:proofErr w:type="spellEnd"/>
+      <w:r>
+        <w:t xml:space="preserve"> which assigns workers a telecommute status indicating the number of days they work remotely per week. Based on this status, ActivitySim adjusts the likelihood of selecting a mandatory DAP. Telecommute status depends on personal variables </w:t>
+      </w:r>
+      <w:proofErr w:type="gramStart"/>
+      <w:r>
+        <w:t>similar to</w:t>
+      </w:r>
+      <w:proofErr w:type="gramEnd"/>
+      <w:r>
+        <w:t xml:space="preserve"> those in the work-from-home </w:t>
+      </w:r>
+      <w:proofErr w:type="spellStart"/>
+      <w:r>
+        <w:t>submodel</w:t>
+      </w:r>
+      <w:proofErr w:type="spellEnd"/>
+      <w:r>
+        <w:t xml:space="preserve"> by default.</w:t>
       </w:r>
     </w:p>
     <w:p>
@@ -12038,7 +12839,23 @@
       </w:pPr>
       <w:r>
         <w:lastRenderedPageBreak/>
-        <w:t xml:space="preserve">Notably, the telecommute frequency submodel also includes adjustments based on an individual’s distance to work. No other changes were made to the existing variables in this submodel, and </w:t>
+        <w:t xml:space="preserve">Notably, the telecommute frequency </w:t>
+      </w:r>
+      <w:proofErr w:type="spellStart"/>
+      <w:r>
+        <w:t>submodel</w:t>
+      </w:r>
+      <w:proofErr w:type="spellEnd"/>
+      <w:r>
+        <w:t xml:space="preserve"> also includes adjustments based on an individual’s distance to work. No other changes were made to the existing variables in this </w:t>
+      </w:r>
+      <w:proofErr w:type="spellStart"/>
+      <w:r>
+        <w:t>submodel</w:t>
+      </w:r>
+      <w:proofErr w:type="spellEnd"/>
+      <w:r>
+        <w:t xml:space="preserve">, and </w:t>
       </w:r>
       <w:hyperlink w:anchor="tbl-asim-tc-model-coeffs">
         <w:r>
@@ -12049,7 +12866,15 @@
         </w:r>
       </w:hyperlink>
       <w:r>
-        <w:t xml:space="preserve"> shows the submodel coefficients.</w:t>
+        <w:t xml:space="preserve"> shows the </w:t>
+      </w:r>
+      <w:proofErr w:type="spellStart"/>
+      <w:r>
+        <w:t>submodel</w:t>
+      </w:r>
+      <w:proofErr w:type="spellEnd"/>
+      <w:r>
+        <w:t xml:space="preserve"> coefficients.</w:t>
       </w:r>
     </w:p>
     <w:tbl>
@@ -12073,7 +12898,15 @@
             </w:pPr>
             <w:bookmarkStart w:id="52" w:name="tbl-asim-tc-model-coeffs"/>
             <w:r>
-              <w:t>Table 3.7: Telecommute Frequency Submodel Choice Coefficients in ActivitySim</w:t>
+              <w:t xml:space="preserve">Table 3.7: Telecommute Frequency </w:t>
+            </w:r>
+            <w:proofErr w:type="spellStart"/>
+            <w:r>
+              <w:t>Submodel</w:t>
+            </w:r>
+            <w:proofErr w:type="spellEnd"/>
+            <w:r>
+              <w:t xml:space="preserve"> Choice Coefficients in ActivitySim</w:t>
             </w:r>
           </w:p>
         </w:tc>
@@ -12519,8 +13352,17 @@
                       <w:rFonts w:eastAsia="Times New Roman" w:cs="Times New Roman"/>
                       <w:color w:val="000000"/>
                     </w:rPr>
-                    <w:t>One adult in hh</w:t>
-                  </w:r>
+                    <w:t xml:space="preserve">One adult in </w:t>
+                  </w:r>
+                  <w:proofErr w:type="spellStart"/>
+                  <w:r>
+                    <w:rPr>
+                      <w:rFonts w:eastAsia="Times New Roman" w:cs="Times New Roman"/>
+                      <w:color w:val="000000"/>
+                    </w:rPr>
+                    <w:t>hh</w:t>
+                  </w:r>
+                  <w:proofErr w:type="spellEnd"/>
                 </w:p>
               </w:tc>
               <w:tc>
@@ -13504,8 +14346,29 @@
       <w:pPr>
         <w:pStyle w:val="BodyText"/>
       </w:pPr>
-      <w:r>
-        <w:t xml:space="preserve">In order to calibrate ActivitySim’s telecommute frequency submodel to the WFRC data, however, we added additional job type variables to ActivitySim to match those given in </w:t>
+      <w:proofErr w:type="gramStart"/>
+      <w:r>
+        <w:t>In order to</w:t>
+      </w:r>
+      <w:proofErr w:type="gramEnd"/>
+      <w:r>
+        <w:t xml:space="preserve"> calibrate </w:t>
+      </w:r>
+      <w:proofErr w:type="spellStart"/>
+      <w:r>
+        <w:t>ActivitySim’s</w:t>
+      </w:r>
+      <w:proofErr w:type="spellEnd"/>
+      <w:r>
+        <w:t xml:space="preserve"> telecommute frequency </w:t>
+      </w:r>
+      <w:proofErr w:type="spellStart"/>
+      <w:r>
+        <w:t>submodel</w:t>
+      </w:r>
+      <w:proofErr w:type="spellEnd"/>
+      <w:r>
+        <w:t xml:space="preserve"> to the WFRC data, however, we added additional job type variables to ActivitySim to match those given in </w:t>
       </w:r>
       <w:hyperlink w:anchor="tbl-baseline-telecommute">
         <w:r>
@@ -15077,7 +15940,23 @@
         <w:pStyle w:val="BodyText"/>
       </w:pPr>
       <w:r>
-        <w:t xml:space="preserve">Because both remote work submodels in ActivitySim are run before an individual’s DAP is chosen, ActivitySim can model a “rebound effect”, where individuals working remotely on any given day may be more likely to make discretionary tours. However, because the WFRC model does not include this effect, the ActivitySim DAP model is left unchanged. </w:t>
+        <w:t xml:space="preserve">Because both remote work </w:t>
+      </w:r>
+      <w:proofErr w:type="spellStart"/>
+      <w:r>
+        <w:t>submodels</w:t>
+      </w:r>
+      <w:proofErr w:type="spellEnd"/>
+      <w:r>
+        <w:t xml:space="preserve"> in </w:t>
+      </w:r>
+      <w:proofErr w:type="spellStart"/>
+      <w:r>
+        <w:t>ActivitySim</w:t>
+      </w:r>
+      <w:proofErr w:type="spellEnd"/>
+      <w:r>
+        <w:t xml:space="preserve"> are run before an individual’s DAP is chosen, ActivitySim can model a “rebound effect”, where individuals working remotely on any given day may be more likely to make discretionary tours. However, because the WFRC model does not include this effect, the ActivitySim DAP model is left unchanged. </w:t>
       </w:r>
       <w:hyperlink w:anchor="tbl-asim-dap-model-rw-coeffs">
         <w:r>
@@ -15112,8 +15991,21 @@
             </w:pPr>
             <w:bookmarkStart w:id="54" w:name="tbl-asim-dap-model-rw-coeffs"/>
             <w:r>
-              <w:t>Table 3.9: Daily Activity Pattern Submodel Coefficients in ActivitySim</w:t>
+              <w:t xml:space="preserve">Table 3.9: Daily Activity Pattern </w:t>
             </w:r>
+            <w:proofErr w:type="spellStart"/>
+            <w:r>
+              <w:t>Submodel</w:t>
+            </w:r>
+            <w:proofErr w:type="spellEnd"/>
+            <w:r>
+              <w:t xml:space="preserve"> Coefficients in </w:t>
+            </w:r>
+            <w:proofErr w:type="spellStart"/>
+            <w:r>
+              <w:t>ActivitySim</w:t>
+            </w:r>
+            <w:proofErr w:type="spellEnd"/>
           </w:p>
         </w:tc>
         <w:bookmarkEnd w:id="54"/>
@@ -15816,11 +16708,7 @@
         </w:tc>
       </w:tr>
     </w:tbl>
-    <w:p>
-      <w:pPr>
-        <w:pStyle w:val="Heading2"/>
-      </w:pPr>
-    </w:p>
+    <w:p/>
     <w:p>
       <w:pPr>
         <w:spacing w:after="200" w:line="240" w:lineRule="auto"/>
@@ -15859,7 +16747,15 @@
         <w:pStyle w:val="BodyText"/>
       </w:pPr>
       <w:r>
-        <w:t>The first scenario involves a change in land use near the former state prison site in Draper, Utah. Current plans for this site involve new development known as “The Point,” which will add high-density housing and commercial development to the area. This research scenario will be based on this development, but will include only the land use changes. The actual development plans also include expansion of transit, but this will not be a part of this scenario.</w:t>
+        <w:t xml:space="preserve">The first scenario involves a change in land use near the former state prison site in Draper, Utah. Current plans for this site involve new development known as “The Point,” which will add high-density housing and commercial development to the area. This research scenario will be based on this </w:t>
+      </w:r>
+      <w:proofErr w:type="gramStart"/>
+      <w:r>
+        <w:t>development, but</w:t>
+      </w:r>
+      <w:proofErr w:type="gramEnd"/>
+      <w:r>
+        <w:t xml:space="preserve"> will include only the land use changes. The actual development plans also include expansion of transit, but this will not be a part of this scenario.</w:t>
       </w:r>
     </w:p>
     <w:p>
@@ -15883,7 +16779,15 @@
         <w:pStyle w:val="BodyText"/>
       </w:pPr>
       <w:r>
-        <w:t xml:space="preserve">Each of these scenarios is based on the baseline 2019 scenario in the respective model, and ignores any additional expected growth or development beyond the specific changes of each scenario. For example, the “Remote Work” scenario </w:t>
+        <w:t xml:space="preserve">Each of these scenarios is based on the baseline 2019 scenario in the respective </w:t>
+      </w:r>
+      <w:proofErr w:type="gramStart"/>
+      <w:r>
+        <w:t>model, and</w:t>
+      </w:r>
+      <w:proofErr w:type="gramEnd"/>
+      <w:r>
+        <w:t xml:space="preserve"> ignores any additional expected growth or development beyond the specific changes of each scenario. For example, the “Remote Work” scenario </w:t>
       </w:r>
       <w:hyperlink w:anchor="sec-wfh">
         <w:r>
@@ -16042,7 +16946,7 @@
                           </pic:cNvPicPr>
                         </pic:nvPicPr>
                         <pic:blipFill>
-                          <a:blip r:embed="rId23"/>
+                          <a:blip r:embed="rId24"/>
                           <a:stretch>
                             <a:fillRect/>
                           </a:stretch>
@@ -18492,9 +19396,6 @@
       </w:tr>
     </w:tbl>
     <w:p>
-      <w:pPr>
-        <w:pStyle w:val="Heading2"/>
-      </w:pPr>
       <w:bookmarkStart w:id="65" w:name="_Toc170653309"/>
       <w:bookmarkStart w:id="66" w:name="scenario-creation"/>
     </w:p>
@@ -18519,8 +19420,21 @@
       <w:pPr>
         <w:pStyle w:val="BodyText"/>
       </w:pPr>
-      <w:r>
-        <w:t>ActivitySim requires two changes for this scenario. The first is an update to the TAZ-level land use and socioeconomic data, which is identical to the process for the WFRC model. The second is an updated synthetic population. In order to keep consistency between model scenarios, a new population was created only for the 5 affected TAZs and joined to the existing synthetic population. There were no individuals or households in the affected zones in the existing synthetic population, so no individuals or households needed to be removed before joining the two populations.</w:t>
+      <w:proofErr w:type="spellStart"/>
+      <w:r>
+        <w:t>ActivitySim</w:t>
+      </w:r>
+      <w:proofErr w:type="spellEnd"/>
+      <w:r>
+        <w:t xml:space="preserve"> requires two changes for this scenario. The first is an update to the TAZ-level land use and socioeconomic data, which is identical to the process for the WFRC model. The second is an updated synthetic population. </w:t>
+      </w:r>
+      <w:proofErr w:type="gramStart"/>
+      <w:r>
+        <w:t>In order to</w:t>
+      </w:r>
+      <w:proofErr w:type="gramEnd"/>
+      <w:r>
+        <w:t xml:space="preserve"> keep consistency between model scenarios, a new population was created only for the 5 affected TAZs and joined to the existing synthetic population. There were no individuals or households in the affected zones in the existing synthetic population, so no individuals or households needed to be removed before joining the two populations.</w:t>
       </w:r>
     </w:p>
     <w:p>
@@ -18539,11 +19453,19 @@
         </w:r>
       </w:hyperlink>
       <w:r>
-        <w:t xml:space="preserve">, but used the new land use data as new TAZ-level controls. Many of the controls for PopulationSim use tract-level data from the Census, but existing Census data for The Point site is unrepresentative of the new development, as currently the site lacks residential and </w:t>
+        <w:t xml:space="preserve">, but used the new land use data as new TAZ-level controls. Many of the controls for </w:t>
+      </w:r>
+      <w:proofErr w:type="spellStart"/>
+      <w:r>
+        <w:t>PopulationSim</w:t>
+      </w:r>
+      <w:proofErr w:type="spellEnd"/>
+      <w:r>
+        <w:t xml:space="preserve"> use tract-level data from the Census, but existing Census data for The Point site is unrepresentative of the new development, as currently the site lacks residential and economic activity. Because of this, a Census tract covering part of downtown Salt Lake City is </w:t>
       </w:r>
       <w:r>
         <w:lastRenderedPageBreak/>
-        <w:t>economic activity. Because of this, a Census tract covering part of downtown Salt Lake City is used to represent the new development patterns at The Point. The income distribution, etc. of The Point site will therefore match that of downtown Salt Lake City, though the TAZ-level controls and land use/socioeconomic data in the area will match the WFRC projections for 2050.</w:t>
+        <w:t>used to represent the new development patterns at The Point. The income distribution, etc. of The Point site will therefore match that of downtown Salt Lake City, though the TAZ-level controls and land use/socioeconomic data in the area will match the WFRC projections for 2050.</w:t>
       </w:r>
     </w:p>
     <w:p>
@@ -18551,7 +19473,31 @@
         <w:pStyle w:val="BodyText"/>
       </w:pPr>
       <w:r>
-        <w:t>In a more realistic case, a transportation agency would forecast land use and socioeconomic data that could be used as controls to PopulationSim, rather than using a separate Census tract to represent new development. However, our ActivitySim implementation only needs to be within a rough approximation of the WFRC model for the purposes of this project, and the method used here results in reasonable accuracy between the models. Additionally, our ActivitySim implementation is designed to be independent from the WFRC model where feasible.</w:t>
+        <w:t xml:space="preserve">In a more realistic case, a transportation agency would forecast land use and socioeconomic data that could be used as controls to </w:t>
+      </w:r>
+      <w:proofErr w:type="spellStart"/>
+      <w:r>
+        <w:t>PopulationSim</w:t>
+      </w:r>
+      <w:proofErr w:type="spellEnd"/>
+      <w:r>
+        <w:t xml:space="preserve">, rather than using a separate Census tract to represent new development. However, our </w:t>
+      </w:r>
+      <w:proofErr w:type="spellStart"/>
+      <w:r>
+        <w:t>ActivitySim</w:t>
+      </w:r>
+      <w:proofErr w:type="spellEnd"/>
+      <w:r>
+        <w:t xml:space="preserve"> implementation only needs to be within a rough approximation of the WFRC model for the purposes of this project, and the method used here results in reasonable accuracy between the models. Additionally, our </w:t>
+      </w:r>
+      <w:proofErr w:type="spellStart"/>
+      <w:r>
+        <w:t>ActivitySim</w:t>
+      </w:r>
+      <w:proofErr w:type="spellEnd"/>
+      <w:r>
+        <w:t xml:space="preserve"> implementation is designed to be independent from the WFRC model where feasible.</w:t>
       </w:r>
     </w:p>
     <w:p>
@@ -18571,7 +19517,15 @@
         <w:pStyle w:val="FirstParagraph"/>
       </w:pPr>
       <w:r>
-        <w:t>There are several kinds of analyses an agency likely would want to do in assessing the effects of a change in land use. Chief among them would be an analysis of the new trips resulting from the development. These analyses could include the number of trips, the distance traveled, and where the trips are being made.</w:t>
+        <w:t xml:space="preserve">There are several kinds of analyses an agency likely would want to do </w:t>
+      </w:r>
+      <w:proofErr w:type="gramStart"/>
+      <w:r>
+        <w:t>in assessing</w:t>
+      </w:r>
+      <w:proofErr w:type="gramEnd"/>
+      <w:r>
+        <w:t xml:space="preserve"> the effects of a change in land use. Chief among them would be an analysis of the new trips resulting from the development. These analyses could include the number of trips, the distance traveled, and where the trips are being made.</w:t>
       </w:r>
     </w:p>
     <w:p>
@@ -18579,7 +19533,15 @@
         <w:pStyle w:val="BodyText"/>
       </w:pPr>
       <w:r>
-        <w:t xml:space="preserve">Both model types allow for very easy analysis of trip numbers and lengths, as the WFRC model outputs origin-destination trip tables directly by mode and purpose, and ActivitySim outputs a list of trips containing information on origin, destination, and mode. Figures </w:t>
+        <w:t xml:space="preserve">Both model types allow for very easy analysis of trip numbers and lengths, as the WFRC model outputs origin-destination trip tables directly by mode and purpose, and </w:t>
+      </w:r>
+      <w:proofErr w:type="spellStart"/>
+      <w:r>
+        <w:t>ActivitySim</w:t>
+      </w:r>
+      <w:proofErr w:type="spellEnd"/>
+      <w:r>
+        <w:t xml:space="preserve"> outputs a list of trips containing information on origin, destination, and mode. Figures </w:t>
       </w:r>
       <w:hyperlink w:anchor="fig-lu-personmiles-cube">
         <w:r>
@@ -18601,7 +19563,23 @@
         </w:r>
       </w:hyperlink>
       <w:r>
-        <w:t>, for example, show the new trip-miles produced in the updated zones for the WFRC model and ActivitySim, respectively. However, there is a crucial difference between the model types, and that is the treatment of trips that do not begin or end at the home.</w:t>
+        <w:t xml:space="preserve">, for example, show the new trip-miles produced in the updated zones for the WFRC model and </w:t>
+      </w:r>
+      <w:proofErr w:type="spellStart"/>
+      <w:r>
+        <w:t>ActivitySim</w:t>
+      </w:r>
+      <w:proofErr w:type="spellEnd"/>
+      <w:r>
+        <w:t xml:space="preserve">, respectively. However, there is a crucial difference between the model types, and that is the treatment of trips that do not begin or end at </w:t>
+      </w:r>
+      <w:proofErr w:type="gramStart"/>
+      <w:r>
+        <w:t>the home</w:t>
+      </w:r>
+      <w:proofErr w:type="gramEnd"/>
+      <w:r>
+        <w:t>.</w:t>
       </w:r>
     </w:p>
     <w:tbl>
@@ -18645,7 +19623,7 @@
                           </pic:cNvPicPr>
                         </pic:nvPicPr>
                         <pic:blipFill>
-                          <a:blip r:embed="rId24"/>
+                          <a:blip r:embed="rId25"/>
                           <a:stretch>
                             <a:fillRect/>
                           </a:stretch>
@@ -18720,7 +19698,7 @@
                           </pic:cNvPicPr>
                         </pic:nvPicPr>
                         <pic:blipFill>
-                          <a:blip r:embed="rId25"/>
+                          <a:blip r:embed="rId26"/>
                           <a:stretch>
                             <a:fillRect/>
                           </a:stretch>
@@ -18754,7 +19732,15 @@
               <w:jc w:val="left"/>
             </w:pPr>
             <w:r>
-              <w:t>Figure 4.3: Trip-miles of individuals living in the updated zones (ActivitySim). Many of these trips do not have an origin or destination in the home zone of the individual.</w:t>
+              <w:t>Figure 4.3: Trip-miles of individuals living in the updated zones (</w:t>
+            </w:r>
+            <w:proofErr w:type="spellStart"/>
+            <w:r>
+              <w:t>ActivitySim</w:t>
+            </w:r>
+            <w:proofErr w:type="spellEnd"/>
+            <w:r>
+              <w:t>). Many of these trips do not have an origin or destination in the home zone of the individual.</w:t>
             </w:r>
           </w:p>
         </w:tc>
@@ -18767,7 +19753,15 @@
       </w:pPr>
       <w:r>
         <w:lastRenderedPageBreak/>
-        <w:t xml:space="preserve">In the WFRC model (and in many trip-based models), homes produce trips with different trip purposes, including Home-based Work, Home-based Other, and Non–home-based trips. “Home-based” trips have an origin or destination at the home, and are fairly straightforward to model, as the destination choice step can take for granted that these trips have one trip end in the zone that produced them. In addition to home-based trips, though, individuals make many “non–home-based” trips, which do not have an origin or destination at the home (e.g., traveling from work to a grocery store). Non–home-based trips can be a significant portion of total travel, as </w:t>
+        <w:t xml:space="preserve">In the WFRC model (and in many trip-based models), homes produce trips with different trip purposes, including Home-based Work, Home-based Other, and Non–home-based trips. “Home-based” trips have an origin or destination at the home, and are </w:t>
+      </w:r>
+      <w:proofErr w:type="gramStart"/>
+      <w:r>
+        <w:t>fairly straightforward</w:t>
+      </w:r>
+      <w:proofErr w:type="gramEnd"/>
+      <w:r>
+        <w:t xml:space="preserve"> to model, as the destination choice step can take for granted that these trips have one trip end in the zone that produced them. In addition to home-based trips, though, individuals make many “non–home-based” trips, which do not have an origin or destination at the home (e.g., traveling from work to a grocery store). Non–home-based trips can be a significant portion of total travel, as </w:t>
       </w:r>
       <w:hyperlink w:anchor="fig-lu-personmiles-cube">
         <w:r>
@@ -18778,7 +19772,15 @@
         </w:r>
       </w:hyperlink>
       <w:r>
-        <w:t xml:space="preserve"> shows, but are not as straightforward to model as home-based trips.</w:t>
+        <w:t xml:space="preserve"> </w:t>
+      </w:r>
+      <w:proofErr w:type="gramStart"/>
+      <w:r>
+        <w:t>shows, but</w:t>
+      </w:r>
+      <w:proofErr w:type="gramEnd"/>
+      <w:r>
+        <w:t xml:space="preserve"> are not as straightforward to model as home-based trips.</w:t>
       </w:r>
     </w:p>
     <w:p>
@@ -18786,7 +19788,23 @@
         <w:pStyle w:val="BodyText"/>
       </w:pPr>
       <w:r>
-        <w:t xml:space="preserve">Because Non–home-based trips by definition have neither an origin or destination at the home (where trips are produced in the trip generation step), these trips happen exclusively between zones that did not produce them. It is difficult therefore to know how best to redistribute Non–home-based trips, as they could in reality have any number of origins and/or destinations. Though modeling the destinations for Non–home-based trips could be done via a similar process to that of home-based trips, the origins of these trips need to be modeled as well. There are several methods to redistribute Non–home-based trips in trip-based models. One approach is to assign Non–home-based trip origins in a similar manner to trip destinations as part of the trip distribution step, either with a gravity model or some distance-decay function. The destinations of these Non–home-based trips can then be modeled as if they were any other trip. This results in Non–home-based trips that are more likely to have both an origin and destination relatively near to the home. The WFRC model takes a different approach. Here there are two sources of information for Non–home-based trip ends: a production model and an attraction model. In the trip generation step, households produce Non–home-based trips similarly to any other trip purpose. However, the trips produced in this step determine only the </w:t>
+        <w:t xml:space="preserve">Because </w:t>
+      </w:r>
+      <w:proofErr w:type="gramStart"/>
+      <w:r>
+        <w:t>Non</w:t>
+      </w:r>
+      <w:proofErr w:type="gramEnd"/>
+      <w:r>
+        <w:t xml:space="preserve">–home-based trips by definition have neither an origin or destination at the home (where trips are produced in the trip generation step), these trips happen exclusively between zones that did not produce them. It is difficult therefore to know how best to redistribute Non–home-based trips, as they could </w:t>
+      </w:r>
+      <w:proofErr w:type="gramStart"/>
+      <w:r>
+        <w:t>in reality have</w:t>
+      </w:r>
+      <w:proofErr w:type="gramEnd"/>
+      <w:r>
+        <w:t xml:space="preserve"> any number of origins and/or destinations. Though modeling the destinations for Non–home-based trips could be done via a similar process to that of home-based trips, the origins of these trips need to be modeled as well. There are several methods to redistribute Non–home-based trips in trip-based models. One approach is to assign Non–home-based trip origins in a similar manner to trip destinations as part of the trip distribution step, either with a gravity model or some distance-decay function. The destinations of these Non–home-based trips can then be modeled as if they were any other trip. This results in Non–home-based trips that are more likely to have both an origin and destination relatively near to the home. The WFRC model takes a different approach. Here there are two sources of information for Non–home-based trip ends: a production model and an attraction model. In the trip generation step, households produce Non–home-based trips similarly to any other trip purpose. However, the trips produced in this step determine only the </w:t>
       </w:r>
       <w:r>
         <w:rPr>
@@ -18818,7 +19836,15 @@
         <w:pStyle w:val="BodyText"/>
       </w:pPr>
       <w:r>
-        <w:t xml:space="preserve">By contrast, an ABM models individuals and their travel explicitly, and this makes the treatment of Non–home-based trips much more straightforward. Each trip is tied to a specific individual with a defined home location, and so no extra “redistribution” step is needed to analyze Non–home-based trips: these are “built-in” to each individual’s tour pattern. In fact, as </w:t>
+        <w:t xml:space="preserve">By contrast, an ABM models individuals and their travel explicitly, and this makes the treatment of Non–home-based trips much more straightforward. Each trip is tied to a specific individual with a defined home location, and so </w:t>
+      </w:r>
+      <w:proofErr w:type="gramStart"/>
+      <w:r>
+        <w:t>no</w:t>
+      </w:r>
+      <w:proofErr w:type="gramEnd"/>
+      <w:r>
+        <w:t xml:space="preserve"> extra “redistribution” step is needed to analyze Non–home-based trips: these are “built-in” to each individual’s tour pattern. In fact, as </w:t>
       </w:r>
       <w:hyperlink w:anchor="fig-lu-personmiles-asim">
         <w:r>
@@ -18829,7 +19855,23 @@
         </w:r>
       </w:hyperlink>
       <w:r>
-        <w:t xml:space="preserve"> shows, Non–home-based trips can occur as part of any tour type/purpose; there is no separate “Non–home-based” purpose in ActivitySim. Note that </w:t>
+        <w:t xml:space="preserve"> shows, </w:t>
+      </w:r>
+      <w:proofErr w:type="gramStart"/>
+      <w:r>
+        <w:t>Non</w:t>
+      </w:r>
+      <w:proofErr w:type="gramEnd"/>
+      <w:r>
+        <w:t xml:space="preserve">–home-based trips can occur as part of any tour type/purpose; there is no separate “Non–home-based” purpose in </w:t>
+      </w:r>
+      <w:proofErr w:type="spellStart"/>
+      <w:r>
+        <w:t>ActivitySim</w:t>
+      </w:r>
+      <w:proofErr w:type="spellEnd"/>
+      <w:r>
+        <w:t xml:space="preserve">. Note that </w:t>
       </w:r>
       <w:hyperlink w:anchor="fig-lu-personmiles-asim">
         <w:r>
@@ -18850,7 +19892,23 @@
         <w:t>tour</w:t>
       </w:r>
       <w:r>
-        <w:t xml:space="preserve"> purpose, using the purposes as defined in ActivitySim, rather than converting the ActivitySim trips to the “common” trip purposes as discussed in </w:t>
+        <w:t xml:space="preserve"> purpose, using the purposes as defined in </w:t>
+      </w:r>
+      <w:proofErr w:type="spellStart"/>
+      <w:r>
+        <w:t>ActivitySim</w:t>
+      </w:r>
+      <w:proofErr w:type="spellEnd"/>
+      <w:r>
+        <w:t xml:space="preserve">, rather than converting the </w:t>
+      </w:r>
+      <w:proofErr w:type="spellStart"/>
+      <w:r>
+        <w:t>ActivitySim</w:t>
+      </w:r>
+      <w:proofErr w:type="spellEnd"/>
+      <w:r>
+        <w:t xml:space="preserve"> trips to the “common” trip purposes as discussed in </w:t>
       </w:r>
       <w:hyperlink w:anchor="sec-baseline-calibration">
         <w:r>
@@ -18869,7 +19927,15 @@
         <w:pStyle w:val="BodyText"/>
       </w:pPr>
       <w:r>
-        <w:t>In addition to looking at total person-miles traveled, it is also useful to analyze the origins and destinations of the new trips. One common way to visualize trip origins and destinations is with desire lines, which show lines for each trip origin/destination pair. The thickness of the line represents the number of trips between the pair of zones.</w:t>
+        <w:t xml:space="preserve">In addition to looking at total </w:t>
+      </w:r>
+      <w:proofErr w:type="gramStart"/>
+      <w:r>
+        <w:t>person-miles</w:t>
+      </w:r>
+      <w:proofErr w:type="gramEnd"/>
+      <w:r>
+        <w:t xml:space="preserve"> traveled, it is also useful to analyze the origins and destinations of the new trips. One common way to visualize trip origins and destinations is with desire lines, which show lines for each trip origin/destination pair. The thickness of the line represents the number of trips between the pair of zones.</w:t>
       </w:r>
     </w:p>
     <w:p>
@@ -18976,7 +20042,7 @@
                           </pic:cNvPicPr>
                         </pic:nvPicPr>
                         <pic:blipFill>
-                          <a:blip r:embed="rId26"/>
+                          <a:blip r:embed="rId27"/>
                           <a:stretch>
                             <a:fillRect/>
                           </a:stretch>
@@ -19033,7 +20099,15 @@
       </w:pPr>
       <w:r>
         <w:lastRenderedPageBreak/>
-        <w:t>There is difficulty in analyzing the Non–home-based trips, however. Typically in a trip-based model, once Non–home-based trips are assigned trip ends, they have no connection to the homes/zones that produced them, and are treated as “belonging” to either the origin or destination zone. Because of this, it is not possible to simply filter trips by origin or destination as can be done with the home-based trips. Instead, we took the difference between the entire Non–home-based trip matrices in both this scenario and the baseline scenario.</w:t>
+        <w:t xml:space="preserve">There is difficulty in analyzing the Non–home-based trips, however. </w:t>
+      </w:r>
+      <w:proofErr w:type="gramStart"/>
+      <w:r>
+        <w:t>Typically</w:t>
+      </w:r>
+      <w:proofErr w:type="gramEnd"/>
+      <w:r>
+        <w:t xml:space="preserve"> in a trip-based model, once Non–home-based trips are assigned trip ends, they have no connection to the homes/zones that produced them, and are treated as “belonging” to either the origin or destination zone. Because of this, it is not possible to simply filter trips by origin or destination as can be done with the home-based trips. Instead, we took the difference between the entire Non–home-based trip matrices in both this scenario and the baseline scenario.</w:t>
       </w:r>
     </w:p>
     <w:p>
@@ -19054,7 +20128,15 @@
         </w:r>
       </w:hyperlink>
       <w:r>
-        <w:t xml:space="preserve"> shows the desire line plot for the difference in Non–home-based trips between this scenario and the baseline scenario. Two things are immediately noticeable from this plot. The first observation is that many pairs of zones saw a decrease in Non–home-based trips between them compared to the baseline scenario (i.e., there were more Non–home-based trips in the baseline scenario between these zones). Certainly it makes little sense to predict </w:t>
+        <w:t xml:space="preserve"> shows the desire line plot for the difference in Non–home-based trips between this scenario and the baseline scenario. Two things are immediately noticeable from this plot. The first observation is that many pairs of zones saw a decrease in Non–home-based trips between them compared to the baseline scenario (i.e., there were more Non–home-based trips in the baseline scenario between these zones). </w:t>
+      </w:r>
+      <w:proofErr w:type="gramStart"/>
+      <w:r>
+        <w:t>Certainly</w:t>
+      </w:r>
+      <w:proofErr w:type="gramEnd"/>
+      <w:r>
+        <w:t xml:space="preserve"> it makes little sense to predict </w:t>
       </w:r>
       <w:r>
         <w:rPr>
@@ -19140,7 +20222,7 @@
                           </pic:cNvPicPr>
                         </pic:nvPicPr>
                         <pic:blipFill>
-                          <a:blip r:embed="rId27"/>
+                          <a:blip r:embed="rId28"/>
                           <a:stretch>
                             <a:fillRect/>
                           </a:stretch>
@@ -19209,7 +20291,15 @@
         </w:r>
       </w:hyperlink>
       <w:r>
-        <w:t xml:space="preserve"> shows desire lines of all trips made by individuals living in the new development zones for ActivitySim. Non–home-based trips are colored differently from home-based trips.</w:t>
+        <w:t xml:space="preserve"> shows desire lines of all trips made by individuals living in the new development zones for </w:t>
+      </w:r>
+      <w:proofErr w:type="spellStart"/>
+      <w:r>
+        <w:t>ActivitySim</w:t>
+      </w:r>
+      <w:proofErr w:type="spellEnd"/>
+      <w:r>
+        <w:t>. Non–home-based trips are colored differently from home-based trips.</w:t>
       </w:r>
     </w:p>
     <w:p>
@@ -19222,7 +20312,15 @@
         </w:sectPr>
       </w:pPr>
       <w:r>
-        <w:t>In an ABM, Non–home-based trips are directly connected to their place of production, as each trip is linked to a specific individual who has a defined home location.  The individual nature of an ABM avoids entirely the problems trip-based models have with Non–home-based trips. In a complicated land use forecast, each development’s full contribution to network congestion can be analyzed individually.</w:t>
+        <w:t xml:space="preserve">In an ABM, </w:t>
+      </w:r>
+      <w:proofErr w:type="gramStart"/>
+      <w:r>
+        <w:t>Non</w:t>
+      </w:r>
+      <w:proofErr w:type="gramEnd"/>
+      <w:r>
+        <w:t>–home-based trips are directly connected to their place of production, as each trip is linked to a specific individual who has a defined home location.  The individual nature of an ABM avoids entirely the problems trip-based models have with Non–home-based trips. In a complicated land use forecast, each development’s full contribution to network congestion can be analyzed individually.</w:t>
       </w:r>
     </w:p>
     <w:tbl>
@@ -19270,7 +20368,7 @@
                           </pic:cNvPicPr>
                         </pic:nvPicPr>
                         <pic:blipFill>
-                          <a:blip r:embed="rId28"/>
+                          <a:blip r:embed="rId29"/>
                           <a:stretch>
                             <a:fillRect/>
                           </a:stretch>
@@ -19303,7 +20401,15 @@
               <w:spacing w:before="200"/>
             </w:pPr>
             <w:r>
-              <w:t>Figure 4.6: Desire lines of trips made in ActivitySim by mode.</w:t>
+              <w:t xml:space="preserve">Figure 4.6: Desire lines of trips made in </w:t>
+            </w:r>
+            <w:proofErr w:type="spellStart"/>
+            <w:r>
+              <w:t>ActivitySim</w:t>
+            </w:r>
+            <w:proofErr w:type="spellEnd"/>
+            <w:r>
+              <w:t xml:space="preserve"> by mode.</w:t>
             </w:r>
           </w:p>
         </w:tc>
@@ -19340,7 +20446,31 @@
         <w:pStyle w:val="FirstParagraph"/>
       </w:pPr>
       <w:r>
-        <w:t>Our second scenario models changes in travel behavior as a result of changes to transportation infrastructure. This model scenario, termed the “Transit” scenario, is based on a planned improvement to the FrontRunner commuter rail line. The FrontRunner runs along the Wasatch Front between Provo and Ogden, Utah, with several stops in between. Currently, there is only one set of tracks for much of the line, and it is only possible for trains to pass each other near stations. Because of this, headways are quite large, with trains running every 30 minutes in peak periods and every 60 minutes in off-peak periods.</w:t>
+        <w:t xml:space="preserve">Our second scenario models </w:t>
+      </w:r>
+      <w:proofErr w:type="gramStart"/>
+      <w:r>
+        <w:t>changes</w:t>
+      </w:r>
+      <w:proofErr w:type="gramEnd"/>
+      <w:r>
+        <w:t xml:space="preserve"> in travel behavior as a result of changes to transportation infrastructure. This model scenario, termed the “Transit” scenario, is based on a planned improvement to the </w:t>
+      </w:r>
+      <w:proofErr w:type="spellStart"/>
+      <w:r>
+        <w:t>FrontRunner</w:t>
+      </w:r>
+      <w:proofErr w:type="spellEnd"/>
+      <w:r>
+        <w:t xml:space="preserve"> commuter rail line. The </w:t>
+      </w:r>
+      <w:proofErr w:type="spellStart"/>
+      <w:r>
+        <w:t>FrontRunner</w:t>
+      </w:r>
+      <w:proofErr w:type="spellEnd"/>
+      <w:r>
+        <w:t xml:space="preserve"> runs along the Wasatch Front between Provo and Ogden, Utah, with several stops in between. Currently, there is only one set of tracks for much of the line, and it is only possible for trains to pass each other near stations. Because of this, headways are quite large, with trains running every 30 minutes in peak periods and every 60 minutes in off-peak periods.</w:t>
       </w:r>
     </w:p>
     <w:p>
@@ -19348,7 +20478,23 @@
         <w:pStyle w:val="BodyText"/>
       </w:pPr>
       <w:r>
-        <w:t>A potential improvement to the FrontRunner would “double track” the entire route, allowing trains to pass each other at any point. The main benefit of this improvement is a substantial decrease in headways, bringing them to 15 and 30 minutes for peak and off-peak service, respectively. Two additional improvements are partial electrification of the FrontRunner, allowing for faster travel speeds, and extending the track farther south with additional stops.</w:t>
+        <w:t xml:space="preserve">A potential improvement to the </w:t>
+      </w:r>
+      <w:proofErr w:type="spellStart"/>
+      <w:r>
+        <w:t>FrontRunner</w:t>
+      </w:r>
+      <w:proofErr w:type="spellEnd"/>
+      <w:r>
+        <w:t xml:space="preserve"> would “double track” the entire route, allowing trains to pass each other at any point. The main benefit of this improvement is a substantial decrease in headways, bringing them to 15 and 30 minutes for peak and off-peak service, respectively. Two additional improvements are partial electrification of the </w:t>
+      </w:r>
+      <w:proofErr w:type="spellStart"/>
+      <w:r>
+        <w:t>FrontRunner</w:t>
+      </w:r>
+      <w:proofErr w:type="spellEnd"/>
+      <w:r>
+        <w:t>, allowing for faster travel speeds, and extending the track farther south with additional stops.</w:t>
       </w:r>
     </w:p>
     <w:p>
@@ -19356,7 +20502,15 @@
         <w:pStyle w:val="BodyText"/>
       </w:pPr>
       <w:r>
-        <w:t>The Transit scenario models these improvements to the FrontRunner. The scenario adjusts the headways to 15/30 minutes for peak/off-peak service, increases travel speeds, and adds additional stops in Vineyard</w:t>
+        <w:t xml:space="preserve">The Transit scenario models these improvements to the </w:t>
+      </w:r>
+      <w:proofErr w:type="spellStart"/>
+      <w:r>
+        <w:t>FrontRunner</w:t>
+      </w:r>
+      <w:proofErr w:type="spellEnd"/>
+      <w:r>
+        <w:t>. The scenario adjusts the headways to 15/30 minutes for peak/off-peak service, increases travel speeds, and adds additional stops in Vineyard</w:t>
       </w:r>
       <w:r>
         <w:rPr>
@@ -19376,13 +20530,37 @@
         </w:r>
       </w:hyperlink>
       <w:r>
-        <w:t xml:space="preserve"> shows the FrontRunner network along with the modeled changes. In reality there would be additional transit improvements, such as a revised bus service network serving the Springville station, but</w:t>
+        <w:t xml:space="preserve"> shows the </w:t>
+      </w:r>
+      <w:proofErr w:type="spellStart"/>
+      <w:r>
+        <w:t>FrontRunner</w:t>
+      </w:r>
+      <w:proofErr w:type="spellEnd"/>
+      <w:r>
+        <w:t xml:space="preserve"> network along with the modeled changes. </w:t>
+      </w:r>
+      <w:proofErr w:type="gramStart"/>
+      <w:r>
+        <w:t>In reality there</w:t>
+      </w:r>
+      <w:proofErr w:type="gramEnd"/>
+      <w:r>
+        <w:t xml:space="preserve"> would be additional transit improvements, such as a revised bus service network serving the Springville station, but</w:t>
       </w:r>
       <w:r>
         <w:t xml:space="preserve"> </w:t>
       </w:r>
       <w:r>
-        <w:t>for the sake of simplicity these additional improvements are not included in this model scenario. Only the changes to the FrontRunner service are modeled here.</w:t>
+        <w:t xml:space="preserve">for the sake of simplicity these additional improvements are not included in this model scenario. Only the changes to the </w:t>
+      </w:r>
+      <w:proofErr w:type="spellStart"/>
+      <w:r>
+        <w:t>FrontRunner</w:t>
+      </w:r>
+      <w:proofErr w:type="spellEnd"/>
+      <w:r>
+        <w:t xml:space="preserve"> service are modeled here.</w:t>
       </w:r>
     </w:p>
     <w:tbl>
@@ -19427,7 +20605,7 @@
                           </pic:cNvPicPr>
                         </pic:nvPicPr>
                         <pic:blipFill>
-                          <a:blip r:embed="rId29"/>
+                          <a:blip r:embed="rId30"/>
                           <a:stretch>
                             <a:fillRect/>
                           </a:stretch>
@@ -19460,7 +20638,15 @@
               <w:spacing w:before="200"/>
             </w:pPr>
             <w:r>
-              <w:t>Figure 5.1: Map of the FrontRunner commuter rail line.</w:t>
+              <w:t xml:space="preserve">Figure 5.1: Map of the </w:t>
+            </w:r>
+            <w:proofErr w:type="spellStart"/>
+            <w:r>
+              <w:t>FrontRunner</w:t>
+            </w:r>
+            <w:proofErr w:type="spellEnd"/>
+            <w:r>
+              <w:t xml:space="preserve"> commuter rail line.</w:t>
             </w:r>
           </w:p>
         </w:tc>
@@ -19492,7 +20678,39 @@
         <w:pStyle w:val="BodyText"/>
       </w:pPr>
       <w:r>
-        <w:t>To implement this scenario in ActivitySim, only updated travel skims are needed. As in the baseline scenario, ActivitySim directly uses the transit skims that are output from the WFRC model’s network assignment in this model scenario. Because the mode share of transit is relatively low, it is not expected that the highway travel times will be affected very much by this change. The highway skims used for ActivitySim are therefore taken from the WFRC model baseline scenario and not updated for this scenario. No other changes to ActivitySim are necessary to model this scenario.</w:t>
+        <w:t xml:space="preserve">To implement this scenario in </w:t>
+      </w:r>
+      <w:proofErr w:type="spellStart"/>
+      <w:r>
+        <w:t>ActivitySim</w:t>
+      </w:r>
+      <w:proofErr w:type="spellEnd"/>
+      <w:r>
+        <w:t xml:space="preserve">, only updated travel skims are needed. As in the baseline scenario, </w:t>
+      </w:r>
+      <w:proofErr w:type="spellStart"/>
+      <w:r>
+        <w:t>ActivitySim</w:t>
+      </w:r>
+      <w:proofErr w:type="spellEnd"/>
+      <w:r>
+        <w:t xml:space="preserve"> directly uses the transit skims that are output from the WFRC model’s network assignment in this model scenario. Because the mode share of transit is relatively low, it is not expected that the highway travel times will be affected very much by this change. The highway skims used for </w:t>
+      </w:r>
+      <w:proofErr w:type="spellStart"/>
+      <w:r>
+        <w:t>ActivitySim</w:t>
+      </w:r>
+      <w:proofErr w:type="spellEnd"/>
+      <w:r>
+        <w:t xml:space="preserve"> are therefore taken from the WFRC model baseline scenario and not updated for this scenario. No other changes to </w:t>
+      </w:r>
+      <w:proofErr w:type="spellStart"/>
+      <w:r>
+        <w:t>ActivitySim</w:t>
+      </w:r>
+      <w:proofErr w:type="spellEnd"/>
+      <w:r>
+        <w:t xml:space="preserve"> are necessary to model this scenario.</w:t>
       </w:r>
     </w:p>
     <w:p>
@@ -19528,7 +20746,15 @@
         </w:r>
       </w:hyperlink>
       <w:r>
-        <w:t xml:space="preserve"> shows the number of trips by purpose and mode for each model, and compares these results between this scenario and the baseline scenario. Unsurprisingly, both models predict a significant increase in commuter rail trips. The models differ, however, in which modes the new commuter rail trips come from.</w:t>
+        <w:t xml:space="preserve"> shows the number of trips by purpose and mode for each </w:t>
+      </w:r>
+      <w:proofErr w:type="gramStart"/>
+      <w:r>
+        <w:t>model, and</w:t>
+      </w:r>
+      <w:proofErr w:type="gramEnd"/>
+      <w:r>
+        <w:t xml:space="preserve"> compares these results between this scenario and the baseline scenario. Unsurprisingly, both models predict a significant increase in commuter rail trips. The models differ, however, in which modes the new commuter rail trips come from.</w:t>
       </w:r>
     </w:p>
     <w:tbl>
@@ -19693,6 +20919,7 @@
                       <w:color w:val="000000"/>
                     </w:rPr>
                   </w:pPr>
+                  <w:proofErr w:type="spellStart"/>
                   <w:r>
                     <w:rPr>
                       <w:rFonts w:eastAsia="Times New Roman" w:cs="Times New Roman"/>
@@ -19702,6 +20929,7 @@
                     </w:rPr>
                     <w:t>ActivitySim</w:t>
                   </w:r>
+                  <w:proofErr w:type="spellEnd"/>
                 </w:p>
               </w:tc>
             </w:tr>
@@ -20832,6 +22060,7 @@
                       <w:color w:val="000000"/>
                     </w:rPr>
                   </w:pPr>
+                  <w:proofErr w:type="spellStart"/>
                   <w:r>
                     <w:rPr>
                       <w:rFonts w:eastAsia="Times New Roman" w:cs="Times New Roman"/>
@@ -20839,6 +22068,7 @@
                     </w:rPr>
                     <w:t>Ridehail</w:t>
                   </w:r>
+                  <w:proofErr w:type="spellEnd"/>
                 </w:p>
               </w:tc>
               <w:tc>
@@ -21904,6 +23134,7 @@
                       <w:color w:val="000000"/>
                     </w:rPr>
                   </w:pPr>
+                  <w:proofErr w:type="spellStart"/>
                   <w:r>
                     <w:rPr>
                       <w:rFonts w:eastAsia="Times New Roman" w:cs="Times New Roman"/>
@@ -21911,6 +23142,7 @@
                     </w:rPr>
                     <w:t>CommuterRail</w:t>
                   </w:r>
+                  <w:proofErr w:type="spellEnd"/>
                 </w:p>
               </w:tc>
               <w:tc>
@@ -22117,6 +23349,7 @@
                       <w:color w:val="000000"/>
                     </w:rPr>
                   </w:pPr>
+                  <w:proofErr w:type="spellStart"/>
                   <w:r>
                     <w:rPr>
                       <w:rFonts w:eastAsia="Times New Roman" w:cs="Times New Roman"/>
@@ -22124,6 +23357,7 @@
                     </w:rPr>
                     <w:t>Ridehail</w:t>
                   </w:r>
+                  <w:proofErr w:type="spellEnd"/>
                 </w:p>
               </w:tc>
               <w:tc>
@@ -23290,6 +24524,7 @@
                       <w:color w:val="000000"/>
                     </w:rPr>
                   </w:pPr>
+                  <w:proofErr w:type="spellStart"/>
                   <w:r>
                     <w:rPr>
                       <w:rFonts w:eastAsia="Times New Roman" w:cs="Times New Roman"/>
@@ -23297,6 +24532,7 @@
                     </w:rPr>
                     <w:t>Ridehail</w:t>
                   </w:r>
+                  <w:proofErr w:type="spellEnd"/>
                 </w:p>
               </w:tc>
               <w:tc>
@@ -23699,8 +24935,21 @@
       <w:pPr>
         <w:pStyle w:val="BodyText"/>
       </w:pPr>
-      <w:r>
-        <w:t xml:space="preserve">ActivitySim, on the other hand, actually shows an </w:t>
+      <w:proofErr w:type="spellStart"/>
+      <w:r>
+        <w:t>ActivitySim</w:t>
+      </w:r>
+      <w:proofErr w:type="spellEnd"/>
+      <w:r>
+        <w:t xml:space="preserve">, on the other hand, </w:t>
+      </w:r>
+      <w:proofErr w:type="gramStart"/>
+      <w:r>
+        <w:t>actually shows</w:t>
+      </w:r>
+      <w:proofErr w:type="gramEnd"/>
+      <w:r>
+        <w:t xml:space="preserve"> an </w:t>
       </w:r>
       <w:r>
         <w:rPr>
@@ -23719,7 +24968,15 @@
         <w:footnoteReference w:id="3"/>
       </w:r>
       <w:r>
-        <w:t xml:space="preserve"> This shows that most new commuter rail trips in ActivitySim are coming from auto (drive alone and carpool) modes, rather than other transit modes.</w:t>
+        <w:t xml:space="preserve"> This shows that most new commuter rail trips in </w:t>
+      </w:r>
+      <w:proofErr w:type="spellStart"/>
+      <w:r>
+        <w:t>ActivitySim</w:t>
+      </w:r>
+      <w:proofErr w:type="spellEnd"/>
+      <w:r>
+        <w:t xml:space="preserve"> are coming from auto (drive alone and carpool) modes, rather than other transit modes.</w:t>
       </w:r>
     </w:p>
     <w:p>
@@ -23734,9 +24991,14 @@
       <w:pPr>
         <w:pStyle w:val="BodyText"/>
       </w:pPr>
+      <w:proofErr w:type="spellStart"/>
       <w:r>
         <w:lastRenderedPageBreak/>
-        <w:t xml:space="preserve">ActivitySim, however, </w:t>
+        <w:t>ActivitySim</w:t>
+      </w:r>
+      <w:proofErr w:type="spellEnd"/>
+      <w:r>
+        <w:t xml:space="preserve">, however, </w:t>
       </w:r>
       <w:r>
         <w:rPr>
@@ -23746,7 +25008,23 @@
         <w:t>does</w:t>
       </w:r>
       <w:r>
-        <w:t xml:space="preserve"> model interactions between trips. An individual who makes a commuter rail trip will (usually) not be able to drive for subsequent trips until they have returned home. Because of this, individuals taking commuter rail are more likely to then take other forms of transit on the same tour. There is a similar nesting structure in the mode choice model of ActivitySim as in the WFRC model, but this effect is less pronounced in part due this structuring of trips into tours.</w:t>
+        <w:t xml:space="preserve"> model interactions between trips. An individual who makes a commuter rail trip will (usually) not be able to drive for subsequent trips until they have returned home. Because of this, individuals taking commuter rail are more likely to then take other forms of transit on the same tour. There is a similar nesting structure in the mode choice model of </w:t>
+      </w:r>
+      <w:proofErr w:type="spellStart"/>
+      <w:r>
+        <w:t>ActivitySim</w:t>
+      </w:r>
+      <w:proofErr w:type="spellEnd"/>
+      <w:r>
+        <w:t xml:space="preserve"> as in the WFRC model, but this effect is less pronounced in part </w:t>
+      </w:r>
+      <w:proofErr w:type="gramStart"/>
+      <w:r>
+        <w:t>due</w:t>
+      </w:r>
+      <w:proofErr w:type="gramEnd"/>
+      <w:r>
+        <w:t xml:space="preserve"> this structuring of trips into tours.</w:t>
       </w:r>
     </w:p>
     <w:p>
@@ -23835,7 +25113,7 @@
                           </pic:cNvPicPr>
                         </pic:nvPicPr>
                         <pic:blipFill>
-                          <a:blip r:embed="rId30"/>
+                          <a:blip r:embed="rId31"/>
                           <a:stretch>
                             <a:fillRect/>
                           </a:stretch>
@@ -23868,7 +25146,15 @@
               <w:spacing w:before="200"/>
             </w:pPr>
             <w:r>
-              <w:t>Figure 5.2: Trip modes of individuals who switched modes with improved commuter rail service in ActivitySim, by tour purpose.</w:t>
+              <w:t xml:space="preserve">Figure 5.2: Trip modes of individuals who switched modes with improved commuter rail service in </w:t>
+            </w:r>
+            <w:proofErr w:type="spellStart"/>
+            <w:r>
+              <w:t>ActivitySim</w:t>
+            </w:r>
+            <w:proofErr w:type="spellEnd"/>
+            <w:r>
+              <w:t>, by tour purpose.</w:t>
             </w:r>
           </w:p>
         </w:tc>
@@ -23892,7 +25178,15 @@
       </w:pPr>
       <w:r>
         <w:lastRenderedPageBreak/>
-        <w:t xml:space="preserve">There is some amount of randomness in the way ActivitySim determines trip modes, though. This randomness is seen partly in trips that switch away from commuter rail despite the improved commuter rail service, as well as some trips that switch to modes other than commuter rail, especially to drive alone. Although, part of the switch from carpool to drive alone can be explained as previously-carpool trips where all but one vehicle occupant switched to another mode, leaving one person in the vehicle for the trip. Overall, though, the randomness is not a significant portion of the overall mode switching seen in </w:t>
+        <w:t xml:space="preserve">There is some amount of randomness in the way </w:t>
+      </w:r>
+      <w:proofErr w:type="spellStart"/>
+      <w:r>
+        <w:t>ActivitySim</w:t>
+      </w:r>
+      <w:proofErr w:type="spellEnd"/>
+      <w:r>
+        <w:t xml:space="preserve"> determines trip modes, though. This randomness is seen partly in trips that switch away from commuter rail despite the improved commuter rail service, as well as some trips that switch to modes other than commuter rail, especially to drive alone. Although, part of the switch from carpool to drive alone can be explained as previously-carpool trips where all but one vehicle occupant switched to another mode, leaving one person in the vehicle for the trip. Overall, though, the randomness is not a significant portion of the overall mode switching seen in </w:t>
       </w:r>
       <w:hyperlink w:anchor="fig-tr-mode-switching">
         <w:r>
@@ -23911,7 +25205,15 @@
         <w:pStyle w:val="BodyText"/>
       </w:pPr>
       <w:r>
-        <w:t xml:space="preserve">Mode choice is not the only step of ActivitySim affected by the improved transit service, however. In fact, there are many trips that do not have a match between scenarios, where origin, destination, time of day and/or purpose differ. The number of trips an individual makes may also differ between scenarios, as each person’s DAP is partially dependent on accessibility measures (see </w:t>
+        <w:t xml:space="preserve">Mode choice is not the only step of </w:t>
+      </w:r>
+      <w:proofErr w:type="spellStart"/>
+      <w:r>
+        <w:t>ActivitySim</w:t>
+      </w:r>
+      <w:proofErr w:type="spellEnd"/>
+      <w:r>
+        <w:t xml:space="preserve"> affected by the improved transit service, however. In fact, there are many trips that do not have a match between scenarios, where origin, destination, time of day and/or purpose differ. The number of trips an individual makes may also differ between scenarios, as each person’s DAP is partially dependent on accessibility measures (see </w:t>
       </w:r>
       <w:hyperlink w:anchor="fig-asim-flowchart">
         <w:r>
@@ -23973,7 +25275,15 @@
         <w:t>all</w:t>
       </w:r>
       <w:r>
-        <w:t xml:space="preserve"> these individuals, not just those who also switched their at-work subtour trip modes. These results are essentially as expected. All trips that were drive alone in the baseline scenario switched to carpool, and there was virtually no mode switching otherwise, except a few trips that switched from carpool to non-motorized. This switching from carpool to non-motorized can again be largely explained by the randomness in ActivitySim’s mode choice models, and again is relatively insignificant.</w:t>
+        <w:t xml:space="preserve"> these individuals, not just those who also switched their at-work subtour trip modes. These results are essentially as expected. All trips that were drive alone in the baseline scenario switched to carpool, and there was virtually no mode switching otherwise, except a few trips that switched from carpool to non-motorized. This switching from carpool to non-motorized can again be largely explained by the randomness in </w:t>
+      </w:r>
+      <w:proofErr w:type="spellStart"/>
+      <w:r>
+        <w:t>ActivitySim’s</w:t>
+      </w:r>
+      <w:proofErr w:type="spellEnd"/>
+      <w:r>
+        <w:t xml:space="preserve"> mode choice models, and again is relatively insignificant.</w:t>
       </w:r>
     </w:p>
     <w:tbl>
@@ -24017,7 +25327,7 @@
                           </pic:cNvPicPr>
                         </pic:nvPicPr>
                         <pic:blipFill>
-                          <a:blip r:embed="rId31"/>
+                          <a:blip r:embed="rId32"/>
                           <a:stretch>
                             <a:fillRect/>
                           </a:stretch>
@@ -24051,7 +25361,15 @@
               <w:jc w:val="left"/>
             </w:pPr>
             <w:r>
-              <w:t>Figure 5.3: At-work subtour trip modes of individuals who switched their work mode away from “Drive Alone” in ActivitySim.</w:t>
+              <w:t xml:space="preserve">Figure 5.3: At-work subtour trip modes of individuals who switched their work mode away from “Drive Alone” in </w:t>
+            </w:r>
+            <w:proofErr w:type="spellStart"/>
+            <w:r>
+              <w:t>ActivitySim</w:t>
+            </w:r>
+            <w:proofErr w:type="spellEnd"/>
+            <w:r>
+              <w:t>.</w:t>
             </w:r>
           </w:p>
         </w:tc>
@@ -24090,7 +25408,15 @@
         </w:r>
       </w:hyperlink>
       <w:r>
-        <w:t xml:space="preserve"> shows a median income associated with transit trips, but note that this is not a median income of transit </w:t>
+        <w:t xml:space="preserve"> shows a median income associated with transit </w:t>
+      </w:r>
+      <w:proofErr w:type="gramStart"/>
+      <w:r>
+        <w:t>trips, but</w:t>
+      </w:r>
+      <w:proofErr w:type="gramEnd"/>
+      <w:r>
+        <w:t xml:space="preserve"> note that this is not a median income of transit </w:t>
       </w:r>
       <w:r>
         <w:rPr>
@@ -25602,7 +26928,15 @@
         <w:t>does</w:t>
       </w:r>
       <w:r>
-        <w:t xml:space="preserve"> model individuals explicitly, information about each individual is accessible at every stage of the model, including in post-hoc analysis. We can therefore determine the individual-level distribution of age and income for transit riders, for example. </w:t>
+        <w:t xml:space="preserve"> model individuals explicitly, information about </w:t>
+      </w:r>
+      <w:proofErr w:type="gramStart"/>
+      <w:r>
+        <w:t>each individual</w:t>
+      </w:r>
+      <w:proofErr w:type="gramEnd"/>
+      <w:r>
+        <w:t xml:space="preserve"> is accessible at every stage of the model, including in post-hoc analysis. We can therefore determine the individual-level distribution of age and income for transit riders, for example. </w:t>
       </w:r>
       <w:hyperlink w:anchor="tbl-tr-asim-se">
         <w:r>
@@ -25624,7 +26958,15 @@
         </w:r>
       </w:hyperlink>
       <w:r>
-        <w:t xml:space="preserve">, but for ActivitySim. </w:t>
+        <w:t xml:space="preserve">, but for </w:t>
+      </w:r>
+      <w:proofErr w:type="spellStart"/>
+      <w:r>
+        <w:t>ActivitySim</w:t>
+      </w:r>
+      <w:proofErr w:type="spellEnd"/>
+      <w:r>
+        <w:t xml:space="preserve">. </w:t>
       </w:r>
       <w:hyperlink w:anchor="tbl-tr-asim-se">
         <w:r>
@@ -25657,7 +26999,23 @@
         </w:r>
       </w:hyperlink>
       <w:r>
-        <w:t xml:space="preserve"> show that ActivitySim is predicting a higher median income of transit riders than the WFRC model. Our synthetic population does over-predict high-income households along the length of the FrontRunner (see </w:t>
+        <w:t xml:space="preserve"> show that </w:t>
+      </w:r>
+      <w:proofErr w:type="spellStart"/>
+      <w:r>
+        <w:t>ActivitySim</w:t>
+      </w:r>
+      <w:proofErr w:type="spellEnd"/>
+      <w:r>
+        <w:t xml:space="preserve"> is predicting a higher median income of transit riders than the WFRC model. Our synthetic population does over-predict high-income households along the length of the </w:t>
+      </w:r>
+      <w:proofErr w:type="spellStart"/>
+      <w:r>
+        <w:t>FrontRunner</w:t>
+      </w:r>
+      <w:proofErr w:type="spellEnd"/>
+      <w:r>
+        <w:t xml:space="preserve"> (see </w:t>
       </w:r>
       <w:hyperlink w:anchor="fig-income-group-map">
         <w:r>
@@ -25692,7 +27050,15 @@
             </w:pPr>
             <w:bookmarkStart w:id="85" w:name="tbl-tr-asim-se"/>
             <w:r>
-              <w:t>Table 5.3: Example Socioeconomic Analysis of Transit Trips (ActivitySim)</w:t>
+              <w:t>Table 5.3: Example Socioeconomic Analysis of Transit Trips (</w:t>
+            </w:r>
+            <w:proofErr w:type="spellStart"/>
+            <w:r>
+              <w:t>ActivitySim</w:t>
+            </w:r>
+            <w:proofErr w:type="spellEnd"/>
+            <w:r>
+              <w:t>)</w:t>
             </w:r>
           </w:p>
         </w:tc>
@@ -26890,7 +28256,15 @@
         </w:r>
       </w:hyperlink>
       <w:r>
-        <w:t xml:space="preserve"> shows the income distribution of transit riders for the WFRC model and ActivitySim. Again, the WFRC model is not modeling individuals, so for the WFRC model </w:t>
+        <w:t xml:space="preserve"> shows the income distribution of transit riders for the WFRC model and </w:t>
+      </w:r>
+      <w:proofErr w:type="spellStart"/>
+      <w:r>
+        <w:t>ActivitySim</w:t>
+      </w:r>
+      <w:proofErr w:type="spellEnd"/>
+      <w:r>
+        <w:t xml:space="preserve">. Again, the WFRC model is not modeling individuals, so for the WFRC model </w:t>
       </w:r>
       <w:hyperlink w:anchor="fig-tr-se-income-dist">
         <w:r>
@@ -26901,15 +28275,28 @@
         </w:r>
       </w:hyperlink>
       <w:r>
-        <w:t xml:space="preserve"> shows the distribution of median TAZ income weighted by number of trip productions. For ActivitySim, however, the true income distribution of individual transit riders is shown.</w:t>
+        <w:t xml:space="preserve"> shows the distribution of median TAZ income weighted by number of trip productions. For </w:t>
+      </w:r>
+      <w:proofErr w:type="spellStart"/>
+      <w:r>
+        <w:t>ActivitySim</w:t>
+      </w:r>
+      <w:proofErr w:type="spellEnd"/>
+      <w:r>
+        <w:t>, however, the true income distribution of individual transit riders is shown.</w:t>
       </w:r>
     </w:p>
     <w:p>
       <w:pPr>
         <w:pStyle w:val="BodyText"/>
       </w:pPr>
-      <w:r>
-        <w:t xml:space="preserve">ActivitySim shows a rather wide income distribution of transit riders, while the distribution of the WFRC model is much denser around $50,000–$75,000. This makes sense given that the WFRC model shows a distribution of </w:t>
+      <w:proofErr w:type="spellStart"/>
+      <w:r>
+        <w:t>ActivitySim</w:t>
+      </w:r>
+      <w:proofErr w:type="spellEnd"/>
+      <w:r>
+        <w:t xml:space="preserve"> shows a rather wide income distribution of transit riders, while the distribution of the WFRC model is much denser around $50,000–$75,000. This makes sense given that the WFRC model shows a distribution of </w:t>
       </w:r>
       <w:r>
         <w:rPr>
@@ -26919,7 +28306,15 @@
         <w:t>median</w:t>
       </w:r>
       <w:r>
-        <w:t xml:space="preserve"> incomes, while ActivitySim shows the distribution of </w:t>
+        <w:t xml:space="preserve"> incomes, while </w:t>
+      </w:r>
+      <w:proofErr w:type="spellStart"/>
+      <w:r>
+        <w:t>ActivitySim</w:t>
+      </w:r>
+      <w:proofErr w:type="spellEnd"/>
+      <w:r>
+        <w:t xml:space="preserve"> shows the distribution of </w:t>
       </w:r>
       <w:r>
         <w:rPr>
@@ -26929,7 +28324,20 @@
         <w:t>individual</w:t>
       </w:r>
       <w:r>
-        <w:t xml:space="preserve"> incomes. It is clear that ActivitySim considers transit to be more attractive for a wider range of incomes than the overall income distribution, though notably low- to medium-income individuals are somewhat more likely to take transit. In the WFRC model, however, the income distribution of individuals taking transit is unknown.</w:t>
+        <w:t xml:space="preserve"> incomes. </w:t>
+      </w:r>
+      <w:proofErr w:type="gramStart"/>
+      <w:r>
+        <w:t xml:space="preserve">It is clear that </w:t>
+      </w:r>
+      <w:proofErr w:type="spellStart"/>
+      <w:r>
+        <w:t>ActivitySim</w:t>
+      </w:r>
+      <w:proofErr w:type="spellEnd"/>
+      <w:proofErr w:type="gramEnd"/>
+      <w:r>
+        <w:t xml:space="preserve"> considers transit to be more attractive for a wider range of incomes than the overall income distribution, though notably low- to medium-income individuals are somewhat more likely to take transit. In the WFRC model, however, the income distribution of individuals taking transit is unknown.</w:t>
       </w:r>
     </w:p>
     <w:p>
@@ -26985,7 +28393,7 @@
                           </pic:cNvPicPr>
                         </pic:nvPicPr>
                         <pic:blipFill>
-                          <a:blip r:embed="rId32"/>
+                          <a:blip r:embed="rId33"/>
                           <a:stretch>
                             <a:fillRect/>
                           </a:stretch>
@@ -27019,7 +28427,15 @@
               <w:jc w:val="left"/>
             </w:pPr>
             <w:r>
-              <w:t>Figure 5.4: Income distribution of transit riders in both models. The distribution of TAZ median income weighted by transit trips is used for the WFRC model, while for ActivitySim the actual income distribution of transit riders is used.</w:t>
+              <w:t xml:space="preserve">Figure 5.4: Income distribution of transit riders in both models. The distribution of TAZ median income weighted by transit trips is used for the WFRC model, while for </w:t>
+            </w:r>
+            <w:proofErr w:type="spellStart"/>
+            <w:r>
+              <w:t>ActivitySim</w:t>
+            </w:r>
+            <w:proofErr w:type="spellEnd"/>
+            <w:r>
+              <w:t xml:space="preserve"> the actual income distribution of transit riders is used.</w:t>
             </w:r>
           </w:p>
         </w:tc>
@@ -27045,7 +28461,15 @@
         <w:pStyle w:val="FirstParagraph"/>
       </w:pPr>
       <w:r>
-        <w:t>Our final model scenario, termed the “Remote Work” scenario, addresses changes in travel behavior as a result of social and/or economic factors. Specifically, we represent an increase in remote work rates since the COVID-19 pandemic. With the onset of the COVID-19 pandemic, there were unprecedented numbers of people working remotely (Bick et al. 2021). Though remote work is currently not as common as during the pandemic, remote work rates are increasing each year and are predicted to continue to rise (Ozimek 2020).</w:t>
+        <w:t xml:space="preserve">Our final model scenario, termed the “Remote Work” scenario, addresses changes in travel behavior </w:t>
+      </w:r>
+      <w:proofErr w:type="gramStart"/>
+      <w:r>
+        <w:t>as a result of</w:t>
+      </w:r>
+      <w:proofErr w:type="gramEnd"/>
+      <w:r>
+        <w:t xml:space="preserve"> social and/or economic factors. Specifically, we represent an increase in remote work rates since the COVID-19 pandemic. With the onset of the COVID-19 pandemic, there were unprecedented numbers of people working remotely (Bick et al. 2021). Though remote work is currently not as common as during the pandemic, remote work rates are increasing each year and are predicted to continue to rise (Ozimek 2020).</w:t>
       </w:r>
     </w:p>
     <w:p>
@@ -27064,7 +28488,15 @@
         </w:r>
       </w:hyperlink>
       <w:r>
-        <w:t xml:space="preserve">, both models make a distinction between “working from home” (no work location other than home) and “telecommuting” (working remotely some but not all days). The WFRC model contains a lookup table of both work-from-home (called “home-based jobs” in the WFRC model) and telecommute percentages by job type and year, and predicts an increase in both remote work rates over time. </w:t>
+        <w:t xml:space="preserve">, both models make a distinction between “working from home” (no work location other than home) and “telecommuting” (working remotely some but not all days). The WFRC model contains a lookup table of both work-from-home (called “home-based jobs” in the WFRC model) and telecommute percentages by job type and </w:t>
+      </w:r>
+      <w:proofErr w:type="gramStart"/>
+      <w:r>
+        <w:t>year, and</w:t>
+      </w:r>
+      <w:proofErr w:type="gramEnd"/>
+      <w:r>
+        <w:t xml:space="preserve"> predicts an increase in both remote work rates over time. </w:t>
       </w:r>
       <w:hyperlink w:anchor="fig-wfrc-remote-work-rate-plot">
         <w:r>
@@ -27083,7 +28515,15 @@
         <w:pStyle w:val="BodyText"/>
       </w:pPr>
       <w:r>
-        <w:t>This scenario is a “what-if” analysis that models a significant increase in remote work rates. We use the remote work rates from 2050 as predicted by the WFRC model, but make no other changes from the baseline scenario. In other words, this scenario models the 2050 predicted remote work rates with the 2019 land use and infrastructure.</w:t>
+        <w:t xml:space="preserve">This scenario is a “what-if” analysis that models a significant increase in remote work rates. We use the remote work rates from 2050 as predicted by the WFRC </w:t>
+      </w:r>
+      <w:proofErr w:type="gramStart"/>
+      <w:r>
+        <w:t>model, but</w:t>
+      </w:r>
+      <w:proofErr w:type="gramEnd"/>
+      <w:r>
+        <w:t xml:space="preserve"> make no other changes from the baseline scenario. In other words, this scenario models the 2050 predicted remote work rates with the 2019 land use and infrastructure.</w:t>
       </w:r>
     </w:p>
     <w:p>
@@ -27091,7 +28531,15 @@
         <w:pStyle w:val="BodyText"/>
       </w:pPr>
       <w:r>
-        <w:t>There has been much research, especially in recent years, on the implications of remote work. While many agencies have adjusted their models to account for remote work, and most models follow similar principles, it is not obvious what the best method is. Bramberga (2023) even suggests that considerations for remote work should be made on a case-by-case basis because there is no single best approach. The following section discusses some of these considerations.</w:t>
+        <w:t xml:space="preserve">There has been much research, especially in recent years, on the implications of remote work. While many agencies have adjusted their models to account for remote work, and most models follow similar principles, it is not obvious what the best method is. </w:t>
+      </w:r>
+      <w:proofErr w:type="spellStart"/>
+      <w:r>
+        <w:t>Bramberga</w:t>
+      </w:r>
+      <w:proofErr w:type="spellEnd"/>
+      <w:r>
+        <w:t xml:space="preserve"> (2023) even suggests that considerations for remote work should be made on a case-by-case basis because there is no single best approach. The following section discusses some of these considerations.</w:t>
       </w:r>
     </w:p>
     <w:tbl>
@@ -27135,7 +28583,7 @@
                           </pic:cNvPicPr>
                         </pic:nvPicPr>
                         <pic:blipFill>
-                          <a:blip r:embed="rId33"/>
+                          <a:blip r:embed="rId34"/>
                           <a:stretch>
                             <a:fillRect/>
                           </a:stretch>
@@ -27196,7 +28644,15 @@
         <w:pStyle w:val="FirstParagraph"/>
       </w:pPr>
       <w:r>
-        <w:t>Increasing remote work rates may affect several aspects of travel behavior. The most obvious effect is that people will on average make fewer work trips, and this effect will vary by job type (Yasenov 2020). Most travel demand models include a decrease in work trips based on remote work rates and job type (Bramberga 2023; Moeckel 2017; Sener and Bhat 2011).</w:t>
+        <w:t>Increasing remote work rates may affect several aspects of travel behavior. The most obvious effect is that people will on average make fewer work trips, and this effect will vary by job type (Yasenov 2020). Most travel demand models include a decrease in work trips based on remote work rates and job type (</w:t>
+      </w:r>
+      <w:proofErr w:type="spellStart"/>
+      <w:r>
+        <w:t>Bramberga</w:t>
+      </w:r>
+      <w:proofErr w:type="spellEnd"/>
+      <w:r>
+        <w:t xml:space="preserve"> 2023; Moeckel 2017; Sener and Bhat 2011).</w:t>
       </w:r>
     </w:p>
     <w:p>
@@ -27216,7 +28672,23 @@
         <w:pStyle w:val="BodyText"/>
       </w:pPr>
       <w:r>
-        <w:t>This rebound effect is not straightforward, however. Elldér (2020), for example, finds that distinguishing between people that work from home all day and those who work form home only part of the day might make a difference. Compared to those who commute to work, those who worked from home the entire day had fewer trips and miles traveled, but those who worked from home only part of the day had more trips and miles traveled.</w:t>
+        <w:t xml:space="preserve">This rebound effect is not straightforward, however. </w:t>
+      </w:r>
+      <w:proofErr w:type="spellStart"/>
+      <w:r>
+        <w:t>Elldér</w:t>
+      </w:r>
+      <w:proofErr w:type="spellEnd"/>
+      <w:r>
+        <w:t xml:space="preserve"> (2020), for example, finds that distinguishing between people that work from home all day and those who work </w:t>
+      </w:r>
+      <w:proofErr w:type="spellStart"/>
+      <w:r>
+        <w:t>form</w:t>
+      </w:r>
+      <w:proofErr w:type="spellEnd"/>
+      <w:r>
+        <w:t xml:space="preserve"> home only part of the day might make a difference. Compared to those who commute to work, those who worked from home the entire day had fewer trips and miles traveled, but those who worked from home only part of the day had more trips and miles traveled.</w:t>
       </w:r>
     </w:p>
     <w:p>
@@ -27234,7 +28706,15 @@
         <w:t>number</w:t>
       </w:r>
       <w:r>
-        <w:t xml:space="preserve"> of trips may increase on remote work days (He and Hu 2015), Mokhtarian and Varma (1998) find a decrease in vehicle </w:t>
+        <w:t xml:space="preserve"> of trips may increase on remote </w:t>
+      </w:r>
+      <w:proofErr w:type="gramStart"/>
+      <w:r>
+        <w:t>work days</w:t>
+      </w:r>
+      <w:proofErr w:type="gramEnd"/>
+      <w:r>
+        <w:t xml:space="preserve"> (He and Hu 2015), Mokhtarian and Varma (1998) find a decrease in vehicle </w:t>
       </w:r>
       <w:r>
         <w:rPr>
@@ -27244,7 +28724,15 @@
         <w:t>miles</w:t>
       </w:r>
       <w:r>
-        <w:t xml:space="preserve"> traveled for both work and discretionary trips on remote work days. This implies that longer trips are being replaced by shorter trips on days people do not travel to work. Moeckel (2017) additionally finds that those who travel to their job site less frequently are more likely to live further away from their job site, and so their longer but infrequent commute is dropped on remote work days, perhaps in favor of shorter, discretionary trips.</w:t>
+        <w:t xml:space="preserve"> traveled for both work and discretionary trips on remote work days. This implies that longer trips are being replaced by shorter trips on days people do not travel to work. Moeckel (2017) additionally finds that those who travel to their job site less frequently are more likely to live further away from their job site, and so their longer but infrequent commute is dropped on remote </w:t>
+      </w:r>
+      <w:proofErr w:type="gramStart"/>
+      <w:r>
+        <w:t>work days</w:t>
+      </w:r>
+      <w:proofErr w:type="gramEnd"/>
+      <w:r>
+        <w:t>, perhaps in favor of shorter, discretionary trips.</w:t>
       </w:r>
     </w:p>
     <w:p>
@@ -27252,7 +28740,15 @@
         <w:pStyle w:val="BodyText"/>
       </w:pPr>
       <w:r>
-        <w:t xml:space="preserve">In our case, we are using the existing frameworks for modeling remote work in both ActivitySim and the WFRC model, as discussed in </w:t>
+        <w:t xml:space="preserve">In our case, we are using the existing frameworks for modeling remote work in both </w:t>
+      </w:r>
+      <w:proofErr w:type="spellStart"/>
+      <w:r>
+        <w:t>ActivitySim</w:t>
+      </w:r>
+      <w:proofErr w:type="spellEnd"/>
+      <w:r>
+        <w:t xml:space="preserve"> and the WFRC model, as discussed in </w:t>
       </w:r>
       <w:hyperlink w:anchor="sec-baseline-calibration">
         <w:r>
@@ -27294,7 +28790,15 @@
         </w:r>
       </w:hyperlink>
       <w:r>
-        <w:t xml:space="preserve"> shows both the original and updated estimates. The second change is to the TAZ-level socioeconomic data. The WFRC model estimates a number of home-based jobs in each TAZ, </w:t>
+        <w:t xml:space="preserve"> shows both the original and updated estimates. The second change is to the TAZ-level socioeconomic data. The WFRC model estimates </w:t>
+      </w:r>
+      <w:proofErr w:type="gramStart"/>
+      <w:r>
+        <w:t>a number of</w:t>
+      </w:r>
+      <w:proofErr w:type="gramEnd"/>
+      <w:r>
+        <w:t xml:space="preserve"> home-based jobs in each TAZ, </w:t>
       </w:r>
       <w:r>
         <w:lastRenderedPageBreak/>
@@ -27341,8 +28845,21 @@
       <w:pPr>
         <w:pStyle w:val="BodyText"/>
       </w:pPr>
-      <w:r>
-        <w:t xml:space="preserve">We adjusted the remote work models in ActivitySim using the same process as in </w:t>
+    </w:p>
+    <w:p>
+      <w:pPr>
+        <w:pStyle w:val="BodyText"/>
+      </w:pPr>
+      <w:r>
+        <w:t xml:space="preserve">We adjusted the remote work models in </w:t>
+      </w:r>
+      <w:proofErr w:type="spellStart"/>
+      <w:r>
+        <w:t>ActivitySim</w:t>
+      </w:r>
+      <w:proofErr w:type="spellEnd"/>
+      <w:r>
+        <w:t xml:space="preserve"> using the same process as in </w:t>
       </w:r>
       <w:hyperlink w:anchor="sec-baseline-calibration">
         <w:r>
@@ -27353,7 +28870,31 @@
         </w:r>
       </w:hyperlink>
       <w:r>
-        <w:t xml:space="preserve">, but with the 2050 targets from the WFRC model. The “target work-from-home percent” value in ActivitySim’s work-from-home submodel was changed to 3.5% based on a weighted average from the 2050 WFRC data, and the job type coefficients in the telecommute frequency submodel were calibrated to match the WFRC target telecommute shares by job type. </w:t>
+        <w:t xml:space="preserve">, but with the 2050 targets from the WFRC model. The “target work-from-home percent” value in </w:t>
+      </w:r>
+      <w:proofErr w:type="spellStart"/>
+      <w:r>
+        <w:t>ActivitySim’s</w:t>
+      </w:r>
+      <w:proofErr w:type="spellEnd"/>
+      <w:r>
+        <w:t xml:space="preserve"> work-from-home </w:t>
+      </w:r>
+      <w:proofErr w:type="spellStart"/>
+      <w:r>
+        <w:t>submodel</w:t>
+      </w:r>
+      <w:proofErr w:type="spellEnd"/>
+      <w:r>
+        <w:t xml:space="preserve"> was changed to 3.5% based on a weighted average from the 2050 WFRC data, and the job type coefficients in the telecommute frequency </w:t>
+      </w:r>
+      <w:proofErr w:type="spellStart"/>
+      <w:r>
+        <w:t>submodel</w:t>
+      </w:r>
+      <w:proofErr w:type="spellEnd"/>
+      <w:r>
+        <w:t xml:space="preserve"> were calibrated to match the WFRC target telecommute shares by job type. </w:t>
       </w:r>
       <w:hyperlink w:anchor="tbl-wfh-telecommute">
         <w:r>
@@ -27364,7 +28905,23 @@
         </w:r>
       </w:hyperlink>
       <w:r>
-        <w:t xml:space="preserve"> shows the WFRC 2050 telecommute percentages with the ActivitySim telecommute utility coefficients. As in the baseline scenario, this calibration allowed ActivitySim to match the WFRC telecommute percentages exactly.</w:t>
+        <w:t xml:space="preserve"> shows the WFRC 2050 telecommute percentages with the </w:t>
+      </w:r>
+      <w:proofErr w:type="spellStart"/>
+      <w:r>
+        <w:t>ActivitySim</w:t>
+      </w:r>
+      <w:proofErr w:type="spellEnd"/>
+      <w:r>
+        <w:t xml:space="preserve"> telecommute utility coefficients. As in the baseline scenario, this calibration allowed </w:t>
+      </w:r>
+      <w:proofErr w:type="spellStart"/>
+      <w:r>
+        <w:t>ActivitySim</w:t>
+      </w:r>
+      <w:proofErr w:type="spellEnd"/>
+      <w:r>
+        <w:t xml:space="preserve"> to match the WFRC telecommute percentages exactly.</w:t>
       </w:r>
     </w:p>
     <w:tbl>
@@ -27404,12 +28961,14 @@
       </w:tr>
     </w:tbl>
     <w:p>
+      <w:bookmarkStart w:id="96" w:name="_Toc170653317"/>
+      <w:bookmarkStart w:id="97" w:name="scenario-analysis-2"/>
+      <w:bookmarkEnd w:id="93"/>
+    </w:p>
+    <w:p>
       <w:pPr>
         <w:pStyle w:val="Heading2"/>
       </w:pPr>
-      <w:bookmarkStart w:id="96" w:name="_Toc170653317"/>
-      <w:bookmarkStart w:id="97" w:name="scenario-analysis-2"/>
-      <w:bookmarkEnd w:id="93"/>
       <w:r>
         <w:t>6.3 Scenario Analysis</w:t>
       </w:r>
@@ -27431,7 +28990,19 @@
         </w:r>
       </w:hyperlink>
       <w:r>
-        <w:t xml:space="preserve">, where the WFRC model shows a decrease in home-based work and non–home-based trips (many of which begin or end at work), but virtually no change in home-based other trips. ActivitySim on the other hand does account for this, in that individuals working remotely on any given day may be more likely to make discretionary tours. </w:t>
+        <w:t xml:space="preserve">, where the WFRC model shows a decrease in home-based work and non–home-based trips (many of which begin or end at work), but virtually no change in home-based </w:t>
+      </w:r>
+      <w:r>
+        <w:lastRenderedPageBreak/>
+        <w:t xml:space="preserve">other trips. </w:t>
+      </w:r>
+      <w:proofErr w:type="spellStart"/>
+      <w:r>
+        <w:t>ActivitySim</w:t>
+      </w:r>
+      <w:proofErr w:type="spellEnd"/>
+      <w:r>
+        <w:t xml:space="preserve"> on the other hand does account for this, in that individuals working remotely on any given day may be more likely to make discretionary tours. </w:t>
       </w:r>
       <w:hyperlink w:anchor="tbl-wfh-mode-split-comp">
         <w:r>
@@ -27442,11 +29013,15 @@
         </w:r>
       </w:hyperlink>
       <w:r>
-        <w:t xml:space="preserve"> shows this </w:t>
-      </w:r>
-      <w:r>
-        <w:lastRenderedPageBreak/>
-        <w:t>as well, where ActivitySim predicts a noticeable increase in home-based other trips as well as a decrease in work trips.</w:t>
+        <w:t xml:space="preserve"> shows this as well, where </w:t>
+      </w:r>
+      <w:proofErr w:type="spellStart"/>
+      <w:r>
+        <w:t>ActivitySim</w:t>
+      </w:r>
+      <w:proofErr w:type="spellEnd"/>
+      <w:r>
+        <w:t xml:space="preserve"> predicts a noticeable increase in home-based other trips as well as a decrease in work trips.</w:t>
       </w:r>
     </w:p>
     <w:tbl>
@@ -27490,7 +29065,15 @@
         <w:pStyle w:val="BodyText"/>
       </w:pPr>
       <w:r>
-        <w:t>In addition to the number of trips, increasing remote work rates can also have an effect on the length of trips that are made.</w:t>
+        <w:t xml:space="preserve">In addition to the number of trips, increasing remote work rates can also </w:t>
+      </w:r>
+      <w:proofErr w:type="gramStart"/>
+      <w:r>
+        <w:t>have an effect on</w:t>
+      </w:r>
+      <w:proofErr w:type="gramEnd"/>
+      <w:r>
+        <w:t xml:space="preserve"> the length of trips that are made.</w:t>
       </w:r>
     </w:p>
     <w:p>
@@ -27607,7 +29190,31 @@
         </w:r>
       </w:hyperlink>
       <w:r>
-        <w:t>. Some of these reasons include computational inefficiency, complicated design, and lack of interoperability between areas. Additionally, switching to an ABM would require an agency to expend resources on staff training, though notably this is true for switching to any new modeling system, regardless of model type. The following sections address each of these difficulties in detail, and discusses our experience as it relates to them. Note that many of the conclusions presented here are specific to the WFRC model and our ActivitySim implementation, though many conclusions can apply to trip- and/or activity-based models more broadly.</w:t>
+        <w:t xml:space="preserve">. Some of these reasons include computational inefficiency, complicated design, and lack of interoperability between areas. Additionally, switching to an ABM would require an agency to expend resources on staff training, though notably this is true for switching to any new modeling system, regardless of model type. The following sections address each of these difficulties in </w:t>
+      </w:r>
+      <w:proofErr w:type="gramStart"/>
+      <w:r>
+        <w:t>detail, and</w:t>
+      </w:r>
+      <w:proofErr w:type="gramEnd"/>
+      <w:r>
+        <w:t xml:space="preserve"> </w:t>
+      </w:r>
+      <w:proofErr w:type="gramStart"/>
+      <w:r>
+        <w:t>discusses</w:t>
+      </w:r>
+      <w:proofErr w:type="gramEnd"/>
+      <w:r>
+        <w:t xml:space="preserve"> our experience as it relates to them. Note that many of the conclusions presented here are specific to the WFRC model and our </w:t>
+      </w:r>
+      <w:proofErr w:type="spellStart"/>
+      <w:r>
+        <w:t>ActivitySim</w:t>
+      </w:r>
+      <w:proofErr w:type="spellEnd"/>
+      <w:r>
+        <w:t xml:space="preserve"> implementation, though many conclusions can apply to trip- and/or activity-based models more broadly.</w:t>
       </w:r>
     </w:p>
     <w:p>
@@ -27635,7 +29242,15 @@
         <w:pStyle w:val="BodyText"/>
       </w:pPr>
       <w:r>
-        <w:t>All runs of the WFRC model were done on a Windows 10 computer with 2 Intel Xeon Silver 4114 CPUs. The CPUs have a base frequency of 2.2 GHz with a maximum turbo frequency of 3.0 GHz, and 10 cores/20 threads each. The WFRC model is configured for multiprocessing in its destination and mode choice steps, and was configured to use 16 threads for our scenario runs. This machine also has 128 GB of RAM installed. There were not significant differences in runtimes between each model scenario, and each scenario had a runtime of 14–15 hours, not including the network assignment step.</w:t>
+        <w:t xml:space="preserve">All runs of the WFRC model were done on a Windows 10 computer with 2 Intel Xeon Silver 4114 CPUs. The CPUs have a base frequency of 2.2 GHz with a maximum turbo frequency of 3.0 GHz, and 10 cores/20 threads each. The WFRC model is configured for multiprocessing in its destination and mode choice </w:t>
+      </w:r>
+      <w:proofErr w:type="gramStart"/>
+      <w:r>
+        <w:t>steps, and</w:t>
+      </w:r>
+      <w:proofErr w:type="gramEnd"/>
+      <w:r>
+        <w:t xml:space="preserve"> was configured to use 16 threads for our scenario runs. This machine also has 128 GB of RAM installed. There were not significant differences in runtimes between each model scenario, and each scenario had a runtime of 14–15 hours, not including the network assignment step.</w:t>
       </w:r>
       <w:r>
         <w:rPr>
@@ -27652,27 +29267,125 @@
         <w:pStyle w:val="BodyText"/>
       </w:pPr>
       <w:r>
-        <w:t xml:space="preserve">Most runs of ActivitySim were done on nodes of the BYU supercomputer. Each node runs Red Hat Enterprise Linux 7.9, and uses an AMD EPYC 7763 CPU at 2.45 GHz. Each ActivitySim run requested 12 CPU cores and 360 GB of RAM. A dedicated workstation with similar resources would again be a specialized computer, but again not prohibitively expensive. Running in single-threaded mode (i.e. only one CPU core was utilized), each run took roughly 5 hours to complete, and used nearly all of the 360 GB of RAM available. With multi-threading enabled, however, the runtimes decreased to around an hour per scenario, using 72% of the </w:t>
+        <w:t xml:space="preserve">Most runs of </w:t>
+      </w:r>
+      <w:proofErr w:type="spellStart"/>
+      <w:r>
+        <w:t>ActivitySim</w:t>
+      </w:r>
+      <w:proofErr w:type="spellEnd"/>
+      <w:r>
+        <w:t xml:space="preserve"> were done on nodes of the BYU supercomputer. Each node runs Red Hat Enterprise Linux </w:t>
+      </w:r>
+      <w:proofErr w:type="gramStart"/>
+      <w:r>
+        <w:t>7.9, and</w:t>
+      </w:r>
+      <w:proofErr w:type="gramEnd"/>
+      <w:r>
+        <w:t xml:space="preserve"> uses an AMD EPYC 7763 CPU at 2.45 GHz. Each </w:t>
+      </w:r>
+      <w:proofErr w:type="spellStart"/>
+      <w:r>
+        <w:t>ActivitySim</w:t>
+      </w:r>
+      <w:proofErr w:type="spellEnd"/>
+      <w:r>
+        <w:t xml:space="preserve"> run requested 12 CPU cores and 360 GB of RAM. A dedicated workstation with similar resources would again be a specialized computer, but again not prohibitively expensive. Running in single-threaded mode (i.e. only one CPU core was utilized), each run took roughly 5 hours to complete, and used nearly </w:t>
+      </w:r>
+      <w:proofErr w:type="gramStart"/>
+      <w:r>
+        <w:t>all of</w:t>
+      </w:r>
+      <w:proofErr w:type="gramEnd"/>
+      <w:r>
+        <w:t xml:space="preserve"> the 360 GB of RAM available. With multi-threading enabled, however, the runtimes decreased to around an hour per scenario, using 72% of the </w:t>
       </w:r>
       <w:r>
         <w:lastRenderedPageBreak/>
-        <w:t>available CPU time across all 12 cores and 88% of the available RAM. This is a huge difference in runtime between the two models, though crucially ActivitySim had 3 times as much RAM available for use.</w:t>
+        <w:t xml:space="preserve">available CPU time across all 12 cores and 88% of the available RAM. This is a huge difference in runtime between the two models, </w:t>
+      </w:r>
+      <w:proofErr w:type="gramStart"/>
+      <w:r>
+        <w:t>though crucially</w:t>
+      </w:r>
+      <w:proofErr w:type="gramEnd"/>
+      <w:r>
+        <w:t xml:space="preserve"> </w:t>
+      </w:r>
+      <w:proofErr w:type="spellStart"/>
+      <w:r>
+        <w:t>ActivitySim</w:t>
+      </w:r>
+      <w:proofErr w:type="spellEnd"/>
+      <w:r>
+        <w:t xml:space="preserve"> had 3 times as much RAM available for use.</w:t>
       </w:r>
     </w:p>
     <w:p>
       <w:pPr>
         <w:pStyle w:val="BodyText"/>
       </w:pPr>
-      <w:r>
-        <w:t>ActivitySim can significantly reduce the RAM required, at the expense of increased runtimes, through “chunking” options (Association of Metropolitan Planning Organizations 2023c), where large tables are loaded into RAM in chunks rather than all at once. For comparison, we ran the baseline scenario in ActivitySim on the same computer used for the WFRC model scenarios, with chunking enabled to account for the amount of RAM available. With multi-threading set to use 16 threads, and the chunk size set to 112 GB, the baseline ActivitySim scenario ran in about 13 hours.</w:t>
+      <w:proofErr w:type="spellStart"/>
+      <w:r>
+        <w:t>ActivitySim</w:t>
+      </w:r>
+      <w:proofErr w:type="spellEnd"/>
+      <w:r>
+        <w:t xml:space="preserve"> can significantly reduce the RAM required, at the expense of increased runtimes, through “chunking” options (Association of Metropolitan Planning Organizations 2023c), where large tables are loaded into RAM in chunks rather than all at once. For comparison, we ran the baseline scenario in </w:t>
+      </w:r>
+      <w:proofErr w:type="spellStart"/>
+      <w:r>
+        <w:t>ActivitySim</w:t>
+      </w:r>
+      <w:proofErr w:type="spellEnd"/>
+      <w:r>
+        <w:t xml:space="preserve"> on the same computer used for the WFRC model scenarios, with chunking enabled to account </w:t>
+      </w:r>
+      <w:proofErr w:type="gramStart"/>
+      <w:r>
+        <w:t>for the amount of</w:t>
+      </w:r>
+      <w:proofErr w:type="gramEnd"/>
+      <w:r>
+        <w:t xml:space="preserve"> RAM available. With multi-threading set to use 16 threads, and the chunk size set to 112 GB, the baseline </w:t>
+      </w:r>
+      <w:proofErr w:type="spellStart"/>
+      <w:r>
+        <w:t>ActivitySim</w:t>
+      </w:r>
+      <w:proofErr w:type="spellEnd"/>
+      <w:r>
+        <w:t xml:space="preserve"> scenario ran in about 13 hours.</w:t>
       </w:r>
     </w:p>
     <w:p>
       <w:pPr>
         <w:pStyle w:val="BodyText"/>
       </w:pPr>
-      <w:r>
-        <w:t>ActivitySim completed its scenario runs faster than the WFRC model even on the same hardware, though the difference in runtime is relatively small compared with the ActivitySim runs on the BYU supercomputer. This is counter to the idea that ABMs require increased resource and runtimes compared to trip-based models. Notably, our experience is certainly not universal, and the runtime of any model will greatly depend on several factors, including the specific modeling software and the hardware configuration. But at least in our case, ActivitySim outperformed the WFRC model with the same hardware, and was an order of magnitude faster when provided with enough RAM to avoid chunking.</w:t>
+      <w:proofErr w:type="spellStart"/>
+      <w:r>
+        <w:t>ActivitySim</w:t>
+      </w:r>
+      <w:proofErr w:type="spellEnd"/>
+      <w:r>
+        <w:t xml:space="preserve"> completed its scenario runs faster than the WFRC model even on the same hardware, though the difference in runtime is relatively small compared with the </w:t>
+      </w:r>
+      <w:proofErr w:type="spellStart"/>
+      <w:r>
+        <w:t>ActivitySim</w:t>
+      </w:r>
+      <w:proofErr w:type="spellEnd"/>
+      <w:r>
+        <w:t xml:space="preserve"> runs on the BYU supercomputer. This is counter to the idea that ABMs require increased resource and runtimes compared to trip-based models. Notably, our experience is certainly not universal, and the runtime of any model will greatly depend on several factors, including the specific modeling software and the hardware configuration. But at least in our case, </w:t>
+      </w:r>
+      <w:proofErr w:type="spellStart"/>
+      <w:r>
+        <w:t>ActivitySim</w:t>
+      </w:r>
+      <w:proofErr w:type="spellEnd"/>
+      <w:r>
+        <w:t xml:space="preserve"> outperformed the WFRC model with the same hardware, and was an order of magnitude faster when provided with enough RAM to avoid chunking.</w:t>
       </w:r>
     </w:p>
     <w:p>
@@ -27680,7 +29393,15 @@
         <w:pStyle w:val="BodyText"/>
       </w:pPr>
       <w:r>
-        <w:t xml:space="preserve">Based on these results, an agency looking to switch to an ABM would likely not need additional computational resources beyond those used for trip-based models. However, considering the potential gains in runtime (in the case of ActivitySim, given enough RAM to avoid chunking), it may be worth considering buying or renting additional computational resources. Computer hardware prices certainly change over time, but as of early 2024, a 12-core, </w:t>
+        <w:t xml:space="preserve">Based on these results, an agency looking to switch to an ABM would likely not need additional computational resources beyond those used for trip-based models. However, considering the potential gains in runtime (in the case of </w:t>
+      </w:r>
+      <w:proofErr w:type="spellStart"/>
+      <w:r>
+        <w:t>ActivitySim</w:t>
+      </w:r>
+      <w:proofErr w:type="spellEnd"/>
+      <w:r>
+        <w:t xml:space="preserve">, given enough RAM to avoid chunking), it may be worth considering buying or renting additional computational resources. Computer hardware prices certainly change over time, but as of early 2024, a 12-core, </w:t>
       </w:r>
       <w:r>
         <w:lastRenderedPageBreak/>
@@ -27704,7 +29425,23 @@
         <w:pStyle w:val="FirstParagraph"/>
       </w:pPr>
       <w:r>
-        <w:t>The second potential difficulty is the complication of an ABM’s design. ABMs may in theory be more complicated than trip-based models, as ABMs model individuals rather than simply using aggregate values. ABMs therefore have more “moving parts” than trip-based models. However, these “parts” are often much more straightforward to interpret in an ABM, as each model step simply assigns a household or individual a specific value, such as vehicle ownership or the individual’s DAP. These assigned values can then be used in subsequent model steps. In our ActivitySim implementation, for example, an individual’s distance to work has a direct effect on their remote work status, which in turn affects the DAP assigned to that individual. It is easy to then model a remote work “rebound effect”</w:t>
+        <w:t xml:space="preserve">The second potential difficulty is the complication of </w:t>
+      </w:r>
+      <w:proofErr w:type="gramStart"/>
+      <w:r>
+        <w:t>an ABM’s</w:t>
+      </w:r>
+      <w:proofErr w:type="gramEnd"/>
+      <w:r>
+        <w:t xml:space="preserve"> design. ABMs may in theory be more complicated than trip-based models, as ABMs model individuals rather than simply using aggregate values. ABMs therefore have more “moving parts” than trip-based models. However, these “parts” are often much more straightforward to interpret in an ABM, as each model step simply assigns a household or individual a specific value, such as vehicle ownership or the individual’s DAP. These assigned values can then be used in subsequent model steps. In our </w:t>
+      </w:r>
+      <w:proofErr w:type="spellStart"/>
+      <w:r>
+        <w:t>ActivitySim</w:t>
+      </w:r>
+      <w:proofErr w:type="spellEnd"/>
+      <w:r>
+        <w:t xml:space="preserve"> implementation, for example, an individual’s distance to work has a direct effect on their remote work status, which in turn affects the DAP assigned to that individual. It is easy to then model a remote work “rebound effect”</w:t>
       </w:r>
       <w:r>
         <w:rPr>
@@ -27713,7 +29450,15 @@
         <w:footnoteReference w:id="6"/>
       </w:r>
       <w:r>
-        <w:t xml:space="preserve"> by increasing the utility of a non-mandatory DAP for individuals who work remotely. Since trip-based models exclusively deal with aggregate data, the interpretation of each model step is more vague.</w:t>
+        <w:t xml:space="preserve"> by increasing the utility of a non-mandatory DAP for individuals who work remotely. Since trip-based models exclusively deal with aggregate data, the interpretation of each model step is </w:t>
+      </w:r>
+      <w:proofErr w:type="gramStart"/>
+      <w:r>
+        <w:t>more vague</w:t>
+      </w:r>
+      <w:proofErr w:type="gramEnd"/>
+      <w:r>
+        <w:t>.</w:t>
       </w:r>
     </w:p>
     <w:p>
@@ -27721,7 +29466,15 @@
         <w:pStyle w:val="BodyText"/>
       </w:pPr>
       <w:r>
-        <w:t>While it may be possible in a trip-based model to model distance to work as it relates to remote work, it is not clear how best to do this, and may require a separate trip purpose and/or trip distribution model specifically for remote work. In ActivitySim, on the other hand, distance to work is simply another model step that “slots in” to the model pipeline. This step (and most model steps) can be adjusted and calibrated independently of the rest of the model, and it is much easier to understand and interpret what each model step is doing.</w:t>
+        <w:t xml:space="preserve">While it may be possible in a trip-based model to model distance to work as it relates to remote work, it is not clear how best to do this, and may require a separate trip purpose and/or trip distribution model specifically for remote work. In </w:t>
+      </w:r>
+      <w:proofErr w:type="spellStart"/>
+      <w:r>
+        <w:t>ActivitySim</w:t>
+      </w:r>
+      <w:proofErr w:type="spellEnd"/>
+      <w:r>
+        <w:t>, on the other hand, distance to work is simply another model step that “slots in” to the model pipeline. This step (and most model steps) can be adjusted and calibrated independently of the rest of the model, and it is much easier to understand and interpret what each model step is doing.</w:t>
       </w:r>
     </w:p>
     <w:p>
@@ -27730,7 +29483,15 @@
       </w:pPr>
       <w:r>
         <w:lastRenderedPageBreak/>
-        <w:t>Another example that highlights the difference in interpretation between models regards non–home-based trips. Trip-based models model non–home-based trips quite abstractly, especially if (like the WFRC model) the model does not include a non–home-based trip redistribution step. While the idea of a trip that does not begin or end at home is conceptually simple, it is difficult to model concretely in a trip-based model. Homes may “produce” non–home-based trips, but it is not clear where the origins or destinations of those trips should be. By contrast, the interpretation of non–home-based trips in an ABM is trivial. Because trips in an ABM are organized into tours, it is easy to “follow” an individual throughout the day; each trip has an origin and destination consistent with the other trips in the tour. “Non–home-based” trips are not really a concept in ABMs, as individuals simply make trips, some of which begin or end at home.</w:t>
+        <w:t xml:space="preserve">Another example that highlights the difference in interpretation between models regards non–home-based trips. Trip-based models model non–home-based trips quite abstractly, especially if (like the WFRC model) the model does not include a non–home-based trip redistribution step. While the idea of a trip that does not begin or end at home is conceptually simple, it is difficult to model concretely in a trip-based model. Homes may “produce” non–home-based trips, but it is not clear where the origins or destinations of those trips should be. By contrast, the interpretation of non–home-based trips in an ABM </w:t>
+      </w:r>
+      <w:proofErr w:type="gramStart"/>
+      <w:r>
+        <w:t>is</w:t>
+      </w:r>
+      <w:proofErr w:type="gramEnd"/>
+      <w:r>
+        <w:t xml:space="preserve"> trivial. Because trips in an ABM are organized into tours, it is easy to “follow” an individual throughout the day; each trip has an origin and destination consistent with the other trips in the tour. “Non–home-based” trips are not really a concept in ABMs, as individuals simply make trips, some of which begin or end at home.</w:t>
       </w:r>
     </w:p>
     <w:p>
@@ -27738,7 +29499,15 @@
         <w:pStyle w:val="BodyText"/>
       </w:pPr>
       <w:r>
-        <w:t xml:space="preserve">A point worth noting, though, is that ABMs do require additional input data compared to a trip-based model. However, essentially the only additional input data needed for ActivitySim over the WFRC model is the synthetic population (see </w:t>
+        <w:t xml:space="preserve">A point worth noting, though, is that ABMs do require additional input data compared to a trip-based model. However, essentially the only additional input data needed for </w:t>
+      </w:r>
+      <w:proofErr w:type="spellStart"/>
+      <w:r>
+        <w:t>ActivitySim</w:t>
+      </w:r>
+      <w:proofErr w:type="spellEnd"/>
+      <w:r>
+        <w:t xml:space="preserve"> over the WFRC model is the synthetic population (see </w:t>
       </w:r>
       <w:hyperlink w:anchor="sec-activitysim">
         <w:r>
@@ -27769,7 +29538,39 @@
         <w:pStyle w:val="FirstParagraph"/>
       </w:pPr>
       <w:r>
-        <w:t xml:space="preserve">A third potential difficulty is the interoperability/transferability of an ABM from one area to another. Collaboration between agencies could be difficult if each ABM implementation is bespoke and tailored to a specific area. We found, however, that at least with ActivitySim this is not the case. In fact, ActivitySim is relatively easy to customize and extend. Our ActivitySim implementation originally did not include remote work submodels, but it was simple to copy the remote work models from the Michigan example configuration into our implementation. Some </w:t>
+        <w:t xml:space="preserve">A third potential difficulty is the interoperability/transferability of an ABM from one area to another. Collaboration between agencies could be difficult if each ABM implementation is bespoke and tailored to a specific area. We found, however, that at least with </w:t>
+      </w:r>
+      <w:proofErr w:type="spellStart"/>
+      <w:r>
+        <w:t>ActivitySim</w:t>
+      </w:r>
+      <w:proofErr w:type="spellEnd"/>
+      <w:r>
+        <w:t xml:space="preserve"> this is not the case. In fact, </w:t>
+      </w:r>
+      <w:proofErr w:type="spellStart"/>
+      <w:r>
+        <w:t>ActivitySim</w:t>
+      </w:r>
+      <w:proofErr w:type="spellEnd"/>
+      <w:r>
+        <w:t xml:space="preserve"> is relatively easy to customize and extend. Our </w:t>
+      </w:r>
+      <w:proofErr w:type="spellStart"/>
+      <w:r>
+        <w:t>ActivitySim</w:t>
+      </w:r>
+      <w:proofErr w:type="spellEnd"/>
+      <w:r>
+        <w:t xml:space="preserve"> implementation originally did not include remote work </w:t>
+      </w:r>
+      <w:proofErr w:type="spellStart"/>
+      <w:r>
+        <w:t>submodels</w:t>
+      </w:r>
+      <w:proofErr w:type="spellEnd"/>
+      <w:r>
+        <w:t xml:space="preserve">, but it was simple to copy the remote work models from the Michigan example configuration into our implementation. Some </w:t>
       </w:r>
       <w:r>
         <w:lastRenderedPageBreak/>
@@ -27787,7 +29588,15 @@
         <w:pStyle w:val="BodyText"/>
       </w:pPr>
       <w:r>
-        <w:t>The WFRC model does already include different remote work rates by job industry, but it would be difficult to add in different rates based on, for example, vehicle ownership or TAZ average income. It is worth noting though that this difficulty may be a result of the specific way that the WFRC model is written, and may not apply equally to all trip-based models.</w:t>
+        <w:t xml:space="preserve">The WFRC model does already include different remote work rates by job industry, but it would be difficult to add in different rates based on, for example, vehicle ownership or TAZ average income. It is worth noting though that this difficulty may be a result of the specific way that the WFRC model is </w:t>
+      </w:r>
+      <w:proofErr w:type="gramStart"/>
+      <w:r>
+        <w:t>written, and</w:t>
+      </w:r>
+      <w:proofErr w:type="gramEnd"/>
+      <w:r>
+        <w:t xml:space="preserve"> may not apply equally to all trip-based models.</w:t>
       </w:r>
     </w:p>
     <w:p>
@@ -27806,8 +29615,21 @@
       <w:pPr>
         <w:pStyle w:val="FirstParagraph"/>
       </w:pPr>
-      <w:r>
-        <w:t>In order to change from a trip-based to an ABM, an agency will need to spend time to understand the model and train its staff. We analyzed the time spent on each part of the modeling process for this project, and this section provides discussion on this. Obviously the actual time an agency would require to transition to an ABM depends on many factors such as specific staff experience, but this section is intended to give a very rough approximation of the time and effort needed.</w:t>
+      <w:proofErr w:type="gramStart"/>
+      <w:r>
+        <w:t>In order to</w:t>
+      </w:r>
+      <w:proofErr w:type="gramEnd"/>
+      <w:r>
+        <w:t xml:space="preserve"> change from a trip-based to an ABM, an agency will need to spend time to understand the model and train its staff. We analyzed the time spent on each part of the modeling process for this project, and this section provides discussion on this. </w:t>
+      </w:r>
+      <w:proofErr w:type="gramStart"/>
+      <w:r>
+        <w:t>Obviously</w:t>
+      </w:r>
+      <w:proofErr w:type="gramEnd"/>
+      <w:r>
+        <w:t xml:space="preserve"> the actual time an agency would require to transition to an ABM depends on many factors such as specific staff experience, but this section is intended to give a very rough approximation of the time and effort needed.</w:t>
       </w:r>
     </w:p>
     <w:p>
@@ -27914,7 +29736,15 @@
             </w:pPr>
             <w:bookmarkStart w:id="111" w:name="tbl-time-spent-asim"/>
             <w:r>
-              <w:t>Table 7.2: Estimated Time Spent on Modeling Tasks (ActivitySim)</w:t>
+              <w:t>Table 7.2: Estimated Time Spent on Modeling Tasks (</w:t>
+            </w:r>
+            <w:proofErr w:type="spellStart"/>
+            <w:r>
+              <w:t>ActivitySim</w:t>
+            </w:r>
+            <w:proofErr w:type="spellEnd"/>
+            <w:r>
+              <w:t>)</w:t>
             </w:r>
           </w:p>
         </w:tc>
@@ -27926,7 +29756,31 @@
         <w:pStyle w:val="BodyText"/>
       </w:pPr>
       <w:r>
-        <w:t>The overall time spent for ActivitySim is significantly more than that for the WFRC model, though most of the time for ActivitySim was spent on initial configuration. In fact, once the baseline ActivitySim scenario had been configured, creating new scenarios often took very little time. However, there are a few important notes about this comparison.</w:t>
+        <w:t xml:space="preserve">The overall time spent for </w:t>
+      </w:r>
+      <w:proofErr w:type="spellStart"/>
+      <w:r>
+        <w:t>ActivitySim</w:t>
+      </w:r>
+      <w:proofErr w:type="spellEnd"/>
+      <w:r>
+        <w:t xml:space="preserve"> is significantly more than that for the WFRC model, though most of the time for </w:t>
+      </w:r>
+      <w:proofErr w:type="spellStart"/>
+      <w:r>
+        <w:t>ActivitySim</w:t>
+      </w:r>
+      <w:proofErr w:type="spellEnd"/>
+      <w:r>
+        <w:t xml:space="preserve"> was spent on initial configuration. In fact, once the baseline </w:t>
+      </w:r>
+      <w:proofErr w:type="spellStart"/>
+      <w:r>
+        <w:t>ActivitySim</w:t>
+      </w:r>
+      <w:proofErr w:type="spellEnd"/>
+      <w:r>
+        <w:t xml:space="preserve"> scenario had been configured, creating new scenarios often took very little time. However, there are a few important notes about this comparison.</w:t>
       </w:r>
     </w:p>
     <w:p>
@@ -27945,7 +29799,15 @@
         </w:r>
       </w:hyperlink>
       <w:r>
-        <w:t xml:space="preserve">, the WFRC model was taken essentially as-is for the baseline scenario. Some configuration adjustments were required to run the WFRC model on our specific hardware, but these were quite minor. ActivitySim on the other hand required a significant amount of initial configuration and calibration. Notably, this initial time investment would be applicable for a switch to </w:t>
+        <w:t xml:space="preserve">, the WFRC model was taken essentially as-is for the baseline scenario. Some configuration adjustments were required to run the WFRC model on our specific hardware, but these were quite minor. </w:t>
+      </w:r>
+      <w:proofErr w:type="spellStart"/>
+      <w:r>
+        <w:t>ActivitySim</w:t>
+      </w:r>
+      <w:proofErr w:type="spellEnd"/>
+      <w:r>
+        <w:t xml:space="preserve"> on the other hand required a significant amount of initial configuration and calibration. Notably, this initial time investment would be applicable for a switch to </w:t>
       </w:r>
       <w:r>
         <w:rPr>
@@ -27955,7 +29817,23 @@
         <w:t>any</w:t>
       </w:r>
       <w:r>
-        <w:t xml:space="preserve"> new modeling framework regardless of type (trip- or activity-based), and many of the steps needed to configure ActivitySim would be required in configuring any model (whether trip- or activity-based), such as calibration efforts for mode choice and remote work. The only major additional step in configuring our ActivitySim implementation over a trip-based model was creating the synthetic population.</w:t>
+        <w:t xml:space="preserve"> new modeling framework regardless of type (trip- or activity-based), and many of the steps needed to configure </w:t>
+      </w:r>
+      <w:proofErr w:type="spellStart"/>
+      <w:r>
+        <w:t>ActivitySim</w:t>
+      </w:r>
+      <w:proofErr w:type="spellEnd"/>
+      <w:r>
+        <w:t xml:space="preserve"> would be required in configuring any model (whether trip- or activity-based), such as calibration efforts for mode choice and remote work. The only major additional step in configuring our </w:t>
+      </w:r>
+      <w:proofErr w:type="spellStart"/>
+      <w:r>
+        <w:t>ActivitySim</w:t>
+      </w:r>
+      <w:proofErr w:type="spellEnd"/>
+      <w:r>
+        <w:t xml:space="preserve"> implementation over a trip-based model was creating the synthetic population.</w:t>
       </w:r>
     </w:p>
     <w:p>
@@ -27963,7 +29841,47 @@
         <w:pStyle w:val="BodyText"/>
       </w:pPr>
       <w:r>
-        <w:t>Second, the scenarios in ActivitySim were somewhat dependent on the outputs of the WFRC model. ActivitySim depends on the WFRC model’s travel skims, as ActivitySim does not perform network assignment and so is unable to determine congested travel times on its own. In the Transit scenario, for example, the only change needed for ActivitySim was to use updated transit skims, which was extremely quick to implement. However, these updated skims came from the results of the WFRC model’s Transit scenario, and so in some sense the time spent for ActivitySim should possibly include the time spent for the WFRC model.</w:t>
+        <w:t xml:space="preserve">Second, the scenarios in </w:t>
+      </w:r>
+      <w:proofErr w:type="spellStart"/>
+      <w:r>
+        <w:t>ActivitySim</w:t>
+      </w:r>
+      <w:proofErr w:type="spellEnd"/>
+      <w:r>
+        <w:t xml:space="preserve"> were somewhat dependent on the outputs of the WFRC model. </w:t>
+      </w:r>
+      <w:proofErr w:type="spellStart"/>
+      <w:r>
+        <w:t>ActivitySim</w:t>
+      </w:r>
+      <w:proofErr w:type="spellEnd"/>
+      <w:r>
+        <w:t xml:space="preserve"> depends on the WFRC model’s travel skims, as </w:t>
+      </w:r>
+      <w:proofErr w:type="spellStart"/>
+      <w:r>
+        <w:t>ActivitySim</w:t>
+      </w:r>
+      <w:proofErr w:type="spellEnd"/>
+      <w:r>
+        <w:t xml:space="preserve"> does not perform network assignment and so is unable to determine congested travel times on its own. In the Transit scenario, for example, the only change needed for </w:t>
+      </w:r>
+      <w:proofErr w:type="spellStart"/>
+      <w:r>
+        <w:t>ActivitySim</w:t>
+      </w:r>
+      <w:proofErr w:type="spellEnd"/>
+      <w:r>
+        <w:t xml:space="preserve"> was to use updated transit skims, which was extremely quick to implement. However, these updated skims came from the results of the WFRC model’s Transit scenario, and so in some sense the time spent for </w:t>
+      </w:r>
+      <w:proofErr w:type="spellStart"/>
+      <w:r>
+        <w:t>ActivitySim</w:t>
+      </w:r>
+      <w:proofErr w:type="spellEnd"/>
+      <w:r>
+        <w:t xml:space="preserve"> should possibly include the time spent for the WFRC model.</w:t>
       </w:r>
     </w:p>
     <w:p>
@@ -28002,7 +29920,15 @@
         <w:pStyle w:val="BodyText"/>
       </w:pPr>
       <w:r>
-        <w:t xml:space="preserve">One additional point to note is how the analyses were performed in each model. The outputs of the WFRC model relevant to our analyses consist mainly of matrices listing the number of trips between zones. There is a separate matrix for each mode and purpose, and so analyzing the data from the WFRC model requires making comparisons between several matrices for each scenario, and potentially aggregating values across different matrices. The only output of ActivitySim relevant to our analyses is a table listing every trip made in the scenario, which includes information on person id, mode, time of day, purpose, etc. There is therefore only one table per scenario that we used in our analyses, as this table contained all the necessary information for each analysis. For example, to create the Non–home-based desire line plot for the WFRC model </w:t>
+        <w:t xml:space="preserve">One additional point to note is how the analyses were performed in each model. The outputs of the WFRC model relevant to our analyses consist mainly of matrices listing the number of trips between zones. There is a separate matrix for each mode and purpose, and so analyzing the data from the WFRC model requires making comparisons between several matrices for each scenario, and potentially aggregating values across different matrices. The only output of </w:t>
+      </w:r>
+      <w:proofErr w:type="spellStart"/>
+      <w:r>
+        <w:t>ActivitySim</w:t>
+      </w:r>
+      <w:proofErr w:type="spellEnd"/>
+      <w:r>
+        <w:t xml:space="preserve"> relevant to our analyses is a table listing every trip made in the scenario, which includes information on person id, mode, time of day, purpose, etc. There is therefore only one table per scenario that we used in our analyses, as this table contained all the necessary information for each analysis. For example, to create the Non–home-based desire line plot for the WFRC model </w:t>
       </w:r>
       <w:hyperlink w:anchor="fig-lu-desire-cube-nhb">
         <w:r>
@@ -28013,7 +29939,15 @@
         </w:r>
       </w:hyperlink>
       <w:r>
-        <w:t xml:space="preserve">, we took the Non–home-based trip matrices and took the difference between the Land Use and baseline scenario for each mode. For the desire line plot in ActivitySim </w:t>
+        <w:t xml:space="preserve">, we took the Non–home-based trip matrices and took the difference between the Land Use and baseline scenario for each mode. For the desire line plot in </w:t>
+      </w:r>
+      <w:proofErr w:type="spellStart"/>
+      <w:r>
+        <w:t>ActivitySim</w:t>
+      </w:r>
+      <w:proofErr w:type="spellEnd"/>
+      <w:r>
+        <w:t xml:space="preserve"> </w:t>
       </w:r>
       <w:hyperlink w:anchor="fig-lu-desire-asim">
         <w:r>
@@ -28024,7 +29958,23 @@
         </w:r>
       </w:hyperlink>
       <w:r>
-        <w:t>, we took the table of trips and filtered the list to only persons whose home zone was in the new development. We then had a list of trips made by residents of the new development and were able to aggregate these trips and create the desire line plot. Both of these figures took roughly the same amount of effort to create, and the analysis in ActivitySim gives more detailed information than the equivalent analysis in the WFRC model.</w:t>
+        <w:t xml:space="preserve">, we took the table of trips and filtered the list to only persons whose home zone was in the new development. We then had a list of trips made by residents of the new development and were able to aggregate these trips and create the desire line plot. </w:t>
+      </w:r>
+      <w:proofErr w:type="gramStart"/>
+      <w:r>
+        <w:t>Both of these</w:t>
+      </w:r>
+      <w:proofErr w:type="gramEnd"/>
+      <w:r>
+        <w:t xml:space="preserve"> figures took roughly the same amount of effort to create, and the analysis in </w:t>
+      </w:r>
+      <w:proofErr w:type="spellStart"/>
+      <w:r>
+        <w:t>ActivitySim</w:t>
+      </w:r>
+      <w:proofErr w:type="spellEnd"/>
+      <w:r>
+        <w:t xml:space="preserve"> gives more detailed information than the equivalent analysis in the WFRC model.</w:t>
       </w:r>
     </w:p>
     <w:p>
@@ -28045,7 +29995,55 @@
         <w:pStyle w:val="FirstParagraph"/>
       </w:pPr>
       <w:r>
-        <w:t xml:space="preserve">Our experience in this research runs counter to many of the commonly discussed “pain points” of ABM adoption. Our ActivitySim implementation was no more computationally intensive than the WFRC model, we found relatively easy interoperability between the example San Francisco and Michigan ActivitySim implementations, and the amount of time and effort required to understand and configure ActivitySim was on the whole rather small. Additionally, while ActivitySim may be more complicated “under the hood” than the WFRC model, the interpretation of ActivitySim is in some ways significantly simpler. It is possible that these “pain points” are outdated, as there have not been many comparisons between model types in recent years (as discussed in </w:t>
+        <w:t xml:space="preserve">Our experience in this research runs counter to many of the commonly discussed “pain points” of ABM adoption. Our </w:t>
+      </w:r>
+      <w:proofErr w:type="spellStart"/>
+      <w:r>
+        <w:t>ActivitySim</w:t>
+      </w:r>
+      <w:proofErr w:type="spellEnd"/>
+      <w:r>
+        <w:t xml:space="preserve"> implementation was no more computationally intensive than the WFRC model, we found relatively easy interoperability between the </w:t>
+      </w:r>
+      <w:proofErr w:type="gramStart"/>
+      <w:r>
+        <w:t>example</w:t>
+      </w:r>
+      <w:proofErr w:type="gramEnd"/>
+      <w:r>
+        <w:t xml:space="preserve"> San Francisco and Michigan </w:t>
+      </w:r>
+      <w:proofErr w:type="spellStart"/>
+      <w:r>
+        <w:t>ActivitySim</w:t>
+      </w:r>
+      <w:proofErr w:type="spellEnd"/>
+      <w:r>
+        <w:t xml:space="preserve"> implementations, and the amount of time and effort required to understand and configure </w:t>
+      </w:r>
+      <w:proofErr w:type="spellStart"/>
+      <w:r>
+        <w:t>ActivitySim</w:t>
+      </w:r>
+      <w:proofErr w:type="spellEnd"/>
+      <w:r>
+        <w:t xml:space="preserve"> was on the whole rather small. Additionally, while </w:t>
+      </w:r>
+      <w:proofErr w:type="spellStart"/>
+      <w:r>
+        <w:t>ActivitySim</w:t>
+      </w:r>
+      <w:proofErr w:type="spellEnd"/>
+      <w:r>
+        <w:t xml:space="preserve"> may be more complicated “under the hood” than the WFRC model, the interpretation of </w:t>
+      </w:r>
+      <w:proofErr w:type="spellStart"/>
+      <w:r>
+        <w:t>ActivitySim</w:t>
+      </w:r>
+      <w:proofErr w:type="spellEnd"/>
+      <w:r>
+        <w:t xml:space="preserve"> is in some ways significantly simpler. It is possible that these “pain points” are outdated, as there have not been many comparisons between model types in recent years (as discussed in </w:t>
       </w:r>
       <w:hyperlink w:anchor="sec-literature-research-gap">
         <w:r>
@@ -28064,7 +30062,15 @@
         <w:pStyle w:val="BodyText"/>
       </w:pPr>
       <w:r>
-        <w:t>Our central recommendation, then, is for an agency considering transitioning to an ABM to recognize that some of the commonly-cited difficulties of ABMs may not actually be as relevant as initially thought.</w:t>
+        <w:t xml:space="preserve">Our central recommendation, then, is for an agency considering transitioning to an ABM to recognize that some of the </w:t>
+      </w:r>
+      <w:proofErr w:type="gramStart"/>
+      <w:r>
+        <w:t>commonly-cited</w:t>
+      </w:r>
+      <w:proofErr w:type="gramEnd"/>
+      <w:r>
+        <w:t xml:space="preserve"> difficulties of ABMs may not actually be as relevant as initially thought.</w:t>
       </w:r>
     </w:p>
     <w:p>
@@ -28072,7 +30078,31 @@
         <w:pStyle w:val="BodyText"/>
       </w:pPr>
       <w:r>
-        <w:t xml:space="preserve">There are, however, certainly still valid reasons for an agency to continue to use a trip-based model over an ABM. Though in our experience the effort required to configure ActivitySim was not unreasonable, the effort was non-trivial. An agency would need to spend time and effort to re-train its staff and modify its existing workflow pipeline. Additionally, an agency switching to an ABM would lose conformity with previous analyses. Comparing model results from before and after the transition could therefore be difficult, though this would depend on the specific comparisons desired. In this research, we were for example able to make several direct comparisons between ActivitySim and the WFRC model (see Chapters </w:t>
+        <w:t xml:space="preserve">There are, however, certainly still valid reasons for an agency to continue to use a trip-based model over an ABM. Though in our experience the effort required to configure </w:t>
+      </w:r>
+      <w:proofErr w:type="spellStart"/>
+      <w:r>
+        <w:t>ActivitySim</w:t>
+      </w:r>
+      <w:proofErr w:type="spellEnd"/>
+      <w:r>
+        <w:t xml:space="preserve"> was not unreasonable, the effort was non-trivial. An agency would need to spend time and effort to re-train its staff and modify its existing workflow pipeline. Additionally, an agency switching to </w:t>
+      </w:r>
+      <w:proofErr w:type="gramStart"/>
+      <w:r>
+        <w:t>an ABM</w:t>
+      </w:r>
+      <w:proofErr w:type="gramEnd"/>
+      <w:r>
+        <w:t xml:space="preserve"> would lose conformity with previous analyses. Comparing model results from before and after the transition could therefore be difficult, though this would depend on the specific comparisons desired. In this research, we were for example able to make several direct comparisons between </w:t>
+      </w:r>
+      <w:proofErr w:type="spellStart"/>
+      <w:r>
+        <w:t>ActivitySim</w:t>
+      </w:r>
+      <w:proofErr w:type="spellEnd"/>
+      <w:r>
+        <w:t xml:space="preserve"> and the WFRC model (see Chapters </w:t>
       </w:r>
       <w:hyperlink w:anchor="sec-landuse">
         <w:r>
@@ -28102,11 +30132,91 @@
         <w:pStyle w:val="BodyText"/>
       </w:pPr>
       <w:r>
-        <w:t xml:space="preserve">One crucial consideration to make is that ActivitySim does not perform network assignment. Many agencies that currently use ActivitySim in fact use CUBE or other similar </w:t>
+        <w:t xml:space="preserve">One crucial consideration to make is that </w:t>
+      </w:r>
+      <w:proofErr w:type="spellStart"/>
+      <w:r>
+        <w:t>ActivitySim</w:t>
+      </w:r>
+      <w:proofErr w:type="spellEnd"/>
+      <w:r>
+        <w:t xml:space="preserve"> does not perform network assignment. Many agencies that currently use </w:t>
+      </w:r>
+      <w:proofErr w:type="spellStart"/>
+      <w:r>
+        <w:t>ActivitySim</w:t>
+      </w:r>
+      <w:proofErr w:type="spellEnd"/>
+      <w:r>
+        <w:t xml:space="preserve"> in fact use CUBE or other similar </w:t>
       </w:r>
       <w:r>
         <w:lastRenderedPageBreak/>
-        <w:t>software to perform assignment, though there are also several open-source network assignment programs such as MATSim (Horni et al. 2016) and AequilibraE (Camargo et al. 2024) that are also in use. Regardless of the software used for network assignment, an agency will need to determine how best to integrate assignment into their modeling workflow in order to use ActivitySim. This issue is specific to ActivitySim, and other ABMs may incorporate network assignment directly. However, even ActivitySim itself is designed to be extensible, and as discussed above it is relatively easy to modify ActivitySim’s model pipeline to allow for adding model steps. This extensibility also includes the ability to add custom pipeline steps, so it would be possible to add a feedback loop between network skims/accessibility calculations and network assignment.</w:t>
+        <w:t xml:space="preserve">software to perform assignment, though there are also several open-source network assignment programs such as </w:t>
+      </w:r>
+      <w:proofErr w:type="spellStart"/>
+      <w:r>
+        <w:t>MATSim</w:t>
+      </w:r>
+      <w:proofErr w:type="spellEnd"/>
+      <w:r>
+        <w:t xml:space="preserve"> (Horni et al. 2016) and </w:t>
+      </w:r>
+      <w:proofErr w:type="spellStart"/>
+      <w:r>
+        <w:t>AequilibraE</w:t>
+      </w:r>
+      <w:proofErr w:type="spellEnd"/>
+      <w:r>
+        <w:t xml:space="preserve"> (Camargo et al. 2024) that are also in use. Regardless of the software used for network assignment, an agency will need to determine how best to integrate </w:t>
+      </w:r>
+      <w:proofErr w:type="gramStart"/>
+      <w:r>
+        <w:t>assignment</w:t>
+      </w:r>
+      <w:proofErr w:type="gramEnd"/>
+      <w:r>
+        <w:t xml:space="preserve"> into their modeling workflow </w:t>
+      </w:r>
+      <w:proofErr w:type="gramStart"/>
+      <w:r>
+        <w:t>in order to</w:t>
+      </w:r>
+      <w:proofErr w:type="gramEnd"/>
+      <w:r>
+        <w:t xml:space="preserve"> use </w:t>
+      </w:r>
+      <w:proofErr w:type="spellStart"/>
+      <w:r>
+        <w:t>ActivitySim</w:t>
+      </w:r>
+      <w:proofErr w:type="spellEnd"/>
+      <w:r>
+        <w:t xml:space="preserve">. This issue is specific to </w:t>
+      </w:r>
+      <w:proofErr w:type="spellStart"/>
+      <w:r>
+        <w:t>ActivitySim</w:t>
+      </w:r>
+      <w:proofErr w:type="spellEnd"/>
+      <w:r>
+        <w:t xml:space="preserve">, and other ABMs may incorporate network assignment directly. However, even </w:t>
+      </w:r>
+      <w:proofErr w:type="spellStart"/>
+      <w:r>
+        <w:t>ActivitySim</w:t>
+      </w:r>
+      <w:proofErr w:type="spellEnd"/>
+      <w:r>
+        <w:t xml:space="preserve"> itself is designed to be extensible, and as discussed above it is relatively easy to modify </w:t>
+      </w:r>
+      <w:proofErr w:type="spellStart"/>
+      <w:r>
+        <w:t>ActivitySim’s</w:t>
+      </w:r>
+      <w:proofErr w:type="spellEnd"/>
+      <w:r>
+        <w:t xml:space="preserve"> model pipeline to allow for adding model steps. This extensibility also includes the ability to add custom pipeline steps, so it would be possible to add a feedback loop between network skims/accessibility calculations and network assignment.</w:t>
       </w:r>
     </w:p>
     <w:p>
@@ -28114,7 +30224,15 @@
         <w:pStyle w:val="BodyText"/>
       </w:pPr>
       <w:r>
-        <w:t xml:space="preserve">An additional point worth noting is that the scenarios chosen and the analyses demonstrated in Chapters </w:t>
+        <w:t xml:space="preserve">An additional point worth noting is that the scenarios </w:t>
+      </w:r>
+      <w:proofErr w:type="gramStart"/>
+      <w:r>
+        <w:t>chosen</w:t>
+      </w:r>
+      <w:proofErr w:type="gramEnd"/>
+      <w:r>
+        <w:t xml:space="preserve"> and the analyses demonstrated in Chapters </w:t>
       </w:r>
       <w:hyperlink w:anchor="sec-landuse">
         <w:r>
@@ -28136,7 +30254,15 @@
         </w:r>
       </w:hyperlink>
       <w:r>
-        <w:t xml:space="preserve"> are only examples. The number of scenarios and analyses that we could theoretically create is limitless, and we chose scenarios and analyses that we thought would illustrate well the differences between model types. A common trend, though, is that for roughly the same amount of effort, we were able to perform more in-depth analyses with ActivitySim compared to the WFRC model. This further shows that ABMs are not necessarily more difficult to work with than trip-based models.</w:t>
+        <w:t xml:space="preserve"> are only examples. The number of scenarios and analyses that we could theoretically create is limitless, and we chose scenarios and analyses that we thought would illustrate well the differences between model types. A common trend, though, is that for roughly the same amount of effort, we were able to perform more in-depth analyses with </w:t>
+      </w:r>
+      <w:proofErr w:type="spellStart"/>
+      <w:r>
+        <w:t>ActivitySim</w:t>
+      </w:r>
+      <w:proofErr w:type="spellEnd"/>
+      <w:r>
+        <w:t xml:space="preserve"> compared to the WFRC model. This further shows that ABMs are not necessarily more difficult to work with than trip-based models.</w:t>
       </w:r>
     </w:p>
     <w:p>
@@ -28166,7 +30292,15 @@
       </w:pPr>
       <w:bookmarkStart w:id="115" w:name="X54628307e3d67707e103339dc68b98504c3a52b"/>
       <w:r>
-        <w:t>Association of Metropolitan Planning Organizations. 2022. “Examples — Activitysim 1.1.3.” https://activitysim.github.io/activitysim/v1.1.3/examples.html#sub-models.</w:t>
+        <w:t xml:space="preserve">Association of Metropolitan Planning Organizations. 2022. “Examples — </w:t>
+      </w:r>
+      <w:proofErr w:type="spellStart"/>
+      <w:r>
+        <w:t>Activitysim</w:t>
+      </w:r>
+      <w:proofErr w:type="spellEnd"/>
+      <w:r>
+        <w:t xml:space="preserve"> 1.1.3.” https://activitysim.github.io/activitysim/v1.1.3/examples.html#sub-models.</w:t>
       </w:r>
     </w:p>
     <w:p>
@@ -28176,7 +30310,15 @@
       <w:bookmarkStart w:id="116" w:name="ref-asim-chunking"/>
       <w:bookmarkEnd w:id="115"/>
       <w:r>
-        <w:t>Association of Metropolitan Planning Organizations. 2023c. “Ways to run the model — ActivitySim.” https://camsys.github.io/activitysim/user-guide-doc-navjs/users-guide/ways_to_run.html#chunking.</w:t>
+        <w:t xml:space="preserve">Association of Metropolitan Planning Organizations. 2023c. “Ways to run the model — </w:t>
+      </w:r>
+      <w:proofErr w:type="spellStart"/>
+      <w:r>
+        <w:t>ActivitySim</w:t>
+      </w:r>
+      <w:proofErr w:type="spellEnd"/>
+      <w:r>
+        <w:t>.” https://camsys.github.io/activitysim/user-guide-doc-navjs/users-guide/ways_to_run.html#chunking.</w:t>
       </w:r>
     </w:p>
     <w:p>
@@ -28186,7 +30328,15 @@
       <w:bookmarkStart w:id="117" w:name="X00940ca8ae3410c9d9ba075a542efbf258fe63d"/>
       <w:bookmarkEnd w:id="116"/>
       <w:r>
-        <w:t>Association of Metropolitan Planning Organizations. 2023a. “ActivitySim.” https://activitysim.github.io/.</w:t>
+        <w:t>Association of Metropolitan Planning Organizations. 2023a. “</w:t>
+      </w:r>
+      <w:proofErr w:type="spellStart"/>
+      <w:r>
+        <w:t>ActivitySim</w:t>
+      </w:r>
+      <w:proofErr w:type="spellEnd"/>
+      <w:r>
+        <w:t>.” https://activitysim.github.io/.</w:t>
       </w:r>
     </w:p>
     <w:p>
@@ -28196,7 +30346,15 @@
       <w:bookmarkStart w:id="118" w:name="ref-populationsim_2023"/>
       <w:bookmarkEnd w:id="117"/>
       <w:r>
-        <w:t>Association of Metropolitan Planning Organizations. 2023b. “PopulationSim.” https://activitysim.github.io/populationsim.</w:t>
+        <w:t>Association of Metropolitan Planning Organizations. 2023b. “</w:t>
+      </w:r>
+      <w:proofErr w:type="spellStart"/>
+      <w:r>
+        <w:t>PopulationSim</w:t>
+      </w:r>
+      <w:proofErr w:type="spellEnd"/>
+      <w:r>
+        <w:t>.” https://activitysim.github.io/populationsim.</w:t>
       </w:r>
     </w:p>
     <w:p>
@@ -28228,7 +30386,7 @@
       <w:r>
         <w:t xml:space="preserve">, 47: 93–97. </w:t>
       </w:r>
-      <w:hyperlink r:id="rId34">
+      <w:hyperlink r:id="rId35">
         <w:r>
           <w:rPr>
             <w:rStyle w:val="Hyperlink"/>
@@ -28259,7 +30417,7 @@
       <w:r>
         <w:t xml:space="preserve">, Working Paper 2017. </w:t>
       </w:r>
-      <w:hyperlink r:id="rId35">
+      <w:hyperlink r:id="rId36">
         <w:r>
           <w:rPr>
             <w:rStyle w:val="Hyperlink"/>
@@ -28290,7 +30448,7 @@
       <w:r>
         <w:t xml:space="preserve">, 54: 61–69. </w:t>
       </w:r>
-      <w:hyperlink r:id="rId36">
+      <w:hyperlink r:id="rId37">
         <w:r>
           <w:rPr>
             <w:rStyle w:val="Hyperlink"/>
@@ -28318,9 +30476,14 @@
       </w:pPr>
       <w:bookmarkStart w:id="124" w:name="ref-bramberga_teleworking_2023"/>
       <w:bookmarkEnd w:id="123"/>
+      <w:proofErr w:type="spellStart"/>
       <w:r>
         <w:lastRenderedPageBreak/>
-        <w:t>Bramberga, K. A. 2023. “Teleworking in four-step transport demand models.” PhD thesis. Stockholm, Sweden: KTH Royal Institute of Technology.</w:t>
+        <w:t>Bramberga</w:t>
+      </w:r>
+      <w:proofErr w:type="spellEnd"/>
+      <w:r>
+        <w:t>, K. A. 2023. “Teleworking in four-step transport demand models.” PhD thesis. Stockholm, Sweden: KTH Royal Institute of Technology.</w:t>
       </w:r>
     </w:p>
     <w:p>
@@ -28340,7 +30503,15 @@
       <w:bookmarkStart w:id="126" w:name="ref-aequilibrae"/>
       <w:bookmarkEnd w:id="125"/>
       <w:r>
-        <w:t>Camargo, P., J. Moss, J. Cook, R. Imai, and J. Zill. 2024. “AequilibraE: Python package for transportation modeling.” https://github.com/AequilibraE/aequilibrae.</w:t>
+        <w:t>Camargo, P., J. Moss, J. Cook, R. Imai, and J. Zill. 2024. “</w:t>
+      </w:r>
+      <w:proofErr w:type="spellStart"/>
+      <w:r>
+        <w:t>AequilibraE</w:t>
+      </w:r>
+      <w:proofErr w:type="spellEnd"/>
+      <w:r>
+        <w:t>: Python package for transportation modeling.” https://github.com/AequilibraE/aequilibrae.</w:t>
       </w:r>
     </w:p>
     <w:p>
@@ -28362,7 +30533,7 @@
       <w:r>
         <w:t xml:space="preserve">, 1977 (1): 35–42. </w:t>
       </w:r>
-      <w:hyperlink r:id="rId37">
+      <w:hyperlink r:id="rId38">
         <w:r>
           <w:rPr>
             <w:rStyle w:val="Hyperlink"/>
@@ -28391,7 +30562,15 @@
         <w:t>Chicago area transportation study: Final report in three parts</w:t>
       </w:r>
       <w:r>
-        <w:t>. Printed by authority of the State of Illinois.</w:t>
+        <w:t xml:space="preserve">. Printed by </w:t>
+      </w:r>
+      <w:proofErr w:type="gramStart"/>
+      <w:r>
+        <w:t>authority</w:t>
+      </w:r>
+      <w:proofErr w:type="gramEnd"/>
+      <w:r>
+        <w:t xml:space="preserve"> of the State of Illinois.</w:t>
       </w:r>
     </w:p>
     <w:p>
@@ -28423,7 +30602,7 @@
       <w:r>
         <w:t xml:space="preserve">, 40 (2): 163–180. </w:t>
       </w:r>
-      <w:hyperlink r:id="rId38">
+      <w:hyperlink r:id="rId39">
         <w:r>
           <w:rPr>
             <w:rStyle w:val="Hyperlink"/>
@@ -28441,8 +30620,13 @@
       </w:pPr>
       <w:bookmarkStart w:id="131" w:name="ref-ellder_telework_2020"/>
       <w:bookmarkEnd w:id="130"/>
-      <w:r>
-        <w:t xml:space="preserve">Elldér, E. 2020. “Telework and daily travel: New evidence from Sweden.” </w:t>
+      <w:proofErr w:type="spellStart"/>
+      <w:r>
+        <w:t>Elldér</w:t>
+      </w:r>
+      <w:proofErr w:type="spellEnd"/>
+      <w:r>
+        <w:t xml:space="preserve">, E. 2020. “Telework and daily travel: New evidence from Sweden.” </w:t>
       </w:r>
       <w:r>
         <w:rPr>
@@ -28454,7 +30638,7 @@
       <w:r>
         <w:t xml:space="preserve">, 86: 102777. </w:t>
       </w:r>
-      <w:hyperlink r:id="rId39">
+      <w:hyperlink r:id="rId40">
         <w:r>
           <w:rPr>
             <w:rStyle w:val="Hyperlink"/>
@@ -28506,7 +30690,7 @@
       <w:r>
         <w:t xml:space="preserve">, 2303 (1): 46–60. </w:t>
       </w:r>
-      <w:hyperlink r:id="rId40">
+      <w:hyperlink r:id="rId41">
         <w:r>
           <w:rPr>
             <w:rStyle w:val="Hyperlink"/>
@@ -28532,12 +30716,28 @@
           <w:i/>
           <w:iCs/>
         </w:rPr>
-        <w:t>Travel Behaviour and Society</w:t>
+        <w:t xml:space="preserve">Travel </w:t>
+      </w:r>
+      <w:proofErr w:type="spellStart"/>
+      <w:r>
+        <w:rPr>
+          <w:i/>
+          <w:iCs/>
+        </w:rPr>
+        <w:t>Behaviour</w:t>
+      </w:r>
+      <w:proofErr w:type="spellEnd"/>
+      <w:r>
+        <w:rPr>
+          <w:i/>
+          <w:iCs/>
+        </w:rPr>
+        <w:t xml:space="preserve"> and Society</w:t>
       </w:r>
       <w:r>
         <w:t xml:space="preserve">, 2 (3): 131–147. </w:t>
       </w:r>
-      <w:hyperlink r:id="rId41">
+      <w:hyperlink r:id="rId42">
         <w:r>
           <w:rPr>
             <w:rStyle w:val="Hyperlink"/>
@@ -28556,17 +30756,35 @@
       <w:bookmarkStart w:id="135" w:name="ref-horni_multi-agent_2016"/>
       <w:bookmarkEnd w:id="134"/>
       <w:r>
-        <w:t xml:space="preserve">Horni, A., K. Nagel, and K. W. Axhausen. 2016. </w:t>
-      </w:r>
-      <w:hyperlink r:id="rId42">
+        <w:t xml:space="preserve">Horni, A., K. Nagel, and K. W. </w:t>
+      </w:r>
+      <w:proofErr w:type="spellStart"/>
+      <w:r>
+        <w:t>Axhausen</w:t>
+      </w:r>
+      <w:proofErr w:type="spellEnd"/>
+      <w:r>
+        <w:t xml:space="preserve">. 2016. </w:t>
+      </w:r>
+      <w:hyperlink r:id="rId43">
         <w:r>
           <w:rPr>
             <w:rStyle w:val="Hyperlink"/>
             <w:i/>
             <w:iCs/>
           </w:rPr>
-          <w:t>The Multi-Agent Transport Simulation MATSim</w:t>
+          <w:t xml:space="preserve">The Multi-Agent Transport Simulation </w:t>
         </w:r>
+        <w:proofErr w:type="spellStart"/>
+        <w:r>
+          <w:rPr>
+            <w:rStyle w:val="Hyperlink"/>
+            <w:i/>
+            <w:iCs/>
+          </w:rPr>
+          <w:t>MATSim</w:t>
+        </w:r>
+        <w:proofErr w:type="spellEnd"/>
       </w:hyperlink>
       <w:r>
         <w:t>. Ubiquity Press.</w:t>
@@ -28579,14 +30797,31 @@
       <w:bookmarkStart w:id="136" w:name="ref-jones_new_1979"/>
       <w:bookmarkEnd w:id="135"/>
       <w:r>
-        <w:t xml:space="preserve">Jones, P. M. 1979. “New approaches to understanding travel behaviour: The human activity approach.” </w:t>
-      </w:r>
+        <w:t xml:space="preserve">Jones, P. M. 1979. “New approaches to understanding travel </w:t>
+      </w:r>
+      <w:proofErr w:type="spellStart"/>
+      <w:r>
+        <w:t>behaviour</w:t>
+      </w:r>
+      <w:proofErr w:type="spellEnd"/>
+      <w:r>
+        <w:t xml:space="preserve">: The human activity approach.” </w:t>
+      </w:r>
+      <w:proofErr w:type="spellStart"/>
       <w:r>
         <w:rPr>
           <w:i/>
           <w:iCs/>
         </w:rPr>
-        <w:t>Behavioural Travel Modelling</w:t>
+        <w:t>Behavioural</w:t>
+      </w:r>
+      <w:proofErr w:type="spellEnd"/>
+      <w:r>
+        <w:rPr>
+          <w:i/>
+          <w:iCs/>
+        </w:rPr>
+        <w:t xml:space="preserve"> Travel Modelling</w:t>
       </w:r>
       <w:r>
         <w:t>, 55–80. Routledge.</w:t>
@@ -28611,7 +30846,7 @@
       <w:r>
         <w:t xml:space="preserve">, 11 (2): 72–85. </w:t>
       </w:r>
-      <w:hyperlink r:id="rId43">
+      <w:hyperlink r:id="rId44">
         <w:r>
           <w:rPr>
             <w:rStyle w:val="Hyperlink"/>
@@ -28630,7 +30865,15 @@
       <w:bookmarkStart w:id="138" w:name="ref-lemp_aggregate_2007"/>
       <w:bookmarkEnd w:id="137"/>
       <w:r>
-        <w:t xml:space="preserve">Lemp, J. D., L. B. McWethy, and K. M. Kockelman. 2007. “From aggregate methods to microsimulation: Assessing benefits of microscopic activity-based models of travel demand.” </w:t>
+        <w:t xml:space="preserve">Lemp, J. D., L. B. McWethy, and K. M. </w:t>
+      </w:r>
+      <w:proofErr w:type="spellStart"/>
+      <w:r>
+        <w:t>Kockelman</w:t>
+      </w:r>
+      <w:proofErr w:type="spellEnd"/>
+      <w:r>
+        <w:t xml:space="preserve">. 2007. “From aggregate methods to microsimulation: Assessing benefits of microscopic activity-based models of travel demand.” </w:t>
       </w:r>
       <w:r>
         <w:rPr>
@@ -28642,7 +30885,7 @@
       <w:r>
         <w:t xml:space="preserve">, 1994 (1): 80–88. </w:t>
       </w:r>
-      <w:hyperlink r:id="rId44">
+      <w:hyperlink r:id="rId45">
         <w:r>
           <w:rPr>
             <w:rStyle w:val="Hyperlink"/>
@@ -28663,7 +30906,7 @@
       <w:r>
         <w:t>Macfarlane, G. S., and N. Lant. 2023. “</w:t>
       </w:r>
-      <w:hyperlink r:id="rId45">
+      <w:hyperlink r:id="rId46">
         <w:r>
           <w:rPr>
             <w:rStyle w:val="Hyperlink"/>
@@ -28725,7 +30968,7 @@
       <w:r>
         <w:t xml:space="preserve">, 3 (4): 303–328. </w:t>
       </w:r>
-      <w:hyperlink r:id="rId46">
+      <w:hyperlink r:id="rId47">
         <w:r>
           <w:rPr>
             <w:rStyle w:val="Hyperlink"/>
@@ -28746,7 +30989,7 @@
       <w:r>
         <w:t>McNally, M. G. 2007. “</w:t>
       </w:r>
-      <w:hyperlink r:id="rId47">
+      <w:hyperlink r:id="rId48">
         <w:r>
           <w:rPr>
             <w:rStyle w:val="Hyperlink"/>
@@ -28765,7 +31008,15 @@
         <w:t>Handbook of Transport Modelling</w:t>
       </w:r>
       <w:r>
-        <w:t>, D. A. Hensher and K. J. Button, eds., 35–53. Leeds, England: Emerald Group Publishing Limited.</w:t>
+        <w:t xml:space="preserve">, D. A. </w:t>
+      </w:r>
+      <w:proofErr w:type="spellStart"/>
+      <w:r>
+        <w:t>Hensher</w:t>
+      </w:r>
+      <w:proofErr w:type="spellEnd"/>
+      <w:r>
+        <w:t xml:space="preserve"> and K. J. Button, eds., 35–53. Leeds, England: Emerald Group Publishing Limited.</w:t>
       </w:r>
     </w:p>
     <w:p>
@@ -28787,7 +31038,7 @@
       <w:r>
         <w:t xml:space="preserve">, 43 (4): 565–570. </w:t>
       </w:r>
-      <w:hyperlink r:id="rId48">
+      <w:hyperlink r:id="rId49">
         <w:r>
           <w:rPr>
             <w:rStyle w:val="Hyperlink"/>
@@ -28818,7 +31069,7 @@
       <w:r>
         <w:t xml:space="preserve">, Emerging technologies and models for transport and mobility, 26: 207–214. </w:t>
       </w:r>
-      <w:hyperlink r:id="rId49">
+      <w:hyperlink r:id="rId50">
         <w:r>
           <w:rPr>
             <w:rStyle w:val="Hyperlink"/>
@@ -28837,7 +31088,15 @@
       <w:bookmarkStart w:id="145" w:name="ref-moeckel_agent-based_2020"/>
       <w:bookmarkEnd w:id="144"/>
       <w:r>
-        <w:t xml:space="preserve">Moeckel, R., N. Kuehnel, C. Llorca, A. T. Moreno, and H. Rayaprolu. 2020. “Agent-based simulation to improve policy sensitivity of trip-based models.” </w:t>
+        <w:t xml:space="preserve">Moeckel, R., N. Kuehnel, C. Llorca, A. T. Moreno, and H. </w:t>
+      </w:r>
+      <w:proofErr w:type="spellStart"/>
+      <w:r>
+        <w:t>Rayaprolu</w:t>
+      </w:r>
+      <w:proofErr w:type="spellEnd"/>
+      <w:r>
+        <w:t xml:space="preserve">. 2020. “Agent-based simulation to improve policy sensitivity of trip-based models.” </w:t>
       </w:r>
       <w:r>
         <w:rPr>
@@ -28849,7 +31108,7 @@
       <w:r>
         <w:t xml:space="preserve">, 2020: e1902162. </w:t>
       </w:r>
-      <w:hyperlink r:id="rId50">
+      <w:hyperlink r:id="rId51">
         <w:r>
           <w:rPr>
             <w:rStyle w:val="Hyperlink"/>
@@ -28880,7 +31139,7 @@
       <w:r>
         <w:t xml:space="preserve">, 3 (6): 419–428. </w:t>
       </w:r>
-      <w:hyperlink r:id="rId51">
+      <w:hyperlink r:id="rId52">
         <w:r>
           <w:rPr>
             <w:rStyle w:val="Hyperlink"/>
@@ -28919,7 +31178,23 @@
       <w:bookmarkStart w:id="148" w:name="X33fdc36cd4c98abb69b1eb1e8d1f3f978a8fdd6"/>
       <w:bookmarkEnd w:id="147"/>
       <w:r>
-        <w:t>Mouw, A. V. 2022. “Comparison of an aggregated macroscopic trip based 4 step model with a disaggregated tour based microsimulator: A backcasting approach.” Master’s thesis. Enschede, The Netherlands: University of Twente.</w:t>
+        <w:t xml:space="preserve">Mouw, A. V. 2022. “Comparison of an aggregated macroscopic trip based 4 step model with a disaggregated tour based </w:t>
+      </w:r>
+      <w:proofErr w:type="spellStart"/>
+      <w:r>
+        <w:t>microsimulator</w:t>
+      </w:r>
+      <w:proofErr w:type="spellEnd"/>
+      <w:r>
+        <w:t xml:space="preserve">: A </w:t>
+      </w:r>
+      <w:proofErr w:type="spellStart"/>
+      <w:r>
+        <w:t>backcasting</w:t>
+      </w:r>
+      <w:proofErr w:type="spellEnd"/>
+      <w:r>
+        <w:t xml:space="preserve"> approach.” Master’s thesis. Enschede, The Netherlands: University of Twente.</w:t>
       </w:r>
     </w:p>
     <w:p>
@@ -28932,7 +31207,7 @@
         <w:lastRenderedPageBreak/>
         <w:t xml:space="preserve">National Academies. 2012. </w:t>
       </w:r>
-      <w:hyperlink r:id="rId52">
+      <w:hyperlink r:id="rId53">
         <w:r>
           <w:rPr>
             <w:rStyle w:val="Hyperlink"/>
@@ -28955,7 +31230,7 @@
       <w:r>
         <w:t>Ozimek, A. 2020. “</w:t>
       </w:r>
-      <w:hyperlink r:id="rId53">
+      <w:hyperlink r:id="rId54">
         <w:r>
           <w:rPr>
             <w:rStyle w:val="Hyperlink"/>
@@ -28986,7 +31261,7 @@
       <w:r>
         <w:t xml:space="preserve">, 47 (5): 2087–2108. </w:t>
       </w:r>
-      <w:hyperlink r:id="rId54">
+      <w:hyperlink r:id="rId55">
         <w:r>
           <w:rPr>
             <w:rStyle w:val="Hyperlink"/>
@@ -29004,8 +31279,13 @@
       </w:pPr>
       <w:bookmarkStart w:id="152" w:name="ref-pinjari_activity-based_2011"/>
       <w:bookmarkEnd w:id="151"/>
-      <w:r>
-        <w:t xml:space="preserve">Pinjari, A. R., and C. R. Bhat. 2011. “Activity-based travel demand analysis.” </w:t>
+      <w:proofErr w:type="spellStart"/>
+      <w:r>
+        <w:t>Pinjari</w:t>
+      </w:r>
+      <w:proofErr w:type="spellEnd"/>
+      <w:r>
+        <w:t xml:space="preserve">, A. R., and C. R. Bhat. 2011. “Activity-based travel demand analysis.” </w:t>
       </w:r>
       <w:r>
         <w:rPr>
@@ -29057,7 +31337,7 @@
       <w:r>
         <w:t xml:space="preserve">, 18 (1): 31–60. </w:t>
       </w:r>
-      <w:hyperlink r:id="rId55">
+      <w:hyperlink r:id="rId56">
         <w:r>
           <w:rPr>
             <w:rStyle w:val="Hyperlink"/>
@@ -29088,7 +31368,7 @@
       <w:r>
         <w:t xml:space="preserve">, 43 (1): 126–145. </w:t>
       </w:r>
-      <w:hyperlink r:id="rId56">
+      <w:hyperlink r:id="rId57">
         <w:r>
           <w:rPr>
             <w:rStyle w:val="Hyperlink"/>
@@ -29126,8 +31406,13 @@
       </w:pPr>
       <w:bookmarkStart w:id="158" w:name="ref-vovsha_activity-based_2005"/>
       <w:bookmarkEnd w:id="157"/>
-      <w:r>
-        <w:t xml:space="preserve">Vovsha, P., M. Bradley, and J. L. Bowman. 2005. “Activity-based travel forecasting models in the United States: Progress since 1995 and prospects for the future.” </w:t>
+      <w:proofErr w:type="spellStart"/>
+      <w:r>
+        <w:t>Vovsha</w:t>
+      </w:r>
+      <w:proofErr w:type="spellEnd"/>
+      <w:r>
+        <w:t xml:space="preserve">, P., M. Bradley, and J. L. Bowman. 2005. “Activity-based travel forecasting models in the United States: Progress since 1995 and prospects for the future.” </w:t>
       </w:r>
       <w:r>
         <w:rPr>
@@ -29160,7 +31445,7 @@
       <w:r>
         <w:t xml:space="preserve">, 1931 (1): 38–48. </w:t>
       </w:r>
-      <w:hyperlink r:id="rId57">
+      <w:hyperlink r:id="rId58">
         <w:r>
           <w:rPr>
             <w:rStyle w:val="Hyperlink"/>
@@ -29181,7 +31466,7 @@
       <w:r>
         <w:t xml:space="preserve">Weiner, E. 1997. </w:t>
       </w:r>
-      <w:hyperlink r:id="rId58">
+      <w:hyperlink r:id="rId59">
         <w:r>
           <w:rPr>
             <w:rStyle w:val="Hyperlink"/>
@@ -29192,7 +31477,15 @@
         </w:r>
       </w:hyperlink>
       <w:r>
-        <w:t>. Research Paper. Washington, D.C.: United States Department of Transpoirtation.</w:t>
+        <w:t xml:space="preserve">. Research Paper. Washington, D.C.: United States Department of </w:t>
+      </w:r>
+      <w:proofErr w:type="spellStart"/>
+      <w:r>
+        <w:t>Transpoirtation</w:t>
+      </w:r>
+      <w:proofErr w:type="spellEnd"/>
+      <w:r>
+        <w:t>.</w:t>
       </w:r>
     </w:p>
     <w:p>
@@ -29204,7 +31497,7 @@
       <w:r>
         <w:t>Yasenov, V. I. 2020. “</w:t>
       </w:r>
-      <w:hyperlink r:id="rId59">
+      <w:hyperlink r:id="rId60">
         <w:r>
           <w:rPr>
             <w:rStyle w:val="Hyperlink"/>
@@ -29235,7 +31528,7 @@
       <w:r>
         <w:t xml:space="preserve">, 51 (3): 1017–1044. </w:t>
       </w:r>
-      <w:hyperlink r:id="rId60">
+      <w:hyperlink r:id="rId61">
         <w:r>
           <w:rPr>
             <w:rStyle w:val="Hyperlink"/>
@@ -29253,8 +31546,13 @@
       </w:pPr>
       <w:bookmarkStart w:id="163" w:name="ref-zegras_household_2007"/>
       <w:bookmarkEnd w:id="162"/>
-      <w:r>
-        <w:t xml:space="preserve">Zegras, P. C., and S. Srinivasan. 2007. “Household income, travel behavior, location, and accessibility: Sketches from two different developing contexts.” </w:t>
+      <w:proofErr w:type="spellStart"/>
+      <w:r>
+        <w:t>Zegras</w:t>
+      </w:r>
+      <w:proofErr w:type="spellEnd"/>
+      <w:r>
+        <w:t xml:space="preserve">, P. C., and S. Srinivasan. 2007. “Household income, travel behavior, location, and accessibility: Sketches from two different developing contexts.” </w:t>
       </w:r>
       <w:r>
         <w:rPr>
@@ -29266,7 +31564,7 @@
       <w:r>
         <w:t xml:space="preserve">, 2038 (1): 128–138. </w:t>
       </w:r>
-      <w:hyperlink r:id="rId61">
+      <w:hyperlink r:id="rId62">
         <w:r>
           <w:rPr>
             <w:rStyle w:val="Hyperlink"/>
@@ -29297,7 +31595,7 @@
       <w:r>
         <w:t xml:space="preserve">, 38 (5): 517–533. Routledge. </w:t>
       </w:r>
-      <w:hyperlink r:id="rId62">
+      <w:hyperlink r:id="rId63">
         <w:r>
           <w:rPr>
             <w:rStyle w:val="Hyperlink"/>
@@ -29314,8 +31612,13 @@
       <w:pPr>
         <w:pStyle w:val="Bibliography"/>
       </w:pPr>
-      <w:r>
-        <w:t xml:space="preserve">Zmud, J. P., and C. H. Arce. 2001. “Influence of consumer culture and race on travel behavior.” </w:t>
+      <w:proofErr w:type="spellStart"/>
+      <w:r>
+        <w:t>Zmud</w:t>
+      </w:r>
+      <w:proofErr w:type="spellEnd"/>
+      <w:r>
+        <w:t xml:space="preserve">, J. P., and C. H. Arce. 2001. “Influence of consumer culture and race on travel behavior.” </w:t>
       </w:r>
       <w:r>
         <w:rPr>
@@ -32156,4 +34459,16 @@
   </a:objectDefaults>
   <a:extraClrSchemeLst/>
 </a:theme>
+</file>
+
+<file path=customXml/item1.xml><?xml version="1.0" encoding="utf-8"?>
+<b:Sources xmlns:b="http://schemas.openxmlformats.org/officeDocument/2006/bibliography" xmlns="http://schemas.openxmlformats.org/officeDocument/2006/bibliography" SelectedStyle="\APASixthEditionOfficeOnline.xsl" StyleName="APA" Version="6"/>
+</file>
+
+<file path=customXml/itemProps1.xml><?xml version="1.0" encoding="utf-8"?>
+<ds:datastoreItem xmlns:ds="http://schemas.openxmlformats.org/officeDocument/2006/customXml" ds:itemID="{A399BF64-0523-474D-8FB0-3919062526F9}">
+  <ds:schemaRefs>
+    <ds:schemaRef ds:uri="http://schemas.openxmlformats.org/officeDocument/2006/bibliography"/>
+  </ds:schemaRefs>
+</ds:datastoreItem>
 </file>
</xml_diff>